<commit_message>
Se implementa SUB, MUL, fallo ciclos en UI
</commit_message>
<xml_diff>
--- a/Bitácora de Trabajo.docx
+++ b/Bitácora de Trabajo.docx
@@ -1287,6 +1287,889 @@
         </w:rPr>
         <w:t>Documentar y optimizar el código.</w:t>
       </w:r>
+    </w:p>
+    <w:p>
+      <w:pPr>
+        <w:spacing w:before="100" w:beforeAutospacing="1" w:after="100" w:afterAutospacing="1" w:line="240" w:lineRule="auto"/>
+        <w:outlineLvl w:val="2"/>
+        <w:rPr>
+          <w:rFonts w:ascii="Times New Roman" w:eastAsia="Times New Roman" w:hAnsi="Times New Roman" w:cs="Times New Roman"/>
+          <w:b/>
+          <w:bCs/>
+          <w:sz w:val="27"/>
+          <w:szCs w:val="27"/>
+          <w:lang w:eastAsia="es-CR"/>
+        </w:rPr>
+      </w:pPr>
+      <w:r>
+        <w:rPr>
+          <w:rFonts w:ascii="Times New Roman" w:eastAsia="Times New Roman" w:hAnsi="Times New Roman" w:cs="Times New Roman"/>
+          <w:b/>
+          <w:bCs/>
+          <w:sz w:val="27"/>
+          <w:szCs w:val="27"/>
+          <w:lang w:eastAsia="es-CR"/>
+        </w:rPr>
+        <w:t>Bitácora de Trabajo - 10/11/2024</w:t>
+      </w:r>
+    </w:p>
+    <w:p>
+      <w:pPr>
+        <w:spacing w:before="100" w:beforeAutospacing="1" w:after="100" w:afterAutospacing="1" w:line="240" w:lineRule="auto"/>
+        <w:rPr>
+          <w:rFonts w:ascii="Times New Roman" w:eastAsia="Times New Roman" w:hAnsi="Times New Roman" w:cs="Times New Roman"/>
+          <w:sz w:val="24"/>
+          <w:szCs w:val="24"/>
+          <w:lang w:eastAsia="es-CR"/>
+        </w:rPr>
+      </w:pPr>
+      <w:r>
+        <w:rPr>
+          <w:rFonts w:ascii="Times New Roman" w:eastAsia="Times New Roman" w:hAnsi="Times New Roman" w:cs="Times New Roman"/>
+          <w:b/>
+          <w:bCs/>
+          <w:sz w:val="24"/>
+          <w:szCs w:val="24"/>
+          <w:lang w:eastAsia="es-CR"/>
+        </w:rPr>
+        <w:t>Actividades Realizadas:</w:t>
+      </w:r>
+    </w:p>
+    <w:p>
+      <w:pPr>
+        <w:numPr>
+          <w:ilvl w:val="0"/>
+          <w:numId w:val="10"/>
+        </w:numPr>
+        <w:spacing w:before="100" w:beforeAutospacing="1" w:after="100" w:afterAutospacing="1" w:line="240" w:lineRule="auto"/>
+        <w:rPr>
+          <w:rFonts w:ascii="Times New Roman" w:eastAsia="Times New Roman" w:hAnsi="Times New Roman" w:cs="Times New Roman"/>
+          <w:sz w:val="24"/>
+          <w:szCs w:val="24"/>
+          <w:lang w:eastAsia="es-CR"/>
+        </w:rPr>
+      </w:pPr>
+      <w:r>
+        <w:rPr>
+          <w:rFonts w:ascii="Times New Roman" w:eastAsia="Times New Roman" w:hAnsi="Times New Roman" w:cs="Times New Roman"/>
+          <w:b/>
+          <w:bCs/>
+          <w:sz w:val="24"/>
+          <w:szCs w:val="24"/>
+          <w:lang w:eastAsia="es-CR"/>
+        </w:rPr>
+        <w:t>Implementación de Nuevas Instrucciones:</w:t>
+      </w:r>
+    </w:p>
+    <w:p>
+      <w:pPr>
+        <w:numPr>
+          <w:ilvl w:val="1"/>
+          <w:numId w:val="10"/>
+        </w:numPr>
+        <w:spacing w:before="100" w:beforeAutospacing="1" w:after="100" w:afterAutospacing="1" w:line="240" w:lineRule="auto"/>
+        <w:rPr>
+          <w:rFonts w:ascii="Times New Roman" w:eastAsia="Times New Roman" w:hAnsi="Times New Roman" w:cs="Times New Roman"/>
+          <w:sz w:val="24"/>
+          <w:szCs w:val="24"/>
+          <w:lang w:eastAsia="es-CR"/>
+        </w:rPr>
+      </w:pPr>
+      <w:r>
+        <w:rPr>
+          <w:rFonts w:ascii="Times New Roman" w:eastAsia="Times New Roman" w:hAnsi="Times New Roman" w:cs="Times New Roman"/>
+          <w:sz w:val="24"/>
+          <w:szCs w:val="24"/>
+          <w:lang w:eastAsia="es-CR"/>
+        </w:rPr>
+        <w:t xml:space="preserve">Se añadieron las instrucciones </w:t>
+      </w:r>
+      <w:r>
+        <w:rPr>
+          <w:rFonts w:ascii="Times New Roman" w:eastAsia="Times New Roman" w:hAnsi="Times New Roman" w:cs="Times New Roman"/>
+          <w:b/>
+          <w:bCs/>
+          <w:sz w:val="24"/>
+          <w:szCs w:val="24"/>
+          <w:lang w:eastAsia="es-CR"/>
+        </w:rPr>
+        <w:t>SUB</w:t>
+      </w:r>
+      <w:r>
+        <w:rPr>
+          <w:rFonts w:ascii="Times New Roman" w:eastAsia="Times New Roman" w:hAnsi="Times New Roman" w:cs="Times New Roman"/>
+          <w:sz w:val="24"/>
+          <w:szCs w:val="24"/>
+          <w:lang w:eastAsia="es-CR"/>
+        </w:rPr>
+        <w:t xml:space="preserve"> (resta) y </w:t>
+      </w:r>
+      <w:r>
+        <w:rPr>
+          <w:rFonts w:ascii="Times New Roman" w:eastAsia="Times New Roman" w:hAnsi="Times New Roman" w:cs="Times New Roman"/>
+          <w:b/>
+          <w:bCs/>
+          <w:sz w:val="24"/>
+          <w:szCs w:val="24"/>
+          <w:lang w:eastAsia="es-CR"/>
+        </w:rPr>
+        <w:t>MUL</w:t>
+      </w:r>
+      <w:r>
+        <w:rPr>
+          <w:rFonts w:ascii="Times New Roman" w:eastAsia="Times New Roman" w:hAnsi="Times New Roman" w:cs="Times New Roman"/>
+          <w:sz w:val="24"/>
+          <w:szCs w:val="24"/>
+          <w:lang w:eastAsia="es-CR"/>
+        </w:rPr>
+        <w:t xml:space="preserve"> (multiplicación) al pipeline.</w:t>
+      </w:r>
+    </w:p>
+    <w:p>
+      <w:pPr>
+        <w:numPr>
+          <w:ilvl w:val="1"/>
+          <w:numId w:val="10"/>
+        </w:numPr>
+        <w:spacing w:before="100" w:beforeAutospacing="1" w:after="100" w:afterAutospacing="1" w:line="240" w:lineRule="auto"/>
+        <w:rPr>
+          <w:rFonts w:ascii="Times New Roman" w:eastAsia="Times New Roman" w:hAnsi="Times New Roman" w:cs="Times New Roman"/>
+          <w:sz w:val="24"/>
+          <w:szCs w:val="24"/>
+          <w:lang w:eastAsia="es-CR"/>
+        </w:rPr>
+      </w:pPr>
+      <w:r>
+        <w:rPr>
+          <w:rFonts w:ascii="Times New Roman" w:eastAsia="Times New Roman" w:hAnsi="Times New Roman" w:cs="Times New Roman"/>
+          <w:sz w:val="24"/>
+          <w:szCs w:val="24"/>
+          <w:lang w:eastAsia="es-CR"/>
+        </w:rPr>
+        <w:t>Ajustes realizados en las siguientes áreas:</w:t>
+      </w:r>
+    </w:p>
+    <w:p>
+      <w:pPr>
+        <w:numPr>
+          <w:ilvl w:val="2"/>
+          <w:numId w:val="10"/>
+        </w:numPr>
+        <w:spacing w:before="100" w:beforeAutospacing="1" w:after="100" w:afterAutospacing="1" w:line="240" w:lineRule="auto"/>
+        <w:rPr>
+          <w:rFonts w:ascii="Times New Roman" w:eastAsia="Times New Roman" w:hAnsi="Times New Roman" w:cs="Times New Roman"/>
+          <w:sz w:val="24"/>
+          <w:szCs w:val="24"/>
+          <w:lang w:eastAsia="es-CR"/>
+        </w:rPr>
+      </w:pPr>
+      <w:r>
+        <w:rPr>
+          <w:rFonts w:ascii="Times New Roman" w:eastAsia="Times New Roman" w:hAnsi="Times New Roman" w:cs="Times New Roman"/>
+          <w:b/>
+          <w:bCs/>
+          <w:sz w:val="24"/>
+          <w:szCs w:val="24"/>
+          <w:lang w:eastAsia="es-CR"/>
+        </w:rPr>
+        <w:t>pipeline.py</w:t>
+      </w:r>
+      <w:r>
+        <w:rPr>
+          <w:rFonts w:ascii="Times New Roman" w:eastAsia="Times New Roman" w:hAnsi="Times New Roman" w:cs="Times New Roman"/>
+          <w:sz w:val="24"/>
+          <w:szCs w:val="24"/>
+          <w:lang w:eastAsia="es-CR"/>
+        </w:rPr>
+        <w:t xml:space="preserve">: Extensión de la lógica de </w:t>
+      </w:r>
+      <w:r>
+        <w:rPr>
+          <w:rFonts w:ascii="Courier New" w:eastAsia="Times New Roman" w:hAnsi="Courier New" w:cs="Courier New"/>
+          <w:sz w:val="20"/>
+          <w:szCs w:val="20"/>
+          <w:lang w:eastAsia="es-CR"/>
+        </w:rPr>
+        <w:t>execute_cycle</w:t>
+      </w:r>
+      <w:r>
+        <w:rPr>
+          <w:rFonts w:ascii="Times New Roman" w:eastAsia="Times New Roman" w:hAnsi="Times New Roman" w:cs="Times New Roman"/>
+          <w:sz w:val="24"/>
+          <w:szCs w:val="24"/>
+          <w:lang w:eastAsia="es-CR"/>
+        </w:rPr>
+        <w:t xml:space="preserve"> para manejar las nuevas operaciones.</w:t>
+      </w:r>
+    </w:p>
+    <w:p>
+      <w:pPr>
+        <w:numPr>
+          <w:ilvl w:val="2"/>
+          <w:numId w:val="10"/>
+        </w:numPr>
+        <w:spacing w:before="100" w:beforeAutospacing="1" w:after="100" w:afterAutospacing="1" w:line="240" w:lineRule="auto"/>
+        <w:rPr>
+          <w:rFonts w:ascii="Times New Roman" w:eastAsia="Times New Roman" w:hAnsi="Times New Roman" w:cs="Times New Roman"/>
+          <w:sz w:val="24"/>
+          <w:szCs w:val="24"/>
+          <w:lang w:eastAsia="es-CR"/>
+        </w:rPr>
+      </w:pPr>
+      <w:r>
+        <w:rPr>
+          <w:rFonts w:ascii="Times New Roman" w:eastAsia="Times New Roman" w:hAnsi="Times New Roman" w:cs="Times New Roman"/>
+          <w:b/>
+          <w:bCs/>
+          <w:sz w:val="24"/>
+          <w:szCs w:val="24"/>
+          <w:lang w:eastAsia="es-CR"/>
+        </w:rPr>
+        <w:t>registers.py</w:t>
+      </w:r>
+      <w:r>
+        <w:rPr>
+          <w:rFonts w:ascii="Times New Roman" w:eastAsia="Times New Roman" w:hAnsi="Times New Roman" w:cs="Times New Roman"/>
+          <w:sz w:val="24"/>
+          <w:szCs w:val="24"/>
+          <w:lang w:eastAsia="es-CR"/>
+        </w:rPr>
+        <w:t>: Inicialización de valores específicos en los registros para probar SUB y MUL.</w:t>
+      </w:r>
+    </w:p>
+    <w:p>
+      <w:pPr>
+        <w:numPr>
+          <w:ilvl w:val="2"/>
+          <w:numId w:val="10"/>
+        </w:numPr>
+        <w:spacing w:before="100" w:beforeAutospacing="1" w:after="100" w:afterAutospacing="1" w:line="240" w:lineRule="auto"/>
+        <w:rPr>
+          <w:rFonts w:ascii="Times New Roman" w:eastAsia="Times New Roman" w:hAnsi="Times New Roman" w:cs="Times New Roman"/>
+          <w:sz w:val="24"/>
+          <w:szCs w:val="24"/>
+          <w:lang w:eastAsia="es-CR"/>
+        </w:rPr>
+      </w:pPr>
+      <w:r>
+        <w:rPr>
+          <w:rFonts w:ascii="Times New Roman" w:eastAsia="Times New Roman" w:hAnsi="Times New Roman" w:cs="Times New Roman"/>
+          <w:b/>
+          <w:bCs/>
+          <w:sz w:val="24"/>
+          <w:szCs w:val="24"/>
+          <w:lang w:eastAsia="es-CR"/>
+        </w:rPr>
+        <w:t>main.py</w:t>
+      </w:r>
+      <w:r>
+        <w:rPr>
+          <w:rFonts w:ascii="Times New Roman" w:eastAsia="Times New Roman" w:hAnsi="Times New Roman" w:cs="Times New Roman"/>
+          <w:sz w:val="24"/>
+          <w:szCs w:val="24"/>
+          <w:lang w:eastAsia="es-CR"/>
+        </w:rPr>
+        <w:t>: Inclusión de botones interactivos para las nuevas instrucciones en la interfaz gráfica.</w:t>
+      </w:r>
+    </w:p>
+    <w:p>
+      <w:pPr>
+        <w:numPr>
+          <w:ilvl w:val="0"/>
+          <w:numId w:val="10"/>
+        </w:numPr>
+        <w:spacing w:before="100" w:beforeAutospacing="1" w:after="100" w:afterAutospacing="1" w:line="240" w:lineRule="auto"/>
+        <w:rPr>
+          <w:rFonts w:ascii="Times New Roman" w:eastAsia="Times New Roman" w:hAnsi="Times New Roman" w:cs="Times New Roman"/>
+          <w:sz w:val="24"/>
+          <w:szCs w:val="24"/>
+          <w:lang w:eastAsia="es-CR"/>
+        </w:rPr>
+      </w:pPr>
+      <w:r>
+        <w:rPr>
+          <w:rFonts w:ascii="Times New Roman" w:eastAsia="Times New Roman" w:hAnsi="Times New Roman" w:cs="Times New Roman"/>
+          <w:b/>
+          <w:bCs/>
+          <w:sz w:val="24"/>
+          <w:szCs w:val="24"/>
+          <w:lang w:eastAsia="es-CR"/>
+        </w:rPr>
+        <w:t>Manejo de Segmentación:</w:t>
+      </w:r>
+    </w:p>
+    <w:p>
+      <w:pPr>
+        <w:numPr>
+          <w:ilvl w:val="1"/>
+          <w:numId w:val="10"/>
+        </w:numPr>
+        <w:spacing w:before="100" w:beforeAutospacing="1" w:after="100" w:afterAutospacing="1" w:line="240" w:lineRule="auto"/>
+        <w:rPr>
+          <w:rFonts w:ascii="Times New Roman" w:eastAsia="Times New Roman" w:hAnsi="Times New Roman" w:cs="Times New Roman"/>
+          <w:sz w:val="24"/>
+          <w:szCs w:val="24"/>
+          <w:lang w:eastAsia="es-CR"/>
+        </w:rPr>
+      </w:pPr>
+      <w:r>
+        <w:rPr>
+          <w:rFonts w:ascii="Times New Roman" w:eastAsia="Times New Roman" w:hAnsi="Times New Roman" w:cs="Times New Roman"/>
+          <w:sz w:val="24"/>
+          <w:szCs w:val="24"/>
+          <w:lang w:eastAsia="es-CR"/>
+        </w:rPr>
+        <w:t>Se detectó un problema inherente a la segmentación del pipeline que causaba conflictos al sobrescribir registros intermedios.</w:t>
+      </w:r>
+    </w:p>
+    <w:p>
+      <w:pPr>
+        <w:numPr>
+          <w:ilvl w:val="1"/>
+          <w:numId w:val="10"/>
+        </w:numPr>
+        <w:spacing w:before="100" w:beforeAutospacing="1" w:after="100" w:afterAutospacing="1" w:line="240" w:lineRule="auto"/>
+        <w:rPr>
+          <w:rFonts w:ascii="Times New Roman" w:eastAsia="Times New Roman" w:hAnsi="Times New Roman" w:cs="Times New Roman"/>
+          <w:sz w:val="24"/>
+          <w:szCs w:val="24"/>
+          <w:lang w:eastAsia="es-CR"/>
+        </w:rPr>
+      </w:pPr>
+      <w:r>
+        <w:rPr>
+          <w:rFonts w:ascii="Times New Roman" w:eastAsia="Times New Roman" w:hAnsi="Times New Roman" w:cs="Times New Roman"/>
+          <w:sz w:val="24"/>
+          <w:szCs w:val="24"/>
+          <w:lang w:eastAsia="es-CR"/>
+        </w:rPr>
+        <w:t>Ajustes realizados para garantizar que las instrucciones procesen los valores correctos en cada etapa.</w:t>
+      </w:r>
+    </w:p>
+    <w:p>
+      <w:pPr>
+        <w:numPr>
+          <w:ilvl w:val="0"/>
+          <w:numId w:val="10"/>
+        </w:numPr>
+        <w:spacing w:before="100" w:beforeAutospacing="1" w:after="100" w:afterAutospacing="1" w:line="240" w:lineRule="auto"/>
+        <w:rPr>
+          <w:rFonts w:ascii="Times New Roman" w:eastAsia="Times New Roman" w:hAnsi="Times New Roman" w:cs="Times New Roman"/>
+          <w:sz w:val="24"/>
+          <w:szCs w:val="24"/>
+          <w:lang w:eastAsia="es-CR"/>
+        </w:rPr>
+      </w:pPr>
+      <w:r>
+        <w:rPr>
+          <w:rFonts w:ascii="Times New Roman" w:eastAsia="Times New Roman" w:hAnsi="Times New Roman" w:cs="Times New Roman"/>
+          <w:b/>
+          <w:bCs/>
+          <w:sz w:val="24"/>
+          <w:szCs w:val="24"/>
+          <w:lang w:eastAsia="es-CR"/>
+        </w:rPr>
+        <w:t>Pruebas y Validaciones:</w:t>
+      </w:r>
+    </w:p>
+    <w:p>
+      <w:pPr>
+        <w:numPr>
+          <w:ilvl w:val="1"/>
+          <w:numId w:val="10"/>
+        </w:numPr>
+        <w:spacing w:before="100" w:beforeAutospacing="1" w:after="100" w:afterAutospacing="1" w:line="240" w:lineRule="auto"/>
+        <w:rPr>
+          <w:rFonts w:ascii="Times New Roman" w:eastAsia="Times New Roman" w:hAnsi="Times New Roman" w:cs="Times New Roman"/>
+          <w:sz w:val="24"/>
+          <w:szCs w:val="24"/>
+          <w:lang w:eastAsia="es-CR"/>
+        </w:rPr>
+      </w:pPr>
+      <w:r>
+        <w:rPr>
+          <w:rFonts w:ascii="Times New Roman" w:eastAsia="Times New Roman" w:hAnsi="Times New Roman" w:cs="Times New Roman"/>
+          <w:sz w:val="24"/>
+          <w:szCs w:val="24"/>
+          <w:lang w:eastAsia="es-CR"/>
+        </w:rPr>
+        <w:t>Verificación de la ejecución correcta de SUB y MUL en todas las etapas del pipeline.</w:t>
+      </w:r>
+    </w:p>
+    <w:p>
+      <w:pPr>
+        <w:numPr>
+          <w:ilvl w:val="1"/>
+          <w:numId w:val="10"/>
+        </w:numPr>
+        <w:spacing w:before="100" w:beforeAutospacing="1" w:after="100" w:afterAutospacing="1" w:line="240" w:lineRule="auto"/>
+        <w:rPr>
+          <w:rFonts w:ascii="Times New Roman" w:eastAsia="Times New Roman" w:hAnsi="Times New Roman" w:cs="Times New Roman"/>
+          <w:sz w:val="24"/>
+          <w:szCs w:val="24"/>
+          <w:lang w:eastAsia="es-CR"/>
+        </w:rPr>
+      </w:pPr>
+      <w:r>
+        <w:rPr>
+          <w:rFonts w:ascii="Times New Roman" w:eastAsia="Times New Roman" w:hAnsi="Times New Roman" w:cs="Times New Roman"/>
+          <w:sz w:val="24"/>
+          <w:szCs w:val="24"/>
+          <w:lang w:eastAsia="es-CR"/>
+        </w:rPr>
+        <w:lastRenderedPageBreak/>
+        <w:t>Validación de resultados en los registros tras la ejecución:</w:t>
+      </w:r>
+    </w:p>
+    <w:p>
+      <w:pPr>
+        <w:numPr>
+          <w:ilvl w:val="2"/>
+          <w:numId w:val="10"/>
+        </w:numPr>
+        <w:spacing w:before="100" w:beforeAutospacing="1" w:after="100" w:afterAutospacing="1" w:line="240" w:lineRule="auto"/>
+        <w:rPr>
+          <w:rFonts w:ascii="Times New Roman" w:eastAsia="Times New Roman" w:hAnsi="Times New Roman" w:cs="Times New Roman"/>
+          <w:sz w:val="24"/>
+          <w:szCs w:val="24"/>
+          <w:lang w:eastAsia="es-CR"/>
+        </w:rPr>
+      </w:pPr>
+      <w:r>
+        <w:rPr>
+          <w:rFonts w:ascii="Times New Roman" w:eastAsia="Times New Roman" w:hAnsi="Times New Roman" w:cs="Times New Roman"/>
+          <w:sz w:val="24"/>
+          <w:szCs w:val="24"/>
+          <w:lang w:eastAsia="es-CR"/>
+        </w:rPr>
+        <w:t>SUB: R4 = R5 - R6.</w:t>
+      </w:r>
+    </w:p>
+    <w:p>
+      <w:pPr>
+        <w:numPr>
+          <w:ilvl w:val="2"/>
+          <w:numId w:val="10"/>
+        </w:numPr>
+        <w:spacing w:before="100" w:beforeAutospacing="1" w:after="100" w:afterAutospacing="1" w:line="240" w:lineRule="auto"/>
+        <w:rPr>
+          <w:rFonts w:ascii="Times New Roman" w:eastAsia="Times New Roman" w:hAnsi="Times New Roman" w:cs="Times New Roman"/>
+          <w:sz w:val="24"/>
+          <w:szCs w:val="24"/>
+          <w:lang w:eastAsia="es-CR"/>
+        </w:rPr>
+      </w:pPr>
+      <w:r>
+        <w:rPr>
+          <w:rFonts w:ascii="Times New Roman" w:eastAsia="Times New Roman" w:hAnsi="Times New Roman" w:cs="Times New Roman"/>
+          <w:sz w:val="24"/>
+          <w:szCs w:val="24"/>
+          <w:lang w:eastAsia="es-CR"/>
+        </w:rPr>
+        <w:t>MUL: R7 = R0 * R1.</w:t>
+      </w:r>
+    </w:p>
+    <w:p>
+      <w:pPr>
+        <w:numPr>
+          <w:ilvl w:val="1"/>
+          <w:numId w:val="10"/>
+        </w:numPr>
+        <w:spacing w:before="100" w:beforeAutospacing="1" w:after="100" w:afterAutospacing="1" w:line="240" w:lineRule="auto"/>
+        <w:rPr>
+          <w:rFonts w:ascii="Times New Roman" w:eastAsia="Times New Roman" w:hAnsi="Times New Roman" w:cs="Times New Roman"/>
+          <w:sz w:val="24"/>
+          <w:szCs w:val="24"/>
+          <w:lang w:eastAsia="es-CR"/>
+        </w:rPr>
+      </w:pPr>
+      <w:r>
+        <w:rPr>
+          <w:rFonts w:ascii="Times New Roman" w:eastAsia="Times New Roman" w:hAnsi="Times New Roman" w:cs="Times New Roman"/>
+          <w:sz w:val="24"/>
+          <w:szCs w:val="24"/>
+          <w:lang w:eastAsia="es-CR"/>
+        </w:rPr>
+        <w:t>Confirmación de que los resultados eran correctos en un entorno segmentado.</w:t>
+      </w:r>
+    </w:p>
+    <w:p>
+      <w:pPr>
+        <w:numPr>
+          <w:ilvl w:val="0"/>
+          <w:numId w:val="10"/>
+        </w:numPr>
+        <w:spacing w:before="100" w:beforeAutospacing="1" w:after="100" w:afterAutospacing="1" w:line="240" w:lineRule="auto"/>
+        <w:rPr>
+          <w:rFonts w:ascii="Times New Roman" w:eastAsia="Times New Roman" w:hAnsi="Times New Roman" w:cs="Times New Roman"/>
+          <w:sz w:val="24"/>
+          <w:szCs w:val="24"/>
+          <w:lang w:eastAsia="es-CR"/>
+        </w:rPr>
+      </w:pPr>
+      <w:r>
+        <w:rPr>
+          <w:rFonts w:ascii="Times New Roman" w:eastAsia="Times New Roman" w:hAnsi="Times New Roman" w:cs="Times New Roman"/>
+          <w:b/>
+          <w:bCs/>
+          <w:sz w:val="24"/>
+          <w:szCs w:val="24"/>
+          <w:lang w:eastAsia="es-CR"/>
+        </w:rPr>
+        <w:t>Actualización de Visualización:</w:t>
+      </w:r>
+    </w:p>
+    <w:p>
+      <w:pPr>
+        <w:numPr>
+          <w:ilvl w:val="1"/>
+          <w:numId w:val="10"/>
+        </w:numPr>
+        <w:spacing w:before="100" w:beforeAutospacing="1" w:after="100" w:afterAutospacing="1" w:line="240" w:lineRule="auto"/>
+        <w:rPr>
+          <w:rFonts w:ascii="Times New Roman" w:eastAsia="Times New Roman" w:hAnsi="Times New Roman" w:cs="Times New Roman"/>
+          <w:sz w:val="24"/>
+          <w:szCs w:val="24"/>
+          <w:lang w:eastAsia="es-CR"/>
+        </w:rPr>
+      </w:pPr>
+      <w:r>
+        <w:rPr>
+          <w:rFonts w:ascii="Times New Roman" w:eastAsia="Times New Roman" w:hAnsi="Times New Roman" w:cs="Times New Roman"/>
+          <w:sz w:val="24"/>
+          <w:szCs w:val="24"/>
+          <w:lang w:eastAsia="es-CR"/>
+        </w:rPr>
+        <w:t>Sincronización mejorada entre la ejecución y la representación gráfica.</w:t>
+      </w:r>
+    </w:p>
+    <w:p>
+      <w:pPr>
+        <w:numPr>
+          <w:ilvl w:val="1"/>
+          <w:numId w:val="10"/>
+        </w:numPr>
+        <w:spacing w:before="100" w:beforeAutospacing="1" w:after="100" w:afterAutospacing="1" w:line="240" w:lineRule="auto"/>
+        <w:rPr>
+          <w:rFonts w:ascii="Times New Roman" w:eastAsia="Times New Roman" w:hAnsi="Times New Roman" w:cs="Times New Roman"/>
+          <w:sz w:val="24"/>
+          <w:szCs w:val="24"/>
+          <w:lang w:eastAsia="es-CR"/>
+        </w:rPr>
+      </w:pPr>
+      <w:r>
+        <w:rPr>
+          <w:rFonts w:ascii="Times New Roman" w:eastAsia="Times New Roman" w:hAnsi="Times New Roman" w:cs="Times New Roman"/>
+          <w:sz w:val="24"/>
+          <w:szCs w:val="24"/>
+          <w:lang w:eastAsia="es-CR"/>
+        </w:rPr>
+        <w:t>Inclusión de colores dinámicos para las nuevas instrucciones SUB y MUL.</w:t>
+      </w:r>
+    </w:p>
+    <w:p>
+      <w:pPr>
+        <w:spacing w:after="0" w:line="240" w:lineRule="auto"/>
+        <w:rPr>
+          <w:rFonts w:ascii="Times New Roman" w:eastAsia="Times New Roman" w:hAnsi="Times New Roman" w:cs="Times New Roman"/>
+          <w:sz w:val="24"/>
+          <w:szCs w:val="24"/>
+          <w:lang w:eastAsia="es-CR"/>
+        </w:rPr>
+      </w:pPr>
+      <w:r>
+        <w:rPr>
+          <w:rFonts w:ascii="Times New Roman" w:eastAsia="Times New Roman" w:hAnsi="Times New Roman" w:cs="Times New Roman"/>
+          <w:sz w:val="24"/>
+          <w:szCs w:val="24"/>
+          <w:lang w:eastAsia="es-CR"/>
+        </w:rPr>
+        <w:pict w14:anchorId="14FCAB82">
+          <v:rect id="_x0000_i1025" style="width:0;height:1.5pt" o:hralign="center" o:hrstd="t" o:hr="t" fillcolor="#a0a0a0" stroked="f"/>
+        </w:pict>
+      </w:r>
+    </w:p>
+    <w:p>
+      <w:pPr>
+        <w:spacing w:before="100" w:beforeAutospacing="1" w:after="100" w:afterAutospacing="1" w:line="240" w:lineRule="auto"/>
+        <w:rPr>
+          <w:rFonts w:ascii="Times New Roman" w:eastAsia="Times New Roman" w:hAnsi="Times New Roman" w:cs="Times New Roman"/>
+          <w:sz w:val="24"/>
+          <w:szCs w:val="24"/>
+          <w:lang w:eastAsia="es-CR"/>
+        </w:rPr>
+      </w:pPr>
+      <w:r>
+        <w:rPr>
+          <w:rFonts w:ascii="Times New Roman" w:eastAsia="Times New Roman" w:hAnsi="Times New Roman" w:cs="Times New Roman"/>
+          <w:b/>
+          <w:bCs/>
+          <w:sz w:val="24"/>
+          <w:szCs w:val="24"/>
+          <w:lang w:eastAsia="es-CR"/>
+        </w:rPr>
+        <w:t>Resultados:</w:t>
+      </w:r>
+    </w:p>
+    <w:p>
+      <w:pPr>
+        <w:numPr>
+          <w:ilvl w:val="0"/>
+          <w:numId w:val="11"/>
+        </w:numPr>
+        <w:spacing w:before="100" w:beforeAutospacing="1" w:after="100" w:afterAutospacing="1" w:line="240" w:lineRule="auto"/>
+        <w:rPr>
+          <w:rFonts w:ascii="Times New Roman" w:eastAsia="Times New Roman" w:hAnsi="Times New Roman" w:cs="Times New Roman"/>
+          <w:sz w:val="24"/>
+          <w:szCs w:val="24"/>
+          <w:lang w:eastAsia="es-CR"/>
+        </w:rPr>
+      </w:pPr>
+      <w:r>
+        <w:rPr>
+          <w:rFonts w:ascii="Times New Roman" w:eastAsia="Times New Roman" w:hAnsi="Times New Roman" w:cs="Times New Roman"/>
+          <w:sz w:val="24"/>
+          <w:szCs w:val="24"/>
+          <w:lang w:eastAsia="es-CR"/>
+        </w:rPr>
+        <w:t xml:space="preserve">El simulador ahora soporta tres instrucciones aritméticas: </w:t>
+      </w:r>
+      <w:r>
+        <w:rPr>
+          <w:rFonts w:ascii="Times New Roman" w:eastAsia="Times New Roman" w:hAnsi="Times New Roman" w:cs="Times New Roman"/>
+          <w:b/>
+          <w:bCs/>
+          <w:sz w:val="24"/>
+          <w:szCs w:val="24"/>
+          <w:lang w:eastAsia="es-CR"/>
+        </w:rPr>
+        <w:t>ADD</w:t>
+      </w:r>
+      <w:r>
+        <w:rPr>
+          <w:rFonts w:ascii="Times New Roman" w:eastAsia="Times New Roman" w:hAnsi="Times New Roman" w:cs="Times New Roman"/>
+          <w:sz w:val="24"/>
+          <w:szCs w:val="24"/>
+          <w:lang w:eastAsia="es-CR"/>
+        </w:rPr>
+        <w:t xml:space="preserve">, </w:t>
+      </w:r>
+      <w:r>
+        <w:rPr>
+          <w:rFonts w:ascii="Times New Roman" w:eastAsia="Times New Roman" w:hAnsi="Times New Roman" w:cs="Times New Roman"/>
+          <w:b/>
+          <w:bCs/>
+          <w:sz w:val="24"/>
+          <w:szCs w:val="24"/>
+          <w:lang w:eastAsia="es-CR"/>
+        </w:rPr>
+        <w:t>SUB</w:t>
+      </w:r>
+      <w:r>
+        <w:rPr>
+          <w:rFonts w:ascii="Times New Roman" w:eastAsia="Times New Roman" w:hAnsi="Times New Roman" w:cs="Times New Roman"/>
+          <w:sz w:val="24"/>
+          <w:szCs w:val="24"/>
+          <w:lang w:eastAsia="es-CR"/>
+        </w:rPr>
+        <w:t xml:space="preserve">, y </w:t>
+      </w:r>
+      <w:r>
+        <w:rPr>
+          <w:rFonts w:ascii="Times New Roman" w:eastAsia="Times New Roman" w:hAnsi="Times New Roman" w:cs="Times New Roman"/>
+          <w:b/>
+          <w:bCs/>
+          <w:sz w:val="24"/>
+          <w:szCs w:val="24"/>
+          <w:lang w:eastAsia="es-CR"/>
+        </w:rPr>
+        <w:t>MUL</w:t>
+      </w:r>
+      <w:r>
+        <w:rPr>
+          <w:rFonts w:ascii="Times New Roman" w:eastAsia="Times New Roman" w:hAnsi="Times New Roman" w:cs="Times New Roman"/>
+          <w:sz w:val="24"/>
+          <w:szCs w:val="24"/>
+          <w:lang w:eastAsia="es-CR"/>
+        </w:rPr>
+        <w:t>.</w:t>
+      </w:r>
+    </w:p>
+    <w:p>
+      <w:pPr>
+        <w:numPr>
+          <w:ilvl w:val="0"/>
+          <w:numId w:val="11"/>
+        </w:numPr>
+        <w:spacing w:before="100" w:beforeAutospacing="1" w:after="100" w:afterAutospacing="1" w:line="240" w:lineRule="auto"/>
+        <w:rPr>
+          <w:rFonts w:ascii="Times New Roman" w:eastAsia="Times New Roman" w:hAnsi="Times New Roman" w:cs="Times New Roman"/>
+          <w:sz w:val="24"/>
+          <w:szCs w:val="24"/>
+          <w:lang w:eastAsia="es-CR"/>
+        </w:rPr>
+      </w:pPr>
+      <w:r>
+        <w:rPr>
+          <w:rFonts w:ascii="Times New Roman" w:eastAsia="Times New Roman" w:hAnsi="Times New Roman" w:cs="Times New Roman"/>
+          <w:sz w:val="24"/>
+          <w:szCs w:val="24"/>
+          <w:lang w:eastAsia="es-CR"/>
+        </w:rPr>
+        <w:t>Visualización gráfica sincronizada y representativa del estado del pipeline en tiempo real.</w:t>
+      </w:r>
+    </w:p>
+    <w:p>
+      <w:pPr>
+        <w:numPr>
+          <w:ilvl w:val="0"/>
+          <w:numId w:val="11"/>
+        </w:numPr>
+        <w:spacing w:before="100" w:beforeAutospacing="1" w:after="100" w:afterAutospacing="1" w:line="240" w:lineRule="auto"/>
+        <w:rPr>
+          <w:rFonts w:ascii="Times New Roman" w:eastAsia="Times New Roman" w:hAnsi="Times New Roman" w:cs="Times New Roman"/>
+          <w:sz w:val="24"/>
+          <w:szCs w:val="24"/>
+          <w:lang w:eastAsia="es-CR"/>
+        </w:rPr>
+      </w:pPr>
+      <w:r>
+        <w:rPr>
+          <w:rFonts w:ascii="Times New Roman" w:eastAsia="Times New Roman" w:hAnsi="Times New Roman" w:cs="Times New Roman"/>
+          <w:sz w:val="24"/>
+          <w:szCs w:val="24"/>
+          <w:lang w:eastAsia="es-CR"/>
+        </w:rPr>
+        <w:t>Resolución de problemas de segmentación, garantizando resultados precisos en un entorno segmentado.</w:t>
+      </w:r>
+    </w:p>
+    <w:p>
+      <w:pPr>
+        <w:spacing w:after="0" w:line="240" w:lineRule="auto"/>
+        <w:rPr>
+          <w:rFonts w:ascii="Times New Roman" w:eastAsia="Times New Roman" w:hAnsi="Times New Roman" w:cs="Times New Roman"/>
+          <w:sz w:val="24"/>
+          <w:szCs w:val="24"/>
+          <w:lang w:eastAsia="es-CR"/>
+        </w:rPr>
+      </w:pPr>
+      <w:r>
+        <w:rPr>
+          <w:rFonts w:ascii="Times New Roman" w:eastAsia="Times New Roman" w:hAnsi="Times New Roman" w:cs="Times New Roman"/>
+          <w:sz w:val="24"/>
+          <w:szCs w:val="24"/>
+          <w:lang w:eastAsia="es-CR"/>
+        </w:rPr>
+        <w:pict w14:anchorId="3C4C4623">
+          <v:rect id="_x0000_i1026" style="width:0;height:1.5pt" o:hralign="center" o:hrstd="t" o:hr="t" fillcolor="#a0a0a0" stroked="f"/>
+        </w:pict>
+      </w:r>
+    </w:p>
+    <w:p>
+      <w:pPr>
+        <w:spacing w:before="100" w:beforeAutospacing="1" w:after="100" w:afterAutospacing="1" w:line="240" w:lineRule="auto"/>
+        <w:rPr>
+          <w:rFonts w:ascii="Times New Roman" w:eastAsia="Times New Roman" w:hAnsi="Times New Roman" w:cs="Times New Roman"/>
+          <w:sz w:val="24"/>
+          <w:szCs w:val="24"/>
+          <w:lang w:eastAsia="es-CR"/>
+        </w:rPr>
+      </w:pPr>
+      <w:r>
+        <w:rPr>
+          <w:rFonts w:ascii="Times New Roman" w:eastAsia="Times New Roman" w:hAnsi="Times New Roman" w:cs="Times New Roman"/>
+          <w:b/>
+          <w:bCs/>
+          <w:sz w:val="24"/>
+          <w:szCs w:val="24"/>
+          <w:lang w:eastAsia="es-CR"/>
+        </w:rPr>
+        <w:t>Siguientes Pasos:</w:t>
+      </w:r>
+    </w:p>
+    <w:p>
+      <w:pPr>
+        <w:numPr>
+          <w:ilvl w:val="0"/>
+          <w:numId w:val="12"/>
+        </w:numPr>
+        <w:spacing w:before="100" w:beforeAutospacing="1" w:after="100" w:afterAutospacing="1" w:line="240" w:lineRule="auto"/>
+        <w:rPr>
+          <w:rFonts w:ascii="Times New Roman" w:eastAsia="Times New Roman" w:hAnsi="Times New Roman" w:cs="Times New Roman"/>
+          <w:sz w:val="24"/>
+          <w:szCs w:val="24"/>
+          <w:lang w:eastAsia="es-CR"/>
+        </w:rPr>
+      </w:pPr>
+      <w:r>
+        <w:rPr>
+          <w:rFonts w:ascii="Times New Roman" w:eastAsia="Times New Roman" w:hAnsi="Times New Roman" w:cs="Times New Roman"/>
+          <w:sz w:val="24"/>
+          <w:szCs w:val="24"/>
+          <w:lang w:eastAsia="es-CR"/>
+        </w:rPr>
+        <w:t>Implementar instrucciones de acceso a memoria (LOAD, STORE).</w:t>
+      </w:r>
+    </w:p>
+    <w:p>
+      <w:pPr>
+        <w:numPr>
+          <w:ilvl w:val="0"/>
+          <w:numId w:val="12"/>
+        </w:numPr>
+        <w:spacing w:before="100" w:beforeAutospacing="1" w:after="100" w:afterAutospacing="1" w:line="240" w:lineRule="auto"/>
+        <w:rPr>
+          <w:rFonts w:ascii="Times New Roman" w:eastAsia="Times New Roman" w:hAnsi="Times New Roman" w:cs="Times New Roman"/>
+          <w:sz w:val="24"/>
+          <w:szCs w:val="24"/>
+          <w:lang w:eastAsia="es-CR"/>
+        </w:rPr>
+      </w:pPr>
+      <w:r>
+        <w:rPr>
+          <w:rFonts w:ascii="Times New Roman" w:eastAsia="Times New Roman" w:hAnsi="Times New Roman" w:cs="Times New Roman"/>
+          <w:sz w:val="24"/>
+          <w:szCs w:val="24"/>
+          <w:lang w:eastAsia="es-CR"/>
+        </w:rPr>
+        <w:t>Introducir manejo de dependencias de datos y riesgos de pipeline.</w:t>
+      </w:r>
+    </w:p>
+    <w:p>
+      <w:pPr>
+        <w:numPr>
+          <w:ilvl w:val="0"/>
+          <w:numId w:val="12"/>
+        </w:numPr>
+        <w:spacing w:before="100" w:beforeAutospacing="1" w:after="100" w:afterAutospacing="1" w:line="240" w:lineRule="auto"/>
+        <w:rPr>
+          <w:rFonts w:ascii="Times New Roman" w:eastAsia="Times New Roman" w:hAnsi="Times New Roman" w:cs="Times New Roman"/>
+          <w:sz w:val="24"/>
+          <w:szCs w:val="24"/>
+          <w:lang w:eastAsia="es-CR"/>
+        </w:rPr>
+      </w:pPr>
+      <w:r>
+        <w:rPr>
+          <w:rFonts w:ascii="Times New Roman" w:eastAsia="Times New Roman" w:hAnsi="Times New Roman" w:cs="Times New Roman"/>
+          <w:sz w:val="24"/>
+          <w:szCs w:val="24"/>
+          <w:lang w:eastAsia="es-CR"/>
+        </w:rPr>
+        <w:t>Continuar documentando y optimizando el código base para futuras extensiones.</w:t>
+      </w:r>
+    </w:p>
+    <w:p>
+      <w:pPr>
+        <w:spacing w:before="100" w:beforeAutospacing="1" w:after="100" w:afterAutospacing="1" w:line="240" w:lineRule="auto"/>
+        <w:ind w:left="360"/>
+        <w:rPr>
+          <w:rFonts w:ascii="Times New Roman" w:eastAsia="Times New Roman" w:hAnsi="Times New Roman" w:cs="Times New Roman"/>
+          <w:sz w:val="24"/>
+          <w:szCs w:val="24"/>
+          <w:lang w:eastAsia="es-CR"/>
+        </w:rPr>
+      </w:pPr>
     </w:p>
     <w:p/>
     <w:sectPr>
@@ -1302,6 +2185,127 @@
 <file path=word/numbering.xml><?xml version="1.0" encoding="utf-8"?>
 <w:numbering xmlns:wpc="http://schemas.microsoft.com/office/word/2010/wordprocessingCanvas" xmlns:cx="http://schemas.microsoft.com/office/drawing/2014/chartex" xmlns:cx1="http://schemas.microsoft.com/office/drawing/2015/9/8/chartex" xmlns:cx2="http://schemas.microsoft.com/office/drawing/2015/10/21/chartex" xmlns:cx3="http://schemas.microsoft.com/office/drawing/2016/5/9/chartex" xmlns:cx4="http://schemas.microsoft.com/office/drawing/2016/5/10/chartex" xmlns:cx5="http://schemas.microsoft.com/office/drawing/2016/5/11/chartex" xmlns:cx6="http://schemas.microsoft.com/office/drawing/2016/5/12/chartex" xmlns:cx7="http://schemas.microsoft.com/office/drawing/2016/5/13/chartex" xmlns:cx8="http://schemas.microsoft.com/office/drawing/2016/5/14/chartex" xmlns:mc="http://schemas.openxmlformats.org/markup-compatibility/2006" xmlns:aink="http://schemas.microsoft.com/office/drawing/2016/ink" xmlns:am3d="http://schemas.microsoft.com/office/drawing/2017/model3d" xmlns:o="urn:schemas-microsoft-com:office:office" xmlns:r="http://schemas.openxmlformats.org/officeDocument/2006/relationships" xmlns:m="http://schemas.openxmlformats.org/officeDocument/2006/math" xmlns:v="urn:schemas-microsoft-com:vml" xmlns:wp14="http://schemas.microsoft.com/office/word/2010/wordprocessingDrawing" xmlns:wp="http://schemas.openxmlformats.org/drawingml/2006/wordprocessingDrawing" xmlns:w10="urn:schemas-microsoft-com:office:word" xmlns:w="http://schemas.openxmlformats.org/wordprocessingml/2006/main" xmlns:w14="http://schemas.microsoft.com/office/word/2010/wordml" xmlns:w15="http://schemas.microsoft.com/office/word/2012/wordml" xmlns:w16cex="http://schemas.microsoft.com/office/word/2018/wordml/cex" xmlns:w16cid="http://schemas.microsoft.com/office/word/2016/wordml/cid" xmlns:w16="http://schemas.microsoft.com/office/word/2018/wordml" xmlns:w16sdtdh="http://schemas.microsoft.com/office/word/2020/wordml/sdtdatahash" xmlns:w16se="http://schemas.microsoft.com/office/word/2015/wordml/symex" xmlns:wpg="http://schemas.microsoft.com/office/word/2010/wordprocessingGroup" xmlns:wpi="http://schemas.microsoft.com/office/word/2010/wordprocessingInk" xmlns:wne="http://schemas.microsoft.com/office/word/2006/wordml" xmlns:wps="http://schemas.microsoft.com/office/word/2010/wordprocessingShape" mc:Ignorable="w14 w15 w16se w16cid w16 w16cex w16sdtdh wp14">
   <w:abstractNum w:abstractNumId="0" w15:restartNumberingAfterBreak="0">
+    <w:nsid w:val="1B4736F1"/>
+    <w:multiLevelType w:val="multilevel"/>
+    <w:tmpl w:val="D82A4BCC"/>
+    <w:lvl w:ilvl="0">
+      <w:start w:val="1"/>
+      <w:numFmt w:val="decimal"/>
+      <w:lvlText w:val="%1."/>
+      <w:lvlJc w:val="left"/>
+      <w:pPr>
+        <w:tabs>
+          <w:tab w:val="num" w:pos="720"/>
+        </w:tabs>
+        <w:ind w:left="720" w:hanging="360"/>
+      </w:pPr>
+    </w:lvl>
+    <w:lvl w:ilvl="1">
+      <w:start w:val="1"/>
+      <w:numFmt w:val="bullet"/>
+      <w:lvlText w:val="o"/>
+      <w:lvlJc w:val="left"/>
+      <w:pPr>
+        <w:tabs>
+          <w:tab w:val="num" w:pos="1440"/>
+        </w:tabs>
+        <w:ind w:left="1440" w:hanging="360"/>
+      </w:pPr>
+      <w:rPr>
+        <w:rFonts w:ascii="Courier New" w:hAnsi="Courier New" w:hint="default"/>
+        <w:sz w:val="20"/>
+      </w:rPr>
+    </w:lvl>
+    <w:lvl w:ilvl="2">
+      <w:start w:val="1"/>
+      <w:numFmt w:val="bullet"/>
+      <w:lvlText w:val=""/>
+      <w:lvlJc w:val="left"/>
+      <w:pPr>
+        <w:tabs>
+          <w:tab w:val="num" w:pos="2160"/>
+        </w:tabs>
+        <w:ind w:left="2160" w:hanging="360"/>
+      </w:pPr>
+      <w:rPr>
+        <w:rFonts w:ascii="Wingdings" w:hAnsi="Wingdings" w:hint="default"/>
+        <w:sz w:val="20"/>
+      </w:rPr>
+    </w:lvl>
+    <w:lvl w:ilvl="3" w:tentative="1">
+      <w:start w:val="1"/>
+      <w:numFmt w:val="decimal"/>
+      <w:lvlText w:val="%4."/>
+      <w:lvlJc w:val="left"/>
+      <w:pPr>
+        <w:tabs>
+          <w:tab w:val="num" w:pos="2880"/>
+        </w:tabs>
+        <w:ind w:left="2880" w:hanging="360"/>
+      </w:pPr>
+    </w:lvl>
+    <w:lvl w:ilvl="4" w:tentative="1">
+      <w:start w:val="1"/>
+      <w:numFmt w:val="decimal"/>
+      <w:lvlText w:val="%5."/>
+      <w:lvlJc w:val="left"/>
+      <w:pPr>
+        <w:tabs>
+          <w:tab w:val="num" w:pos="3600"/>
+        </w:tabs>
+        <w:ind w:left="3600" w:hanging="360"/>
+      </w:pPr>
+    </w:lvl>
+    <w:lvl w:ilvl="5" w:tentative="1">
+      <w:start w:val="1"/>
+      <w:numFmt w:val="decimal"/>
+      <w:lvlText w:val="%6."/>
+      <w:lvlJc w:val="left"/>
+      <w:pPr>
+        <w:tabs>
+          <w:tab w:val="num" w:pos="4320"/>
+        </w:tabs>
+        <w:ind w:left="4320" w:hanging="360"/>
+      </w:pPr>
+    </w:lvl>
+    <w:lvl w:ilvl="6" w:tentative="1">
+      <w:start w:val="1"/>
+      <w:numFmt w:val="decimal"/>
+      <w:lvlText w:val="%7."/>
+      <w:lvlJc w:val="left"/>
+      <w:pPr>
+        <w:tabs>
+          <w:tab w:val="num" w:pos="5040"/>
+        </w:tabs>
+        <w:ind w:left="5040" w:hanging="360"/>
+      </w:pPr>
+    </w:lvl>
+    <w:lvl w:ilvl="7" w:tentative="1">
+      <w:start w:val="1"/>
+      <w:numFmt w:val="decimal"/>
+      <w:lvlText w:val="%8."/>
+      <w:lvlJc w:val="left"/>
+      <w:pPr>
+        <w:tabs>
+          <w:tab w:val="num" w:pos="5760"/>
+        </w:tabs>
+        <w:ind w:left="5760" w:hanging="360"/>
+      </w:pPr>
+    </w:lvl>
+    <w:lvl w:ilvl="8" w:tentative="1">
+      <w:start w:val="1"/>
+      <w:numFmt w:val="decimal"/>
+      <w:lvlText w:val="%9."/>
+      <w:lvlJc w:val="left"/>
+      <w:pPr>
+        <w:tabs>
+          <w:tab w:val="num" w:pos="6480"/>
+        </w:tabs>
+        <w:ind w:left="6480" w:hanging="360"/>
+      </w:pPr>
+    </w:lvl>
+  </w:abstractNum>
+  <w:abstractNum w:abstractNumId="1" w15:restartNumberingAfterBreak="0">
     <w:nsid w:val="249117DA"/>
     <w:multiLevelType w:val="multilevel"/>
     <w:tmpl w:val="5A6662D0"/>
@@ -1450,7 +2454,7 @@
       </w:rPr>
     </w:lvl>
   </w:abstractNum>
-  <w:abstractNum w:abstractNumId="1" w15:restartNumberingAfterBreak="0">
+  <w:abstractNum w:abstractNumId="2" w15:restartNumberingAfterBreak="0">
     <w:nsid w:val="2BDD7E54"/>
     <w:multiLevelType w:val="multilevel"/>
     <w:tmpl w:val="7746465A"/>
@@ -1567,7 +2571,156 @@
       </w:pPr>
     </w:lvl>
   </w:abstractNum>
-  <w:abstractNum w:abstractNumId="2" w15:restartNumberingAfterBreak="0">
+  <w:abstractNum w:abstractNumId="3" w15:restartNumberingAfterBreak="0">
+    <w:nsid w:val="33F043D7"/>
+    <w:multiLevelType w:val="multilevel"/>
+    <w:tmpl w:val="C4022B74"/>
+    <w:lvl w:ilvl="0">
+      <w:start w:val="1"/>
+      <w:numFmt w:val="bullet"/>
+      <w:lvlText w:val=""/>
+      <w:lvlJc w:val="left"/>
+      <w:pPr>
+        <w:tabs>
+          <w:tab w:val="num" w:pos="720"/>
+        </w:tabs>
+        <w:ind w:left="720" w:hanging="360"/>
+      </w:pPr>
+      <w:rPr>
+        <w:rFonts w:ascii="Symbol" w:hAnsi="Symbol" w:hint="default"/>
+        <w:sz w:val="20"/>
+      </w:rPr>
+    </w:lvl>
+    <w:lvl w:ilvl="1" w:tentative="1">
+      <w:start w:val="1"/>
+      <w:numFmt w:val="bullet"/>
+      <w:lvlText w:val="o"/>
+      <w:lvlJc w:val="left"/>
+      <w:pPr>
+        <w:tabs>
+          <w:tab w:val="num" w:pos="1440"/>
+        </w:tabs>
+        <w:ind w:left="1440" w:hanging="360"/>
+      </w:pPr>
+      <w:rPr>
+        <w:rFonts w:ascii="Courier New" w:hAnsi="Courier New" w:hint="default"/>
+        <w:sz w:val="20"/>
+      </w:rPr>
+    </w:lvl>
+    <w:lvl w:ilvl="2" w:tentative="1">
+      <w:start w:val="1"/>
+      <w:numFmt w:val="bullet"/>
+      <w:lvlText w:val=""/>
+      <w:lvlJc w:val="left"/>
+      <w:pPr>
+        <w:tabs>
+          <w:tab w:val="num" w:pos="2160"/>
+        </w:tabs>
+        <w:ind w:left="2160" w:hanging="360"/>
+      </w:pPr>
+      <w:rPr>
+        <w:rFonts w:ascii="Wingdings" w:hAnsi="Wingdings" w:hint="default"/>
+        <w:sz w:val="20"/>
+      </w:rPr>
+    </w:lvl>
+    <w:lvl w:ilvl="3" w:tentative="1">
+      <w:start w:val="1"/>
+      <w:numFmt w:val="bullet"/>
+      <w:lvlText w:val=""/>
+      <w:lvlJc w:val="left"/>
+      <w:pPr>
+        <w:tabs>
+          <w:tab w:val="num" w:pos="2880"/>
+        </w:tabs>
+        <w:ind w:left="2880" w:hanging="360"/>
+      </w:pPr>
+      <w:rPr>
+        <w:rFonts w:ascii="Wingdings" w:hAnsi="Wingdings" w:hint="default"/>
+        <w:sz w:val="20"/>
+      </w:rPr>
+    </w:lvl>
+    <w:lvl w:ilvl="4" w:tentative="1">
+      <w:start w:val="1"/>
+      <w:numFmt w:val="bullet"/>
+      <w:lvlText w:val=""/>
+      <w:lvlJc w:val="left"/>
+      <w:pPr>
+        <w:tabs>
+          <w:tab w:val="num" w:pos="3600"/>
+        </w:tabs>
+        <w:ind w:left="3600" w:hanging="360"/>
+      </w:pPr>
+      <w:rPr>
+        <w:rFonts w:ascii="Wingdings" w:hAnsi="Wingdings" w:hint="default"/>
+        <w:sz w:val="20"/>
+      </w:rPr>
+    </w:lvl>
+    <w:lvl w:ilvl="5" w:tentative="1">
+      <w:start w:val="1"/>
+      <w:numFmt w:val="bullet"/>
+      <w:lvlText w:val=""/>
+      <w:lvlJc w:val="left"/>
+      <w:pPr>
+        <w:tabs>
+          <w:tab w:val="num" w:pos="4320"/>
+        </w:tabs>
+        <w:ind w:left="4320" w:hanging="360"/>
+      </w:pPr>
+      <w:rPr>
+        <w:rFonts w:ascii="Wingdings" w:hAnsi="Wingdings" w:hint="default"/>
+        <w:sz w:val="20"/>
+      </w:rPr>
+    </w:lvl>
+    <w:lvl w:ilvl="6" w:tentative="1">
+      <w:start w:val="1"/>
+      <w:numFmt w:val="bullet"/>
+      <w:lvlText w:val=""/>
+      <w:lvlJc w:val="left"/>
+      <w:pPr>
+        <w:tabs>
+          <w:tab w:val="num" w:pos="5040"/>
+        </w:tabs>
+        <w:ind w:left="5040" w:hanging="360"/>
+      </w:pPr>
+      <w:rPr>
+        <w:rFonts w:ascii="Wingdings" w:hAnsi="Wingdings" w:hint="default"/>
+        <w:sz w:val="20"/>
+      </w:rPr>
+    </w:lvl>
+    <w:lvl w:ilvl="7" w:tentative="1">
+      <w:start w:val="1"/>
+      <w:numFmt w:val="bullet"/>
+      <w:lvlText w:val=""/>
+      <w:lvlJc w:val="left"/>
+      <w:pPr>
+        <w:tabs>
+          <w:tab w:val="num" w:pos="5760"/>
+        </w:tabs>
+        <w:ind w:left="5760" w:hanging="360"/>
+      </w:pPr>
+      <w:rPr>
+        <w:rFonts w:ascii="Wingdings" w:hAnsi="Wingdings" w:hint="default"/>
+        <w:sz w:val="20"/>
+      </w:rPr>
+    </w:lvl>
+    <w:lvl w:ilvl="8" w:tentative="1">
+      <w:start w:val="1"/>
+      <w:numFmt w:val="bullet"/>
+      <w:lvlText w:val=""/>
+      <w:lvlJc w:val="left"/>
+      <w:pPr>
+        <w:tabs>
+          <w:tab w:val="num" w:pos="6480"/>
+        </w:tabs>
+        <w:ind w:left="6480" w:hanging="360"/>
+      </w:pPr>
+      <w:rPr>
+        <w:rFonts w:ascii="Wingdings" w:hAnsi="Wingdings" w:hint="default"/>
+        <w:sz w:val="20"/>
+      </w:rPr>
+    </w:lvl>
+  </w:abstractNum>
+  <w:abstractNum w:abstractNumId="4" w15:restartNumberingAfterBreak="0">
     <w:nsid w:val="347826FC"/>
     <w:multiLevelType w:val="multilevel"/>
     <w:tmpl w:val="991A08F4"/>
@@ -1716,7 +2869,156 @@
       </w:rPr>
     </w:lvl>
   </w:abstractNum>
-  <w:abstractNum w:abstractNumId="3" w15:restartNumberingAfterBreak="0">
+  <w:abstractNum w:abstractNumId="5" w15:restartNumberingAfterBreak="0">
+    <w:nsid w:val="35DE3997"/>
+    <w:multiLevelType w:val="multilevel"/>
+    <w:tmpl w:val="0A8268D2"/>
+    <w:lvl w:ilvl="0">
+      <w:start w:val="1"/>
+      <w:numFmt w:val="bullet"/>
+      <w:lvlText w:val=""/>
+      <w:lvlJc w:val="left"/>
+      <w:pPr>
+        <w:tabs>
+          <w:tab w:val="num" w:pos="720"/>
+        </w:tabs>
+        <w:ind w:left="720" w:hanging="360"/>
+      </w:pPr>
+      <w:rPr>
+        <w:rFonts w:ascii="Symbol" w:hAnsi="Symbol" w:hint="default"/>
+        <w:sz w:val="20"/>
+      </w:rPr>
+    </w:lvl>
+    <w:lvl w:ilvl="1" w:tentative="1">
+      <w:start w:val="1"/>
+      <w:numFmt w:val="bullet"/>
+      <w:lvlText w:val="o"/>
+      <w:lvlJc w:val="left"/>
+      <w:pPr>
+        <w:tabs>
+          <w:tab w:val="num" w:pos="1440"/>
+        </w:tabs>
+        <w:ind w:left="1440" w:hanging="360"/>
+      </w:pPr>
+      <w:rPr>
+        <w:rFonts w:ascii="Courier New" w:hAnsi="Courier New" w:hint="default"/>
+        <w:sz w:val="20"/>
+      </w:rPr>
+    </w:lvl>
+    <w:lvl w:ilvl="2" w:tentative="1">
+      <w:start w:val="1"/>
+      <w:numFmt w:val="bullet"/>
+      <w:lvlText w:val=""/>
+      <w:lvlJc w:val="left"/>
+      <w:pPr>
+        <w:tabs>
+          <w:tab w:val="num" w:pos="2160"/>
+        </w:tabs>
+        <w:ind w:left="2160" w:hanging="360"/>
+      </w:pPr>
+      <w:rPr>
+        <w:rFonts w:ascii="Wingdings" w:hAnsi="Wingdings" w:hint="default"/>
+        <w:sz w:val="20"/>
+      </w:rPr>
+    </w:lvl>
+    <w:lvl w:ilvl="3" w:tentative="1">
+      <w:start w:val="1"/>
+      <w:numFmt w:val="bullet"/>
+      <w:lvlText w:val=""/>
+      <w:lvlJc w:val="left"/>
+      <w:pPr>
+        <w:tabs>
+          <w:tab w:val="num" w:pos="2880"/>
+        </w:tabs>
+        <w:ind w:left="2880" w:hanging="360"/>
+      </w:pPr>
+      <w:rPr>
+        <w:rFonts w:ascii="Wingdings" w:hAnsi="Wingdings" w:hint="default"/>
+        <w:sz w:val="20"/>
+      </w:rPr>
+    </w:lvl>
+    <w:lvl w:ilvl="4" w:tentative="1">
+      <w:start w:val="1"/>
+      <w:numFmt w:val="bullet"/>
+      <w:lvlText w:val=""/>
+      <w:lvlJc w:val="left"/>
+      <w:pPr>
+        <w:tabs>
+          <w:tab w:val="num" w:pos="3600"/>
+        </w:tabs>
+        <w:ind w:left="3600" w:hanging="360"/>
+      </w:pPr>
+      <w:rPr>
+        <w:rFonts w:ascii="Wingdings" w:hAnsi="Wingdings" w:hint="default"/>
+        <w:sz w:val="20"/>
+      </w:rPr>
+    </w:lvl>
+    <w:lvl w:ilvl="5" w:tentative="1">
+      <w:start w:val="1"/>
+      <w:numFmt w:val="bullet"/>
+      <w:lvlText w:val=""/>
+      <w:lvlJc w:val="left"/>
+      <w:pPr>
+        <w:tabs>
+          <w:tab w:val="num" w:pos="4320"/>
+        </w:tabs>
+        <w:ind w:left="4320" w:hanging="360"/>
+      </w:pPr>
+      <w:rPr>
+        <w:rFonts w:ascii="Wingdings" w:hAnsi="Wingdings" w:hint="default"/>
+        <w:sz w:val="20"/>
+      </w:rPr>
+    </w:lvl>
+    <w:lvl w:ilvl="6" w:tentative="1">
+      <w:start w:val="1"/>
+      <w:numFmt w:val="bullet"/>
+      <w:lvlText w:val=""/>
+      <w:lvlJc w:val="left"/>
+      <w:pPr>
+        <w:tabs>
+          <w:tab w:val="num" w:pos="5040"/>
+        </w:tabs>
+        <w:ind w:left="5040" w:hanging="360"/>
+      </w:pPr>
+      <w:rPr>
+        <w:rFonts w:ascii="Wingdings" w:hAnsi="Wingdings" w:hint="default"/>
+        <w:sz w:val="20"/>
+      </w:rPr>
+    </w:lvl>
+    <w:lvl w:ilvl="7" w:tentative="1">
+      <w:start w:val="1"/>
+      <w:numFmt w:val="bullet"/>
+      <w:lvlText w:val=""/>
+      <w:lvlJc w:val="left"/>
+      <w:pPr>
+        <w:tabs>
+          <w:tab w:val="num" w:pos="5760"/>
+        </w:tabs>
+        <w:ind w:left="5760" w:hanging="360"/>
+      </w:pPr>
+      <w:rPr>
+        <w:rFonts w:ascii="Wingdings" w:hAnsi="Wingdings" w:hint="default"/>
+        <w:sz w:val="20"/>
+      </w:rPr>
+    </w:lvl>
+    <w:lvl w:ilvl="8" w:tentative="1">
+      <w:start w:val="1"/>
+      <w:numFmt w:val="bullet"/>
+      <w:lvlText w:val=""/>
+      <w:lvlJc w:val="left"/>
+      <w:pPr>
+        <w:tabs>
+          <w:tab w:val="num" w:pos="6480"/>
+        </w:tabs>
+        <w:ind w:left="6480" w:hanging="360"/>
+      </w:pPr>
+      <w:rPr>
+        <w:rFonts w:ascii="Wingdings" w:hAnsi="Wingdings" w:hint="default"/>
+        <w:sz w:val="20"/>
+      </w:rPr>
+    </w:lvl>
+  </w:abstractNum>
+  <w:abstractNum w:abstractNumId="6" w15:restartNumberingAfterBreak="0">
     <w:nsid w:val="3E2A0E77"/>
     <w:multiLevelType w:val="multilevel"/>
     <w:tmpl w:val="1B247820"/>
@@ -1865,7 +3167,7 @@
       </w:rPr>
     </w:lvl>
   </w:abstractNum>
-  <w:abstractNum w:abstractNumId="4" w15:restartNumberingAfterBreak="0">
+  <w:abstractNum w:abstractNumId="7" w15:restartNumberingAfterBreak="0">
     <w:nsid w:val="49AD2F1E"/>
     <w:multiLevelType w:val="multilevel"/>
     <w:tmpl w:val="A8484238"/>
@@ -1986,7 +3288,7 @@
       </w:pPr>
     </w:lvl>
   </w:abstractNum>
-  <w:abstractNum w:abstractNumId="5" w15:restartNumberingAfterBreak="0">
+  <w:abstractNum w:abstractNumId="8" w15:restartNumberingAfterBreak="0">
     <w:nsid w:val="56955716"/>
     <w:multiLevelType w:val="multilevel"/>
     <w:tmpl w:val="499C5AC4"/>
@@ -2103,7 +3405,7 @@
       </w:pPr>
     </w:lvl>
   </w:abstractNum>
-  <w:abstractNum w:abstractNumId="6" w15:restartNumberingAfterBreak="0">
+  <w:abstractNum w:abstractNumId="9" w15:restartNumberingAfterBreak="0">
     <w:nsid w:val="651476C7"/>
     <w:multiLevelType w:val="multilevel"/>
     <w:tmpl w:val="F7B8E44E"/>
@@ -2252,7 +3554,7 @@
       </w:rPr>
     </w:lvl>
   </w:abstractNum>
-  <w:abstractNum w:abstractNumId="7" w15:restartNumberingAfterBreak="0">
+  <w:abstractNum w:abstractNumId="10" w15:restartNumberingAfterBreak="0">
     <w:nsid w:val="7640572C"/>
     <w:multiLevelType w:val="multilevel"/>
     <w:tmpl w:val="FA80C6E8"/>
@@ -2401,7 +3703,7 @@
       </w:rPr>
     </w:lvl>
   </w:abstractNum>
-  <w:abstractNum w:abstractNumId="8" w15:restartNumberingAfterBreak="0">
+  <w:abstractNum w:abstractNumId="11" w15:restartNumberingAfterBreak="0">
     <w:nsid w:val="7B89060A"/>
     <w:multiLevelType w:val="multilevel"/>
     <w:tmpl w:val="B39CFCB2"/>
@@ -2551,31 +3853,40 @@
     </w:lvl>
   </w:abstractNum>
   <w:num w:numId="1">
+    <w:abstractNumId w:val="7"/>
+  </w:num>
+  <w:num w:numId="2">
+    <w:abstractNumId w:val="10"/>
+  </w:num>
+  <w:num w:numId="3">
+    <w:abstractNumId w:val="1"/>
+  </w:num>
+  <w:num w:numId="4">
+    <w:abstractNumId w:val="2"/>
+  </w:num>
+  <w:num w:numId="5">
+    <w:abstractNumId w:val="6"/>
+  </w:num>
+  <w:num w:numId="6">
+    <w:abstractNumId w:val="11"/>
+  </w:num>
+  <w:num w:numId="7">
+    <w:abstractNumId w:val="8"/>
+  </w:num>
+  <w:num w:numId="8">
     <w:abstractNumId w:val="4"/>
   </w:num>
-  <w:num w:numId="2">
-    <w:abstractNumId w:val="7"/>
+  <w:num w:numId="9">
+    <w:abstractNumId w:val="9"/>
   </w:num>
-  <w:num w:numId="3">
+  <w:num w:numId="10">
     <w:abstractNumId w:val="0"/>
   </w:num>
-  <w:num w:numId="4">
-    <w:abstractNumId w:val="1"/>
-  </w:num>
-  <w:num w:numId="5">
+  <w:num w:numId="11">
     <w:abstractNumId w:val="3"/>
   </w:num>
-  <w:num w:numId="6">
-    <w:abstractNumId w:val="8"/>
-  </w:num>
-  <w:num w:numId="7">
+  <w:num w:numId="12">
     <w:abstractNumId w:val="5"/>
-  </w:num>
-  <w:num w:numId="8">
-    <w:abstractNumId w:val="2"/>
-  </w:num>
-  <w:num w:numId="9">
-    <w:abstractNumId w:val="6"/>
   </w:num>
 </w:numbering>
 </file>

</xml_diff>

<commit_message>
Instrucciones LOAD - STORE Funcionales
</commit_message>
<xml_diff>
--- a/Bitácora de Trabajo.docx
+++ b/Bitácora de Trabajo.docx
@@ -2068,18 +2068,942 @@
     <w:p>
       <w:pPr>
         <w:spacing w:before="100" w:beforeAutospacing="1" w:after="100" w:afterAutospacing="1" w:line="240" w:lineRule="auto"/>
-        <w:rPr>
-          <w:rFonts w:ascii="Times New Roman" w:eastAsia="Times New Roman" w:hAnsi="Times New Roman" w:cs="Times New Roman"/>
-          <w:sz w:val="24"/>
-          <w:szCs w:val="24"/>
-          <w:lang w:eastAsia="es-CR"/>
-        </w:rPr>
-      </w:pPr>
-      <w:r>
+        <w:outlineLvl w:val="2"/>
         <w:rPr>
           <w:rFonts w:ascii="Times New Roman" w:eastAsia="Times New Roman" w:hAnsi="Times New Roman" w:cs="Times New Roman"/>
           <w:b/>
           <w:bCs/>
+          <w:sz w:val="27"/>
+          <w:szCs w:val="27"/>
+          <w:lang w:eastAsia="es-CR"/>
+        </w:rPr>
+      </w:pPr>
+      <w:r>
+        <w:rPr>
+          <w:rFonts w:ascii="Times New Roman" w:eastAsia="Times New Roman" w:hAnsi="Times New Roman" w:cs="Times New Roman"/>
+          <w:b/>
+          <w:bCs/>
+          <w:sz w:val="27"/>
+          <w:szCs w:val="27"/>
+          <w:lang w:eastAsia="es-CR"/>
+        </w:rPr>
+        <w:t xml:space="preserve">Bitácora de Trabajo - </w:t>
+      </w:r>
+      <w:r>
+        <w:rPr>
+          <w:rFonts w:ascii="Times New Roman" w:eastAsia="Times New Roman" w:hAnsi="Times New Roman" w:cs="Times New Roman"/>
+          <w:b/>
+          <w:bCs/>
+          <w:sz w:val="27"/>
+          <w:szCs w:val="27"/>
+          <w:lang w:eastAsia="es-CR"/>
+        </w:rPr>
+        <w:t>11</w:t>
+      </w:r>
+      <w:r>
+        <w:rPr>
+          <w:rFonts w:ascii="Times New Roman" w:eastAsia="Times New Roman" w:hAnsi="Times New Roman" w:cs="Times New Roman"/>
+          <w:b/>
+          <w:bCs/>
+          <w:sz w:val="27"/>
+          <w:szCs w:val="27"/>
+          <w:lang w:eastAsia="es-CR"/>
+        </w:rPr>
+        <w:t>/11/2024</w:t>
+      </w:r>
+    </w:p>
+    <w:p>
+      <w:pPr>
+        <w:spacing w:before="100" w:beforeAutospacing="1" w:after="100" w:afterAutospacing="1" w:line="240" w:lineRule="auto"/>
+        <w:rPr>
+          <w:rFonts w:ascii="Times New Roman" w:eastAsia="Times New Roman" w:hAnsi="Times New Roman" w:cs="Times New Roman"/>
+          <w:sz w:val="24"/>
+          <w:szCs w:val="24"/>
+          <w:lang w:eastAsia="es-CR"/>
+        </w:rPr>
+      </w:pPr>
+      <w:r>
+        <w:rPr>
+          <w:rFonts w:ascii="Times New Roman" w:eastAsia="Times New Roman" w:hAnsi="Times New Roman" w:cs="Times New Roman"/>
+          <w:b/>
+          <w:bCs/>
+          <w:sz w:val="24"/>
+          <w:szCs w:val="24"/>
+          <w:lang w:eastAsia="es-CR"/>
+        </w:rPr>
+        <w:t>Actividades Realizadas:</w:t>
+      </w:r>
+    </w:p>
+    <w:p>
+      <w:pPr>
+        <w:spacing w:before="100" w:beforeAutospacing="1" w:after="100" w:afterAutospacing="1" w:line="240" w:lineRule="auto"/>
+        <w:ind w:left="360"/>
+        <w:rPr>
+          <w:rFonts w:ascii="Times New Roman" w:eastAsia="Times New Roman" w:hAnsi="Times New Roman" w:cs="Times New Roman"/>
+          <w:sz w:val="24"/>
+          <w:szCs w:val="24"/>
+          <w:lang w:eastAsia="es-CR"/>
+        </w:rPr>
+      </w:pPr>
+      <w:r>
+        <w:rPr>
+          <w:rFonts w:ascii="Times New Roman" w:eastAsia="Times New Roman" w:hAnsi="Times New Roman" w:cs="Times New Roman"/>
+          <w:b/>
+          <w:bCs/>
+          <w:sz w:val="24"/>
+          <w:szCs w:val="24"/>
+          <w:lang w:eastAsia="es-CR"/>
+        </w:rPr>
+        <w:t>Implementación de Nuevas Instrucciones:</w:t>
+      </w:r>
+    </w:p>
+    <w:p>
+      <w:pPr>
+        <w:numPr>
+          <w:ilvl w:val="1"/>
+          <w:numId w:val="10"/>
+        </w:numPr>
+        <w:spacing w:before="100" w:beforeAutospacing="1" w:after="100" w:afterAutospacing="1" w:line="240" w:lineRule="auto"/>
+        <w:rPr>
+          <w:rFonts w:ascii="Times New Roman" w:eastAsia="Times New Roman" w:hAnsi="Times New Roman" w:cs="Times New Roman"/>
+          <w:sz w:val="24"/>
+          <w:szCs w:val="24"/>
+          <w:lang w:eastAsia="es-CR"/>
+        </w:rPr>
+      </w:pPr>
+      <w:r>
+        <w:rPr>
+          <w:rFonts w:ascii="Times New Roman" w:eastAsia="Times New Roman" w:hAnsi="Times New Roman" w:cs="Times New Roman"/>
+          <w:sz w:val="24"/>
+          <w:szCs w:val="24"/>
+          <w:lang w:eastAsia="es-CR"/>
+        </w:rPr>
+        <w:t xml:space="preserve">Se añadieron las instrucciones </w:t>
+      </w:r>
+      <w:r>
+        <w:rPr>
+          <w:rFonts w:ascii="Times New Roman" w:eastAsia="Times New Roman" w:hAnsi="Times New Roman" w:cs="Times New Roman"/>
+          <w:b/>
+          <w:bCs/>
+          <w:sz w:val="24"/>
+          <w:szCs w:val="24"/>
+          <w:lang w:eastAsia="es-CR"/>
+        </w:rPr>
+        <w:t>LOAD</w:t>
+      </w:r>
+      <w:r>
+        <w:rPr>
+          <w:rFonts w:ascii="Times New Roman" w:eastAsia="Times New Roman" w:hAnsi="Times New Roman" w:cs="Times New Roman"/>
+          <w:sz w:val="24"/>
+          <w:szCs w:val="24"/>
+          <w:lang w:eastAsia="es-CR"/>
+        </w:rPr>
+        <w:t xml:space="preserve"> (</w:t>
+      </w:r>
+      <w:r>
+        <w:rPr>
+          <w:rFonts w:ascii="Times New Roman" w:eastAsia="Times New Roman" w:hAnsi="Times New Roman" w:cs="Times New Roman"/>
+          <w:sz w:val="24"/>
+          <w:szCs w:val="24"/>
+          <w:lang w:eastAsia="es-CR"/>
+        </w:rPr>
+        <w:t>carfa</w:t>
+      </w:r>
+      <w:r>
+        <w:rPr>
+          <w:rFonts w:ascii="Times New Roman" w:eastAsia="Times New Roman" w:hAnsi="Times New Roman" w:cs="Times New Roman"/>
+          <w:sz w:val="24"/>
+          <w:szCs w:val="24"/>
+          <w:lang w:eastAsia="es-CR"/>
+        </w:rPr>
+        <w:t xml:space="preserve">) y </w:t>
+      </w:r>
+      <w:r>
+        <w:rPr>
+          <w:rFonts w:ascii="Times New Roman" w:eastAsia="Times New Roman" w:hAnsi="Times New Roman" w:cs="Times New Roman"/>
+          <w:b/>
+          <w:bCs/>
+          <w:sz w:val="24"/>
+          <w:szCs w:val="24"/>
+          <w:lang w:eastAsia="es-CR"/>
+        </w:rPr>
+        <w:t>STORE</w:t>
+      </w:r>
+      <w:r>
+        <w:rPr>
+          <w:rFonts w:ascii="Times New Roman" w:eastAsia="Times New Roman" w:hAnsi="Times New Roman" w:cs="Times New Roman"/>
+          <w:sz w:val="24"/>
+          <w:szCs w:val="24"/>
+          <w:lang w:eastAsia="es-CR"/>
+        </w:rPr>
+        <w:t xml:space="preserve"> (multiplicación) al pipeline.</w:t>
+      </w:r>
+    </w:p>
+    <w:p>
+      <w:pPr>
+        <w:numPr>
+          <w:ilvl w:val="1"/>
+          <w:numId w:val="10"/>
+        </w:numPr>
+        <w:spacing w:before="100" w:beforeAutospacing="1" w:after="100" w:afterAutospacing="1" w:line="240" w:lineRule="auto"/>
+        <w:rPr>
+          <w:rFonts w:ascii="Times New Roman" w:eastAsia="Times New Roman" w:hAnsi="Times New Roman" w:cs="Times New Roman"/>
+          <w:sz w:val="24"/>
+          <w:szCs w:val="24"/>
+          <w:lang w:eastAsia="es-CR"/>
+        </w:rPr>
+      </w:pPr>
+      <w:r>
+        <w:rPr>
+          <w:rFonts w:ascii="Times New Roman" w:eastAsia="Times New Roman" w:hAnsi="Times New Roman" w:cs="Times New Roman"/>
+          <w:sz w:val="24"/>
+          <w:szCs w:val="24"/>
+          <w:lang w:eastAsia="es-CR"/>
+        </w:rPr>
+        <w:t>Ajustes realizados en las siguientes áreas:</w:t>
+      </w:r>
+    </w:p>
+    <w:p>
+      <w:pPr>
+        <w:numPr>
+          <w:ilvl w:val="2"/>
+          <w:numId w:val="10"/>
+        </w:numPr>
+        <w:spacing w:before="100" w:beforeAutospacing="1" w:after="100" w:afterAutospacing="1" w:line="240" w:lineRule="auto"/>
+        <w:rPr>
+          <w:rFonts w:ascii="Times New Roman" w:eastAsia="Times New Roman" w:hAnsi="Times New Roman" w:cs="Times New Roman"/>
+          <w:sz w:val="24"/>
+          <w:szCs w:val="24"/>
+          <w:lang w:eastAsia="es-CR"/>
+        </w:rPr>
+      </w:pPr>
+      <w:r>
+        <w:rPr>
+          <w:rFonts w:ascii="Times New Roman" w:eastAsia="Times New Roman" w:hAnsi="Times New Roman" w:cs="Times New Roman"/>
+          <w:sz w:val="24"/>
+          <w:szCs w:val="24"/>
+          <w:lang w:eastAsia="es-CR"/>
+        </w:rPr>
+        <w:t>memory_instructions.py: Nuevo archivo donde se definen las funciones LOAD y STORE.</w:t>
+      </w:r>
+    </w:p>
+    <w:p>
+      <w:pPr>
+        <w:numPr>
+          <w:ilvl w:val="2"/>
+          <w:numId w:val="10"/>
+        </w:numPr>
+        <w:spacing w:before="100" w:beforeAutospacing="1" w:after="100" w:afterAutospacing="1" w:line="240" w:lineRule="auto"/>
+        <w:rPr>
+          <w:rFonts w:ascii="Times New Roman" w:eastAsia="Times New Roman" w:hAnsi="Times New Roman" w:cs="Times New Roman"/>
+          <w:sz w:val="24"/>
+          <w:szCs w:val="24"/>
+          <w:lang w:eastAsia="es-CR"/>
+        </w:rPr>
+      </w:pPr>
+      <w:r>
+        <w:rPr>
+          <w:rFonts w:ascii="Times New Roman" w:eastAsia="Times New Roman" w:hAnsi="Times New Roman" w:cs="Times New Roman"/>
+          <w:b/>
+          <w:bCs/>
+          <w:sz w:val="24"/>
+          <w:szCs w:val="24"/>
+          <w:lang w:eastAsia="es-CR"/>
+        </w:rPr>
+        <w:t>pipeline.py</w:t>
+      </w:r>
+      <w:r>
+        <w:rPr>
+          <w:rFonts w:ascii="Times New Roman" w:eastAsia="Times New Roman" w:hAnsi="Times New Roman" w:cs="Times New Roman"/>
+          <w:sz w:val="24"/>
+          <w:szCs w:val="24"/>
+          <w:lang w:eastAsia="es-CR"/>
+        </w:rPr>
+        <w:t xml:space="preserve">: Extensión de la lógica de </w:t>
+      </w:r>
+      <w:r>
+        <w:rPr>
+          <w:rFonts w:ascii="Courier New" w:eastAsia="Times New Roman" w:hAnsi="Courier New" w:cs="Courier New"/>
+          <w:sz w:val="20"/>
+          <w:szCs w:val="20"/>
+          <w:lang w:eastAsia="es-CR"/>
+        </w:rPr>
+        <w:t>execute_cycle</w:t>
+      </w:r>
+      <w:r>
+        <w:rPr>
+          <w:rFonts w:ascii="Times New Roman" w:eastAsia="Times New Roman" w:hAnsi="Times New Roman" w:cs="Times New Roman"/>
+          <w:sz w:val="24"/>
+          <w:szCs w:val="24"/>
+          <w:lang w:eastAsia="es-CR"/>
+        </w:rPr>
+        <w:t xml:space="preserve"> </w:t>
+      </w:r>
+      <w:r>
+        <w:rPr>
+          <w:rFonts w:ascii="Times New Roman" w:eastAsia="Times New Roman" w:hAnsi="Times New Roman" w:cs="Times New Roman"/>
+          <w:sz w:val="24"/>
+          <w:szCs w:val="24"/>
+          <w:lang w:eastAsia="es-CR"/>
+        </w:rPr>
+        <w:t xml:space="preserve">para el manejo de las instrucciones nuevas, además de limpiar o borrar los registros según se la instrucción correspondiente. </w:t>
+      </w:r>
+      <w:r>
+        <w:rPr>
+          <w:rFonts w:ascii="Times New Roman" w:eastAsia="Times New Roman" w:hAnsi="Times New Roman" w:cs="Times New Roman"/>
+          <w:sz w:val="24"/>
+          <w:szCs w:val="24"/>
+          <w:lang w:eastAsia="es-CR"/>
+        </w:rPr>
+        <w:t>Además,</w:t>
+      </w:r>
+      <w:r>
+        <w:rPr>
+          <w:rFonts w:ascii="Times New Roman" w:eastAsia="Times New Roman" w:hAnsi="Times New Roman" w:cs="Times New Roman"/>
+          <w:sz w:val="24"/>
+          <w:szCs w:val="24"/>
+          <w:lang w:eastAsia="es-CR"/>
+        </w:rPr>
+        <w:t xml:space="preserve"> se agregó lógica de manejo de dependencias.</w:t>
+      </w:r>
+    </w:p>
+    <w:p>
+      <w:pPr>
+        <w:numPr>
+          <w:ilvl w:val="2"/>
+          <w:numId w:val="10"/>
+        </w:numPr>
+        <w:spacing w:before="100" w:beforeAutospacing="1" w:after="100" w:afterAutospacing="1" w:line="240" w:lineRule="auto"/>
+        <w:rPr>
+          <w:rFonts w:ascii="Times New Roman" w:eastAsia="Times New Roman" w:hAnsi="Times New Roman" w:cs="Times New Roman"/>
+          <w:sz w:val="24"/>
+          <w:szCs w:val="24"/>
+          <w:lang w:eastAsia="es-CR"/>
+        </w:rPr>
+      </w:pPr>
+      <w:r>
+        <w:rPr>
+          <w:rFonts w:ascii="Times New Roman" w:eastAsia="Times New Roman" w:hAnsi="Times New Roman" w:cs="Times New Roman"/>
+          <w:b/>
+          <w:bCs/>
+          <w:sz w:val="24"/>
+          <w:szCs w:val="24"/>
+          <w:lang w:eastAsia="es-CR"/>
+        </w:rPr>
+        <w:t>main.py</w:t>
+      </w:r>
+      <w:r>
+        <w:rPr>
+          <w:rFonts w:ascii="Times New Roman" w:eastAsia="Times New Roman" w:hAnsi="Times New Roman" w:cs="Times New Roman"/>
+          <w:sz w:val="24"/>
+          <w:szCs w:val="24"/>
+          <w:lang w:eastAsia="es-CR"/>
+        </w:rPr>
+        <w:t>: Inclusión de botones interactivos para las nuevas instrucciones en la interfaz gráfica.</w:t>
+      </w:r>
+    </w:p>
+    <w:p>
+      <w:pPr>
+        <w:spacing w:before="100" w:beforeAutospacing="1" w:after="100" w:afterAutospacing="1" w:line="240" w:lineRule="auto"/>
+        <w:ind w:left="720"/>
+        <w:rPr>
+          <w:rFonts w:ascii="Times New Roman" w:eastAsia="Times New Roman" w:hAnsi="Times New Roman" w:cs="Times New Roman"/>
+          <w:sz w:val="24"/>
+          <w:szCs w:val="24"/>
+          <w:lang w:eastAsia="es-CR"/>
+        </w:rPr>
+      </w:pPr>
+      <w:r>
+        <w:rPr>
+          <w:rFonts w:ascii="Times New Roman" w:eastAsia="Times New Roman" w:hAnsi="Times New Roman" w:cs="Times New Roman"/>
+          <w:b/>
+          <w:bCs/>
+          <w:sz w:val="24"/>
+          <w:szCs w:val="24"/>
+          <w:lang w:eastAsia="es-CR"/>
+        </w:rPr>
+        <w:t>Manejo de Segmentación:</w:t>
+      </w:r>
+    </w:p>
+    <w:p>
+      <w:pPr>
+        <w:numPr>
+          <w:ilvl w:val="1"/>
+          <w:numId w:val="10"/>
+        </w:numPr>
+        <w:spacing w:before="100" w:beforeAutospacing="1" w:after="100" w:afterAutospacing="1" w:line="240" w:lineRule="auto"/>
+        <w:rPr>
+          <w:rFonts w:ascii="Times New Roman" w:eastAsia="Times New Roman" w:hAnsi="Times New Roman" w:cs="Times New Roman"/>
+          <w:sz w:val="24"/>
+          <w:szCs w:val="24"/>
+          <w:lang w:eastAsia="es-CR"/>
+        </w:rPr>
+      </w:pPr>
+      <w:r>
+        <w:rPr>
+          <w:rFonts w:ascii="Times New Roman" w:eastAsia="Times New Roman" w:hAnsi="Times New Roman" w:cs="Times New Roman"/>
+          <w:sz w:val="24"/>
+          <w:szCs w:val="24"/>
+          <w:lang w:eastAsia="es-CR"/>
+        </w:rPr>
+        <w:t xml:space="preserve">Se detectó un problema inherente a la segmentación del pipeline </w:t>
+      </w:r>
+      <w:r>
+        <w:rPr>
+          <w:rFonts w:ascii="Times New Roman" w:eastAsia="Times New Roman" w:hAnsi="Times New Roman" w:cs="Times New Roman"/>
+          <w:sz w:val="24"/>
+          <w:szCs w:val="24"/>
+          <w:lang w:eastAsia="es-CR"/>
+        </w:rPr>
+        <w:t>que provoca un índice inexistente tanto en registros como en direcciones de la memoria.</w:t>
+      </w:r>
+    </w:p>
+    <w:p>
+      <w:pPr>
+        <w:numPr>
+          <w:ilvl w:val="1"/>
+          <w:numId w:val="10"/>
+        </w:numPr>
+        <w:spacing w:before="100" w:beforeAutospacing="1" w:after="100" w:afterAutospacing="1" w:line="240" w:lineRule="auto"/>
+        <w:rPr>
+          <w:rFonts w:ascii="Times New Roman" w:eastAsia="Times New Roman" w:hAnsi="Times New Roman" w:cs="Times New Roman"/>
+          <w:sz w:val="24"/>
+          <w:szCs w:val="24"/>
+          <w:lang w:eastAsia="es-CR"/>
+        </w:rPr>
+      </w:pPr>
+      <w:r>
+        <w:rPr>
+          <w:rFonts w:ascii="Times New Roman" w:eastAsia="Times New Roman" w:hAnsi="Times New Roman" w:cs="Times New Roman"/>
+          <w:sz w:val="24"/>
+          <w:szCs w:val="24"/>
+          <w:lang w:eastAsia="es-CR"/>
+        </w:rPr>
+        <w:lastRenderedPageBreak/>
+        <w:t>Se realizaron ajustes para el correcto manejo y lógica secuencial de cada una de las instrucciones, además de dependencias adicionales que provocan saltos de procesos innecesarios para este tipo de instrucción</w:t>
+      </w:r>
+      <w:r>
+        <w:rPr>
+          <w:rFonts w:ascii="Times New Roman" w:eastAsia="Times New Roman" w:hAnsi="Times New Roman" w:cs="Times New Roman"/>
+          <w:sz w:val="24"/>
+          <w:szCs w:val="24"/>
+          <w:lang w:eastAsia="es-CR"/>
+        </w:rPr>
+        <w:t>.</w:t>
+      </w:r>
+    </w:p>
+    <w:p>
+      <w:pPr>
+        <w:spacing w:before="100" w:beforeAutospacing="1" w:after="100" w:afterAutospacing="1" w:line="240" w:lineRule="auto"/>
+        <w:ind w:left="720"/>
+        <w:rPr>
+          <w:rFonts w:ascii="Times New Roman" w:eastAsia="Times New Roman" w:hAnsi="Times New Roman" w:cs="Times New Roman"/>
+          <w:sz w:val="24"/>
+          <w:szCs w:val="24"/>
+          <w:lang w:eastAsia="es-CR"/>
+        </w:rPr>
+      </w:pPr>
+      <w:r>
+        <w:rPr>
+          <w:rFonts w:ascii="Times New Roman" w:eastAsia="Times New Roman" w:hAnsi="Times New Roman" w:cs="Times New Roman"/>
+          <w:b/>
+          <w:bCs/>
+          <w:sz w:val="24"/>
+          <w:szCs w:val="24"/>
+          <w:lang w:eastAsia="es-CR"/>
+        </w:rPr>
+        <w:t>Pruebas y Validaciones:</w:t>
+      </w:r>
+    </w:p>
+    <w:p>
+      <w:pPr>
+        <w:numPr>
+          <w:ilvl w:val="1"/>
+          <w:numId w:val="10"/>
+        </w:numPr>
+        <w:spacing w:before="100" w:beforeAutospacing="1" w:after="100" w:afterAutospacing="1" w:line="240" w:lineRule="auto"/>
+        <w:rPr>
+          <w:rFonts w:ascii="Times New Roman" w:eastAsia="Times New Roman" w:hAnsi="Times New Roman" w:cs="Times New Roman"/>
+          <w:sz w:val="24"/>
+          <w:szCs w:val="24"/>
+          <w:lang w:eastAsia="es-CR"/>
+        </w:rPr>
+      </w:pPr>
+      <w:r>
+        <w:rPr>
+          <w:rFonts w:ascii="Times New Roman" w:eastAsia="Times New Roman" w:hAnsi="Times New Roman" w:cs="Times New Roman"/>
+          <w:sz w:val="24"/>
+          <w:szCs w:val="24"/>
+          <w:lang w:eastAsia="es-CR"/>
+        </w:rPr>
+        <w:t xml:space="preserve">Verificación de la ejecución correcta de </w:t>
+      </w:r>
+      <w:r>
+        <w:rPr>
+          <w:rFonts w:ascii="Times New Roman" w:eastAsia="Times New Roman" w:hAnsi="Times New Roman" w:cs="Times New Roman"/>
+          <w:b/>
+          <w:bCs/>
+          <w:sz w:val="24"/>
+          <w:szCs w:val="24"/>
+          <w:lang w:eastAsia="es-CR"/>
+        </w:rPr>
+        <w:t>LOAD</w:t>
+      </w:r>
+      <w:r>
+        <w:rPr>
+          <w:rFonts w:ascii="Times New Roman" w:eastAsia="Times New Roman" w:hAnsi="Times New Roman" w:cs="Times New Roman"/>
+          <w:sz w:val="24"/>
+          <w:szCs w:val="24"/>
+          <w:lang w:eastAsia="es-CR"/>
+        </w:rPr>
+        <w:t xml:space="preserve"> y </w:t>
+      </w:r>
+      <w:r>
+        <w:rPr>
+          <w:rFonts w:ascii="Times New Roman" w:eastAsia="Times New Roman" w:hAnsi="Times New Roman" w:cs="Times New Roman"/>
+          <w:b/>
+          <w:bCs/>
+          <w:sz w:val="24"/>
+          <w:szCs w:val="24"/>
+          <w:lang w:eastAsia="es-CR"/>
+        </w:rPr>
+        <w:t>STORE</w:t>
+      </w:r>
+      <w:r>
+        <w:rPr>
+          <w:rFonts w:ascii="Times New Roman" w:eastAsia="Times New Roman" w:hAnsi="Times New Roman" w:cs="Times New Roman"/>
+          <w:sz w:val="24"/>
+          <w:szCs w:val="24"/>
+          <w:lang w:eastAsia="es-CR"/>
+        </w:rPr>
+        <w:t xml:space="preserve"> </w:t>
+      </w:r>
+      <w:r>
+        <w:rPr>
+          <w:rFonts w:ascii="Times New Roman" w:eastAsia="Times New Roman" w:hAnsi="Times New Roman" w:cs="Times New Roman"/>
+          <w:sz w:val="24"/>
+          <w:szCs w:val="24"/>
+          <w:lang w:eastAsia="es-CR"/>
+        </w:rPr>
+        <w:t>en todas las etapas del pipeline.</w:t>
+      </w:r>
+    </w:p>
+    <w:p>
+      <w:pPr>
+        <w:numPr>
+          <w:ilvl w:val="1"/>
+          <w:numId w:val="10"/>
+        </w:numPr>
+        <w:spacing w:before="100" w:beforeAutospacing="1" w:after="100" w:afterAutospacing="1" w:line="240" w:lineRule="auto"/>
+        <w:rPr>
+          <w:rFonts w:ascii="Times New Roman" w:eastAsia="Times New Roman" w:hAnsi="Times New Roman" w:cs="Times New Roman"/>
+          <w:sz w:val="24"/>
+          <w:szCs w:val="24"/>
+          <w:lang w:eastAsia="es-CR"/>
+        </w:rPr>
+      </w:pPr>
+      <w:r>
+        <w:rPr>
+          <w:rFonts w:ascii="Times New Roman" w:eastAsia="Times New Roman" w:hAnsi="Times New Roman" w:cs="Times New Roman"/>
+          <w:sz w:val="24"/>
+          <w:szCs w:val="24"/>
+          <w:lang w:eastAsia="es-CR"/>
+        </w:rPr>
+        <w:t>Validación de resultados en los registros tras la ejecución:</w:t>
+      </w:r>
+    </w:p>
+    <w:p>
+      <w:pPr>
+        <w:numPr>
+          <w:ilvl w:val="2"/>
+          <w:numId w:val="10"/>
+        </w:numPr>
+        <w:spacing w:before="100" w:beforeAutospacing="1" w:after="100" w:afterAutospacing="1" w:line="240" w:lineRule="auto"/>
+        <w:rPr>
+          <w:rFonts w:ascii="Times New Roman" w:eastAsia="Times New Roman" w:hAnsi="Times New Roman" w:cs="Times New Roman"/>
+          <w:sz w:val="24"/>
+          <w:szCs w:val="24"/>
+          <w:lang w:eastAsia="es-CR"/>
+        </w:rPr>
+      </w:pPr>
+      <w:r>
+        <w:rPr>
+          <w:rFonts w:ascii="Times New Roman" w:eastAsia="Times New Roman" w:hAnsi="Times New Roman" w:cs="Times New Roman"/>
+          <w:sz w:val="24"/>
+          <w:szCs w:val="24"/>
+          <w:lang w:eastAsia="es-CR"/>
+        </w:rPr>
+        <w:t>LOAD</w:t>
+      </w:r>
+      <w:r>
+        <w:rPr>
+          <w:rFonts w:ascii="Times New Roman" w:eastAsia="Times New Roman" w:hAnsi="Times New Roman" w:cs="Times New Roman"/>
+          <w:sz w:val="24"/>
+          <w:szCs w:val="24"/>
+          <w:lang w:eastAsia="es-CR"/>
+        </w:rPr>
+        <w:t xml:space="preserve"> R</w:t>
+      </w:r>
+      <w:r>
+        <w:rPr>
+          <w:rFonts w:ascii="Times New Roman" w:eastAsia="Times New Roman" w:hAnsi="Times New Roman" w:cs="Times New Roman"/>
+          <w:sz w:val="24"/>
+          <w:szCs w:val="24"/>
+          <w:lang w:eastAsia="es-CR"/>
+        </w:rPr>
+        <w:t>7</w:t>
+      </w:r>
+      <w:r>
+        <w:rPr>
+          <w:rFonts w:ascii="Times New Roman" w:eastAsia="Times New Roman" w:hAnsi="Times New Roman" w:cs="Times New Roman"/>
+          <w:sz w:val="24"/>
+          <w:szCs w:val="24"/>
+          <w:lang w:eastAsia="es-CR"/>
+        </w:rPr>
+        <w:t>,</w:t>
+      </w:r>
+      <w:r>
+        <w:rPr>
+          <w:rFonts w:ascii="Times New Roman" w:eastAsia="Times New Roman" w:hAnsi="Times New Roman" w:cs="Times New Roman"/>
+          <w:sz w:val="24"/>
+          <w:szCs w:val="24"/>
+          <w:lang w:eastAsia="es-CR"/>
+        </w:rPr>
+        <w:t xml:space="preserve"> MEM [3]</w:t>
+      </w:r>
+    </w:p>
+    <w:p>
+      <w:pPr>
+        <w:numPr>
+          <w:ilvl w:val="2"/>
+          <w:numId w:val="10"/>
+        </w:numPr>
+        <w:spacing w:before="100" w:beforeAutospacing="1" w:after="100" w:afterAutospacing="1" w:line="240" w:lineRule="auto"/>
+        <w:rPr>
+          <w:rFonts w:ascii="Times New Roman" w:eastAsia="Times New Roman" w:hAnsi="Times New Roman" w:cs="Times New Roman"/>
+          <w:sz w:val="24"/>
+          <w:szCs w:val="24"/>
+          <w:lang w:eastAsia="es-CR"/>
+        </w:rPr>
+      </w:pPr>
+      <w:r>
+        <w:rPr>
+          <w:rFonts w:ascii="Times New Roman" w:eastAsia="Times New Roman" w:hAnsi="Times New Roman" w:cs="Times New Roman"/>
+          <w:sz w:val="24"/>
+          <w:szCs w:val="24"/>
+          <w:lang w:eastAsia="es-CR"/>
+        </w:rPr>
+        <w:t>STORE MEM [3], R4</w:t>
+      </w:r>
+    </w:p>
+    <w:p>
+      <w:pPr>
+        <w:spacing w:before="100" w:beforeAutospacing="1" w:after="100" w:afterAutospacing="1" w:line="240" w:lineRule="auto"/>
+        <w:ind w:left="720"/>
+        <w:rPr>
+          <w:rFonts w:ascii="Times New Roman" w:eastAsia="Times New Roman" w:hAnsi="Times New Roman" w:cs="Times New Roman"/>
+          <w:sz w:val="24"/>
+          <w:szCs w:val="24"/>
+          <w:lang w:eastAsia="es-CR"/>
+        </w:rPr>
+      </w:pPr>
+      <w:r>
+        <w:rPr>
+          <w:rFonts w:ascii="Times New Roman" w:eastAsia="Times New Roman" w:hAnsi="Times New Roman" w:cs="Times New Roman"/>
+          <w:b/>
+          <w:bCs/>
+          <w:sz w:val="24"/>
+          <w:szCs w:val="24"/>
+          <w:lang w:eastAsia="es-CR"/>
+        </w:rPr>
+        <w:t>Optimización de Recursos</w:t>
+      </w:r>
+      <w:r>
+        <w:rPr>
+          <w:rFonts w:ascii="Times New Roman" w:eastAsia="Times New Roman" w:hAnsi="Times New Roman" w:cs="Times New Roman"/>
+          <w:b/>
+          <w:bCs/>
+          <w:sz w:val="24"/>
+          <w:szCs w:val="24"/>
+          <w:lang w:eastAsia="es-CR"/>
+        </w:rPr>
+        <w:t>:</w:t>
+      </w:r>
+    </w:p>
+    <w:p>
+      <w:pPr>
+        <w:spacing w:before="100" w:beforeAutospacing="1" w:after="100" w:afterAutospacing="1" w:line="240" w:lineRule="auto"/>
+        <w:ind w:left="1440"/>
+        <w:rPr>
+          <w:rFonts w:ascii="Times New Roman" w:eastAsia="Times New Roman" w:hAnsi="Times New Roman" w:cs="Times New Roman"/>
+          <w:sz w:val="24"/>
+          <w:szCs w:val="24"/>
+          <w:lang w:eastAsia="es-CR"/>
+        </w:rPr>
+      </w:pPr>
+      <w:r>
+        <w:rPr>
+          <w:rFonts w:ascii="Times New Roman" w:eastAsia="Times New Roman" w:hAnsi="Times New Roman" w:cs="Times New Roman"/>
+          <w:sz w:val="24"/>
+          <w:szCs w:val="24"/>
+          <w:lang w:eastAsia="es-CR"/>
+        </w:rPr>
+        <w:t>En caso de la instrucción LOAD, el valor almacenado en memoria se limpia después de cargarse al registro de destino</w:t>
+      </w:r>
+      <w:r>
+        <w:rPr>
+          <w:rFonts w:ascii="Times New Roman" w:eastAsia="Times New Roman" w:hAnsi="Times New Roman" w:cs="Times New Roman"/>
+          <w:sz w:val="24"/>
+          <w:szCs w:val="24"/>
+          <w:lang w:eastAsia="es-CR"/>
+        </w:rPr>
+        <w:t>.</w:t>
+      </w:r>
+      <w:r>
+        <w:rPr>
+          <w:rFonts w:ascii="Times New Roman" w:eastAsia="Times New Roman" w:hAnsi="Times New Roman" w:cs="Times New Roman"/>
+          <w:sz w:val="24"/>
+          <w:szCs w:val="24"/>
+          <w:lang w:eastAsia="es-CR"/>
+        </w:rPr>
+        <w:t xml:space="preserve"> De forma similar para la instrucción STORE, el registro que almacena el valor a destino para la memoria es limpiado después de ejecutar la instrucción.</w:t>
+      </w:r>
+    </w:p>
+    <w:p>
+      <w:pPr>
+        <w:spacing w:after="0" w:line="240" w:lineRule="auto"/>
+        <w:rPr>
+          <w:rFonts w:ascii="Times New Roman" w:eastAsia="Times New Roman" w:hAnsi="Times New Roman" w:cs="Times New Roman"/>
+          <w:sz w:val="24"/>
+          <w:szCs w:val="24"/>
+          <w:lang w:eastAsia="es-CR"/>
+        </w:rPr>
+      </w:pPr>
+      <w:r>
+        <w:rPr>
+          <w:rFonts w:ascii="Times New Roman" w:eastAsia="Times New Roman" w:hAnsi="Times New Roman" w:cs="Times New Roman"/>
+          <w:sz w:val="24"/>
+          <w:szCs w:val="24"/>
+          <w:lang w:eastAsia="es-CR"/>
+        </w:rPr>
+        <w:pict w14:anchorId="3B58784D">
+          <v:rect id="_x0000_i1027" style="width:0;height:1.5pt" o:hralign="center" o:hrstd="t" o:hr="t" fillcolor="#a0a0a0" stroked="f"/>
+        </w:pict>
+      </w:r>
+    </w:p>
+    <w:p>
+      <w:pPr>
+        <w:spacing w:before="100" w:beforeAutospacing="1" w:after="100" w:afterAutospacing="1" w:line="240" w:lineRule="auto"/>
+        <w:rPr>
+          <w:rFonts w:ascii="Times New Roman" w:eastAsia="Times New Roman" w:hAnsi="Times New Roman" w:cs="Times New Roman"/>
+          <w:sz w:val="24"/>
+          <w:szCs w:val="24"/>
+          <w:lang w:eastAsia="es-CR"/>
+        </w:rPr>
+      </w:pPr>
+      <w:r>
+        <w:rPr>
+          <w:rFonts w:ascii="Times New Roman" w:eastAsia="Times New Roman" w:hAnsi="Times New Roman" w:cs="Times New Roman"/>
+          <w:b/>
+          <w:bCs/>
+          <w:sz w:val="24"/>
+          <w:szCs w:val="24"/>
+          <w:lang w:eastAsia="es-CR"/>
+        </w:rPr>
+        <w:t>Resultados:</w:t>
+      </w:r>
+    </w:p>
+    <w:p>
+      <w:pPr>
+        <w:numPr>
+          <w:ilvl w:val="0"/>
+          <w:numId w:val="11"/>
+        </w:numPr>
+        <w:spacing w:before="100" w:beforeAutospacing="1" w:after="100" w:afterAutospacing="1" w:line="240" w:lineRule="auto"/>
+        <w:rPr>
+          <w:rFonts w:ascii="Times New Roman" w:eastAsia="Times New Roman" w:hAnsi="Times New Roman" w:cs="Times New Roman"/>
+          <w:b/>
+          <w:bCs/>
+          <w:sz w:val="24"/>
+          <w:szCs w:val="24"/>
+          <w:lang w:eastAsia="es-CR"/>
+        </w:rPr>
+      </w:pPr>
+      <w:r>
+        <w:rPr>
+          <w:rFonts w:ascii="Times New Roman" w:eastAsia="Times New Roman" w:hAnsi="Times New Roman" w:cs="Times New Roman"/>
+          <w:sz w:val="24"/>
+          <w:szCs w:val="24"/>
+          <w:lang w:eastAsia="es-CR"/>
+        </w:rPr>
+        <w:t xml:space="preserve">El simulador ahora soporta </w:t>
+      </w:r>
+      <w:r>
+        <w:rPr>
+          <w:rFonts w:ascii="Times New Roman" w:eastAsia="Times New Roman" w:hAnsi="Times New Roman" w:cs="Times New Roman"/>
+          <w:sz w:val="24"/>
+          <w:szCs w:val="24"/>
+          <w:lang w:eastAsia="es-CR"/>
+        </w:rPr>
+        <w:t>dos</w:t>
+      </w:r>
+      <w:r>
+        <w:rPr>
+          <w:rFonts w:ascii="Times New Roman" w:eastAsia="Times New Roman" w:hAnsi="Times New Roman" w:cs="Times New Roman"/>
+          <w:sz w:val="24"/>
+          <w:szCs w:val="24"/>
+          <w:lang w:eastAsia="es-CR"/>
+        </w:rPr>
+        <w:t xml:space="preserve"> instrucciones </w:t>
+      </w:r>
+      <w:r>
+        <w:rPr>
+          <w:rFonts w:ascii="Times New Roman" w:eastAsia="Times New Roman" w:hAnsi="Times New Roman" w:cs="Times New Roman"/>
+          <w:sz w:val="24"/>
+          <w:szCs w:val="24"/>
+          <w:lang w:eastAsia="es-CR"/>
+        </w:rPr>
+        <w:t xml:space="preserve">de memoria: </w:t>
+      </w:r>
+      <w:r>
+        <w:rPr>
+          <w:rFonts w:ascii="Times New Roman" w:eastAsia="Times New Roman" w:hAnsi="Times New Roman" w:cs="Times New Roman"/>
+          <w:b/>
+          <w:bCs/>
+          <w:sz w:val="24"/>
+          <w:szCs w:val="24"/>
+          <w:lang w:eastAsia="es-CR"/>
+        </w:rPr>
+        <w:t>LOAD</w:t>
+      </w:r>
+      <w:r>
+        <w:rPr>
+          <w:rFonts w:ascii="Times New Roman" w:eastAsia="Times New Roman" w:hAnsi="Times New Roman" w:cs="Times New Roman"/>
+          <w:sz w:val="24"/>
+          <w:szCs w:val="24"/>
+          <w:lang w:eastAsia="es-CR"/>
+        </w:rPr>
+        <w:t xml:space="preserve">, </w:t>
+      </w:r>
+      <w:r>
+        <w:rPr>
+          <w:rFonts w:ascii="Times New Roman" w:eastAsia="Times New Roman" w:hAnsi="Times New Roman" w:cs="Times New Roman"/>
+          <w:b/>
+          <w:bCs/>
+          <w:sz w:val="24"/>
+          <w:szCs w:val="24"/>
+          <w:lang w:eastAsia="es-CR"/>
+        </w:rPr>
+        <w:t>STORE</w:t>
+      </w:r>
+    </w:p>
+    <w:p>
+      <w:pPr>
+        <w:numPr>
+          <w:ilvl w:val="0"/>
+          <w:numId w:val="11"/>
+        </w:numPr>
+        <w:spacing w:before="100" w:beforeAutospacing="1" w:after="100" w:afterAutospacing="1" w:line="240" w:lineRule="auto"/>
+        <w:rPr>
+          <w:rFonts w:ascii="Times New Roman" w:eastAsia="Times New Roman" w:hAnsi="Times New Roman" w:cs="Times New Roman"/>
+          <w:sz w:val="24"/>
+          <w:szCs w:val="24"/>
+          <w:lang w:eastAsia="es-CR"/>
+        </w:rPr>
+      </w:pPr>
+      <w:r>
+        <w:rPr>
+          <w:rFonts w:ascii="Times New Roman" w:eastAsia="Times New Roman" w:hAnsi="Times New Roman" w:cs="Times New Roman"/>
+          <w:sz w:val="24"/>
+          <w:szCs w:val="24"/>
+          <w:lang w:eastAsia="es-CR"/>
+        </w:rPr>
+        <w:t>Visualización gráfica sincronizada y representativa del estado del pipeline en tiempo real.</w:t>
+      </w:r>
+    </w:p>
+    <w:p>
+      <w:pPr>
+        <w:numPr>
+          <w:ilvl w:val="0"/>
+          <w:numId w:val="11"/>
+        </w:numPr>
+        <w:spacing w:before="100" w:beforeAutospacing="1" w:after="100" w:afterAutospacing="1" w:line="240" w:lineRule="auto"/>
+        <w:rPr>
+          <w:rFonts w:ascii="Times New Roman" w:eastAsia="Times New Roman" w:hAnsi="Times New Roman" w:cs="Times New Roman"/>
+          <w:sz w:val="24"/>
+          <w:szCs w:val="24"/>
+          <w:lang w:eastAsia="es-CR"/>
+        </w:rPr>
+      </w:pPr>
+      <w:r>
+        <w:rPr>
+          <w:rFonts w:ascii="Times New Roman" w:eastAsia="Times New Roman" w:hAnsi="Times New Roman" w:cs="Times New Roman"/>
+          <w:sz w:val="24"/>
+          <w:szCs w:val="24"/>
+          <w:lang w:eastAsia="es-CR"/>
+        </w:rPr>
+        <w:t xml:space="preserve">Resolución de problemas </w:t>
+      </w:r>
+      <w:r>
+        <w:rPr>
+          <w:rFonts w:ascii="Times New Roman" w:eastAsia="Times New Roman" w:hAnsi="Times New Roman" w:cs="Times New Roman"/>
+          <w:sz w:val="24"/>
+          <w:szCs w:val="24"/>
+          <w:lang w:eastAsia="es-CR"/>
+        </w:rPr>
+        <w:t>de manejo de índices, optimización y desplazamiento entre memoria y registros.</w:t>
+      </w:r>
+    </w:p>
+    <w:p>
+      <w:pPr>
+        <w:spacing w:after="0" w:line="240" w:lineRule="auto"/>
+        <w:rPr>
+          <w:rFonts w:ascii="Times New Roman" w:eastAsia="Times New Roman" w:hAnsi="Times New Roman" w:cs="Times New Roman"/>
+          <w:sz w:val="24"/>
+          <w:szCs w:val="24"/>
+          <w:lang w:eastAsia="es-CR"/>
+        </w:rPr>
+      </w:pPr>
+      <w:r>
+        <w:rPr>
+          <w:rFonts w:ascii="Times New Roman" w:eastAsia="Times New Roman" w:hAnsi="Times New Roman" w:cs="Times New Roman"/>
+          <w:sz w:val="24"/>
+          <w:szCs w:val="24"/>
+          <w:lang w:eastAsia="es-CR"/>
+        </w:rPr>
+        <w:pict w14:anchorId="4C0BE5EF">
+          <v:rect id="_x0000_i1028" style="width:0;height:1.5pt" o:hralign="center" o:hrstd="t" o:hr="t" fillcolor="#a0a0a0" stroked="f"/>
+        </w:pict>
+      </w:r>
+    </w:p>
+    <w:p>
+      <w:pPr>
+        <w:spacing w:before="100" w:beforeAutospacing="1" w:after="100" w:afterAutospacing="1" w:line="240" w:lineRule="auto"/>
+        <w:rPr>
+          <w:rFonts w:ascii="Times New Roman" w:eastAsia="Times New Roman" w:hAnsi="Times New Roman" w:cs="Times New Roman"/>
+          <w:b/>
+          <w:bCs/>
+          <w:sz w:val="24"/>
+          <w:szCs w:val="24"/>
+          <w:lang w:eastAsia="es-CR"/>
+        </w:rPr>
+      </w:pPr>
+    </w:p>
+    <w:p>
+      <w:pPr>
+        <w:spacing w:before="100" w:beforeAutospacing="1" w:after="100" w:afterAutospacing="1" w:line="240" w:lineRule="auto"/>
+        <w:rPr>
+          <w:rFonts w:ascii="Times New Roman" w:eastAsia="Times New Roman" w:hAnsi="Times New Roman" w:cs="Times New Roman"/>
+          <w:sz w:val="24"/>
+          <w:szCs w:val="24"/>
+          <w:lang w:eastAsia="es-CR"/>
+        </w:rPr>
+      </w:pPr>
+      <w:r>
+        <w:rPr>
+          <w:rFonts w:ascii="Times New Roman" w:eastAsia="Times New Roman" w:hAnsi="Times New Roman" w:cs="Times New Roman"/>
+          <w:b/>
+          <w:bCs/>
           <w:sz w:val="24"/>
           <w:szCs w:val="24"/>
           <w:lang w:eastAsia="es-CR"/>
@@ -2108,7 +3032,34 @@
           <w:szCs w:val="24"/>
           <w:lang w:eastAsia="es-CR"/>
         </w:rPr>
-        <w:t>Implementar instrucciones de acceso a memoria (LOAD, STORE).</w:t>
+        <w:t xml:space="preserve">Continuar con el manejo </w:t>
+      </w:r>
+      <w:r>
+        <w:rPr>
+          <w:rFonts w:ascii="Times New Roman" w:eastAsia="Times New Roman" w:hAnsi="Times New Roman" w:cs="Times New Roman"/>
+          <w:sz w:val="24"/>
+          <w:szCs w:val="24"/>
+          <w:lang w:eastAsia="es-CR"/>
+        </w:rPr>
+        <w:t>de dependencias de datos y riesgos de pipeline</w:t>
+      </w:r>
+      <w:r>
+        <w:rPr>
+          <w:rFonts w:ascii="Times New Roman" w:eastAsia="Times New Roman" w:hAnsi="Times New Roman" w:cs="Times New Roman"/>
+          <w:sz w:val="24"/>
+          <w:szCs w:val="24"/>
+          <w:lang w:eastAsia="es-CR"/>
+        </w:rPr>
+        <w:t xml:space="preserve"> para el resto de instrucciones</w:t>
+      </w:r>
+      <w:r>
+        <w:rPr>
+          <w:rFonts w:ascii="Times New Roman" w:eastAsia="Times New Roman" w:hAnsi="Times New Roman" w:cs="Times New Roman"/>
+          <w:sz w:val="24"/>
+          <w:szCs w:val="24"/>
+          <w:lang w:eastAsia="es-CR"/>
+        </w:rPr>
+        <w:t>.</w:t>
       </w:r>
     </w:p>
     <w:p>
@@ -2132,7 +3083,7 @@
           <w:szCs w:val="24"/>
           <w:lang w:eastAsia="es-CR"/>
         </w:rPr>
-        <w:t>Introducir manejo de dependencias de datos y riesgos de pipeline.</w:t>
+        <w:t>Implementar la lógica de procesamiento de instrucción según lo requerido (ciclos de tiempo, paso a paso, ciclo completo).</w:t>
       </w:r>
     </w:p>
     <w:p>
@@ -4393,6 +5344,17 @@
       <w:szCs w:val="20"/>
     </w:rPr>
   </w:style>
+  <w:style w:type="paragraph" w:styleId="Prrafodelista">
+    <w:name w:val="List Paragraph"/>
+    <w:basedOn w:val="Normal"/>
+    <w:uiPriority w:val="34"/>
+    <w:qFormat/>
+    <w:rsid w:val="00B1686F"/>
+    <w:pPr>
+      <w:ind w:left="720"/>
+      <w:contextualSpacing/>
+    </w:pPr>
+  </w:style>
 </w:styles>
 </file>
 

</xml_diff>

<commit_message>
ejecución completa con algunos mejoras por realizar
</commit_message>
<xml_diff>
--- a/Bitácora de Trabajo.docx
+++ b/Bitácora de Trabajo.docx
@@ -195,27 +195,7 @@
           <w:szCs w:val="24"/>
           <w:lang w:eastAsia="es-CR"/>
         </w:rPr>
-        <w:t xml:space="preserve">: Representación gráfica con </w:t>
-      </w:r>
-      <w:proofErr w:type="spellStart"/>
-      <w:r>
-        <w:rPr>
-          <w:rFonts w:ascii="Times New Roman" w:eastAsia="Times New Roman" w:hAnsi="Times New Roman" w:cs="Times New Roman"/>
-          <w:sz w:val="24"/>
-          <w:szCs w:val="24"/>
-          <w:lang w:eastAsia="es-CR"/>
-        </w:rPr>
-        <w:t>Pygame</w:t>
-      </w:r>
-      <w:proofErr w:type="spellEnd"/>
-      <w:r>
-        <w:rPr>
-          <w:rFonts w:ascii="Times New Roman" w:eastAsia="Times New Roman" w:hAnsi="Times New Roman" w:cs="Times New Roman"/>
-          <w:sz w:val="24"/>
-          <w:szCs w:val="24"/>
-          <w:lang w:eastAsia="es-CR"/>
-        </w:rPr>
-        <w:t>.</w:t>
+        <w:t>: Representación gráfica con Pygame.</w:t>
       </w:r>
     </w:p>
     <w:p>
@@ -423,7 +403,6 @@
         </w:rPr>
         <w:t>Inicialización del pipeline (</w:t>
       </w:r>
-      <w:proofErr w:type="spellStart"/>
       <w:r>
         <w:rPr>
           <w:rFonts w:ascii="Courier New" w:eastAsia="Times New Roman" w:hAnsi="Courier New" w:cs="Courier New"/>
@@ -433,7 +412,6 @@
         </w:rPr>
         <w:t>initialize_pipeline</w:t>
       </w:r>
-      <w:proofErr w:type="spellEnd"/>
       <w:r>
         <w:rPr>
           <w:rFonts w:ascii="Times New Roman" w:eastAsia="Times New Roman" w:hAnsi="Times New Roman" w:cs="Times New Roman"/>
@@ -467,7 +445,6 @@
         </w:rPr>
         <w:t>Simulación de un ciclo (</w:t>
       </w:r>
-      <w:proofErr w:type="spellStart"/>
       <w:r>
         <w:rPr>
           <w:rFonts w:ascii="Courier New" w:eastAsia="Times New Roman" w:hAnsi="Courier New" w:cs="Courier New"/>
@@ -477,7 +454,6 @@
         </w:rPr>
         <w:t>execute_cycle</w:t>
       </w:r>
-      <w:proofErr w:type="spellEnd"/>
       <w:r>
         <w:rPr>
           <w:rFonts w:ascii="Times New Roman" w:eastAsia="Times New Roman" w:hAnsi="Times New Roman" w:cs="Times New Roman"/>
@@ -1507,7 +1483,6 @@
         </w:rPr>
         <w:t xml:space="preserve">: Extensión de la lógica de </w:t>
       </w:r>
-      <w:proofErr w:type="spellStart"/>
       <w:r>
         <w:rPr>
           <w:rFonts w:ascii="Courier New" w:eastAsia="Times New Roman" w:hAnsi="Courier New" w:cs="Courier New"/>
@@ -1517,7 +1492,6 @@
         </w:rPr>
         <w:t>execute_cycle</w:t>
       </w:r>
-      <w:proofErr w:type="spellEnd"/>
       <w:r>
         <w:rPr>
           <w:rFonts w:ascii="Times New Roman" w:eastAsia="Times New Roman" w:hAnsi="Times New Roman" w:cs="Times New Roman"/>
@@ -2226,7 +2200,6 @@
         </w:rPr>
         <w:t xml:space="preserve"> (</w:t>
       </w:r>
-      <w:proofErr w:type="spellStart"/>
       <w:r>
         <w:rPr>
           <w:rFonts w:ascii="Times New Roman" w:eastAsia="Times New Roman" w:hAnsi="Times New Roman" w:cs="Times New Roman"/>
@@ -2236,7 +2209,6 @@
         </w:rPr>
         <w:t>carfa</w:t>
       </w:r>
-      <w:proofErr w:type="spellEnd"/>
       <w:r>
         <w:rPr>
           <w:rFonts w:ascii="Times New Roman" w:eastAsia="Times New Roman" w:hAnsi="Times New Roman" w:cs="Times New Roman"/>
@@ -2349,7 +2321,6 @@
         </w:rPr>
         <w:t xml:space="preserve">: Extensión de la lógica de </w:t>
       </w:r>
-      <w:proofErr w:type="spellStart"/>
       <w:r>
         <w:rPr>
           <w:rFonts w:ascii="Courier New" w:eastAsia="Times New Roman" w:hAnsi="Courier New" w:cs="Courier New"/>
@@ -2359,7 +2330,6 @@
         </w:rPr>
         <w:t>execute_cycle</w:t>
       </w:r>
-      <w:proofErr w:type="spellEnd"/>
       <w:r>
         <w:rPr>
           <w:rFonts w:ascii="Times New Roman" w:eastAsia="Times New Roman" w:hAnsi="Times New Roman" w:cs="Times New Roman"/>
@@ -3080,19 +3050,8 @@
           <w:szCs w:val="24"/>
           <w:lang w:eastAsia="es-CR"/>
         </w:rPr>
-        <w:t xml:space="preserve"> para el resto de </w:t>
-      </w:r>
-      <w:proofErr w:type="gramStart"/>
-      <w:r>
-        <w:rPr>
-          <w:rFonts w:ascii="Times New Roman" w:eastAsia="Times New Roman" w:hAnsi="Times New Roman" w:cs="Times New Roman"/>
-          <w:sz w:val="24"/>
-          <w:szCs w:val="24"/>
-          <w:lang w:eastAsia="es-CR"/>
-        </w:rPr>
-        <w:t>instrucciones</w:t>
-      </w:r>
-      <w:proofErr w:type="gramEnd"/>
+        <w:t xml:space="preserve"> para el resto de instrucciones</w:t>
+      </w:r>
       <w:r>
         <w:rPr>
           <w:rFonts w:ascii="Times New Roman" w:eastAsia="Times New Roman" w:hAnsi="Times New Roman" w:cs="Times New Roman"/>
@@ -3385,7 +3344,6 @@
         </w:rPr>
         <w:t xml:space="preserve"> Extensión de la lógica en </w:t>
       </w:r>
-      <w:proofErr w:type="spellStart"/>
       <w:r>
         <w:rPr>
           <w:rFonts w:ascii="Courier New" w:eastAsia="Times New Roman" w:hAnsi="Courier New" w:cs="Courier New"/>
@@ -3395,7 +3353,6 @@
         </w:rPr>
         <w:t>execute_cycle</w:t>
       </w:r>
-      <w:proofErr w:type="spellEnd"/>
       <w:r>
         <w:rPr>
           <w:rFonts w:ascii="Times New Roman" w:eastAsia="Times New Roman" w:hAnsi="Times New Roman" w:cs="Times New Roman"/>
@@ -4412,67 +4369,7 @@
           <w:szCs w:val="24"/>
           <w:lang w:eastAsia="es-CR"/>
         </w:rPr>
-        <w:t xml:space="preserve"> (Branch </w:t>
-      </w:r>
-      <w:proofErr w:type="spellStart"/>
-      <w:r>
-        <w:rPr>
-          <w:rFonts w:ascii="Times New Roman" w:eastAsia="Times New Roman" w:hAnsi="Times New Roman" w:cs="Times New Roman"/>
-          <w:sz w:val="24"/>
-          <w:szCs w:val="24"/>
-          <w:lang w:eastAsia="es-CR"/>
-        </w:rPr>
-        <w:t>if</w:t>
-      </w:r>
-      <w:proofErr w:type="spellEnd"/>
-      <w:r>
-        <w:rPr>
-          <w:rFonts w:ascii="Times New Roman" w:eastAsia="Times New Roman" w:hAnsi="Times New Roman" w:cs="Times New Roman"/>
-          <w:sz w:val="24"/>
-          <w:szCs w:val="24"/>
-          <w:lang w:eastAsia="es-CR"/>
-        </w:rPr>
-        <w:t xml:space="preserve"> </w:t>
-      </w:r>
-      <w:proofErr w:type="spellStart"/>
-      <w:r>
-        <w:rPr>
-          <w:rFonts w:ascii="Times New Roman" w:eastAsia="Times New Roman" w:hAnsi="Times New Roman" w:cs="Times New Roman"/>
-          <w:sz w:val="24"/>
-          <w:szCs w:val="24"/>
-          <w:lang w:eastAsia="es-CR"/>
-        </w:rPr>
-        <w:t>Not</w:t>
-      </w:r>
-      <w:proofErr w:type="spellEnd"/>
-      <w:r>
-        <w:rPr>
-          <w:rFonts w:ascii="Times New Roman" w:eastAsia="Times New Roman" w:hAnsi="Times New Roman" w:cs="Times New Roman"/>
-          <w:sz w:val="24"/>
-          <w:szCs w:val="24"/>
-          <w:lang w:eastAsia="es-CR"/>
-        </w:rPr>
-        <w:t xml:space="preserve"> </w:t>
-      </w:r>
-      <w:proofErr w:type="spellStart"/>
-      <w:r>
-        <w:rPr>
-          <w:rFonts w:ascii="Times New Roman" w:eastAsia="Times New Roman" w:hAnsi="Times New Roman" w:cs="Times New Roman"/>
-          <w:sz w:val="24"/>
-          <w:szCs w:val="24"/>
-          <w:lang w:eastAsia="es-CR"/>
-        </w:rPr>
-        <w:t>Equal</w:t>
-      </w:r>
-      <w:proofErr w:type="spellEnd"/>
-      <w:r>
-        <w:rPr>
-          <w:rFonts w:ascii="Times New Roman" w:eastAsia="Times New Roman" w:hAnsi="Times New Roman" w:cs="Times New Roman"/>
-          <w:sz w:val="24"/>
-          <w:szCs w:val="24"/>
-          <w:lang w:eastAsia="es-CR"/>
-        </w:rPr>
-        <w:t xml:space="preserve">), </w:t>
+        <w:t xml:space="preserve"> (Branch if Not Equal), </w:t>
       </w:r>
       <w:r>
         <w:rPr>
@@ -4492,47 +4389,7 @@
           <w:szCs w:val="24"/>
           <w:lang w:eastAsia="es-CR"/>
         </w:rPr>
-        <w:t xml:space="preserve"> (Branch </w:t>
-      </w:r>
-      <w:proofErr w:type="spellStart"/>
-      <w:r>
-        <w:rPr>
-          <w:rFonts w:ascii="Times New Roman" w:eastAsia="Times New Roman" w:hAnsi="Times New Roman" w:cs="Times New Roman"/>
-          <w:sz w:val="24"/>
-          <w:szCs w:val="24"/>
-          <w:lang w:eastAsia="es-CR"/>
-        </w:rPr>
-        <w:t>if</w:t>
-      </w:r>
-      <w:proofErr w:type="spellEnd"/>
-      <w:r>
-        <w:rPr>
-          <w:rFonts w:ascii="Times New Roman" w:eastAsia="Times New Roman" w:hAnsi="Times New Roman" w:cs="Times New Roman"/>
-          <w:sz w:val="24"/>
-          <w:szCs w:val="24"/>
-          <w:lang w:eastAsia="es-CR"/>
-        </w:rPr>
-        <w:t xml:space="preserve"> </w:t>
-      </w:r>
-      <w:proofErr w:type="spellStart"/>
-      <w:r>
-        <w:rPr>
-          <w:rFonts w:ascii="Times New Roman" w:eastAsia="Times New Roman" w:hAnsi="Times New Roman" w:cs="Times New Roman"/>
-          <w:sz w:val="24"/>
-          <w:szCs w:val="24"/>
-          <w:lang w:eastAsia="es-CR"/>
-        </w:rPr>
-        <w:t>Equal</w:t>
-      </w:r>
-      <w:proofErr w:type="spellEnd"/>
-      <w:r>
-        <w:rPr>
-          <w:rFonts w:ascii="Times New Roman" w:eastAsia="Times New Roman" w:hAnsi="Times New Roman" w:cs="Times New Roman"/>
-          <w:sz w:val="24"/>
-          <w:szCs w:val="24"/>
-          <w:lang w:eastAsia="es-CR"/>
-        </w:rPr>
-        <w:t xml:space="preserve">), y </w:t>
+        <w:t xml:space="preserve"> (Branch if Equal), y </w:t>
       </w:r>
       <w:r>
         <w:rPr>
@@ -4630,7 +4487,6 @@
         </w:rPr>
         <w:t xml:space="preserve">Extensión de la lógica en </w:t>
       </w:r>
-      <w:proofErr w:type="spellStart"/>
       <w:r>
         <w:rPr>
           <w:rFonts w:ascii="Courier New" w:eastAsia="Times New Roman" w:hAnsi="Courier New" w:cs="Courier New"/>
@@ -4640,7 +4496,6 @@
         </w:rPr>
         <w:t>execute_cycle</w:t>
       </w:r>
-      <w:proofErr w:type="spellEnd"/>
       <w:r>
         <w:rPr>
           <w:rFonts w:ascii="Times New Roman" w:eastAsia="Times New Roman" w:hAnsi="Times New Roman" w:cs="Times New Roman"/>
@@ -4779,53 +4634,16 @@
         </w:rPr>
         <w:t xml:space="preserve">Actualización del </w:t>
       </w:r>
-      <w:proofErr w:type="spellStart"/>
-      <w:r>
-        <w:rPr>
-          <w:rFonts w:ascii="Times New Roman" w:eastAsia="Times New Roman" w:hAnsi="Times New Roman" w:cs="Times New Roman"/>
-          <w:b/>
-          <w:bCs/>
-          <w:sz w:val="24"/>
-          <w:szCs w:val="24"/>
-          <w:lang w:eastAsia="es-CR"/>
-        </w:rPr>
-        <w:t>Program</w:t>
-      </w:r>
-      <w:proofErr w:type="spellEnd"/>
-      <w:r>
-        <w:rPr>
-          <w:rFonts w:ascii="Times New Roman" w:eastAsia="Times New Roman" w:hAnsi="Times New Roman" w:cs="Times New Roman"/>
-          <w:b/>
-          <w:bCs/>
-          <w:sz w:val="24"/>
-          <w:szCs w:val="24"/>
-          <w:lang w:eastAsia="es-CR"/>
-        </w:rPr>
-        <w:t xml:space="preserve"> </w:t>
-      </w:r>
-      <w:proofErr w:type="spellStart"/>
-      <w:r>
-        <w:rPr>
-          <w:rFonts w:ascii="Times New Roman" w:eastAsia="Times New Roman" w:hAnsi="Times New Roman" w:cs="Times New Roman"/>
-          <w:b/>
-          <w:bCs/>
-          <w:sz w:val="24"/>
-          <w:szCs w:val="24"/>
-          <w:lang w:eastAsia="es-CR"/>
-        </w:rPr>
-        <w:t>Counter</w:t>
-      </w:r>
-      <w:proofErr w:type="spellEnd"/>
-      <w:r>
-        <w:rPr>
-          <w:rFonts w:ascii="Times New Roman" w:eastAsia="Times New Roman" w:hAnsi="Times New Roman" w:cs="Times New Roman"/>
-          <w:b/>
-          <w:bCs/>
-          <w:sz w:val="24"/>
-          <w:szCs w:val="24"/>
-          <w:lang w:eastAsia="es-CR"/>
-        </w:rPr>
-        <w:t xml:space="preserve"> (PC)</w:t>
+      <w:r>
+        <w:rPr>
+          <w:rFonts w:ascii="Times New Roman" w:eastAsia="Times New Roman" w:hAnsi="Times New Roman" w:cs="Times New Roman"/>
+          <w:b/>
+          <w:bCs/>
+          <w:sz w:val="24"/>
+          <w:szCs w:val="24"/>
+          <w:lang w:eastAsia="es-CR"/>
+        </w:rPr>
+        <w:t>Program Counter (PC)</w:t>
       </w:r>
       <w:r>
         <w:rPr>
@@ -6351,31 +6169,7 @@
           <w:szCs w:val="24"/>
           <w:lang w:eastAsia="es-CR"/>
         </w:rPr>
-        <w:t xml:space="preserve">Implementación incompleta del </w:t>
-      </w:r>
-      <w:proofErr w:type="spellStart"/>
-      <w:r>
-        <w:rPr>
-          <w:rFonts w:ascii="Times New Roman" w:eastAsia="Times New Roman" w:hAnsi="Times New Roman" w:cs="Times New Roman"/>
-          <w:b/>
-          <w:bCs/>
-          <w:sz w:val="24"/>
-          <w:szCs w:val="24"/>
-          <w:lang w:eastAsia="es-CR"/>
-        </w:rPr>
-        <w:t>StepByStep</w:t>
-      </w:r>
-      <w:proofErr w:type="spellEnd"/>
-      <w:r>
-        <w:rPr>
-          <w:rFonts w:ascii="Times New Roman" w:eastAsia="Times New Roman" w:hAnsi="Times New Roman" w:cs="Times New Roman"/>
-          <w:b/>
-          <w:bCs/>
-          <w:sz w:val="24"/>
-          <w:szCs w:val="24"/>
-          <w:lang w:eastAsia="es-CR"/>
-        </w:rPr>
-        <w:t xml:space="preserve"> de la ejecución Pipeline </w:t>
+        <w:t xml:space="preserve">Implementación incompleta del StepByStep de la ejecución Pipeline </w:t>
       </w:r>
     </w:p>
     <w:p>
@@ -6412,31 +6206,7 @@
           <w:szCs w:val="24"/>
           <w:lang w:eastAsia="es-CR"/>
         </w:rPr>
-        <w:t xml:space="preserve">(FALTA AGREGAR MAS LUEGO LO HAGO </w:t>
-      </w:r>
-      <w:proofErr w:type="spellStart"/>
-      <w:r>
-        <w:rPr>
-          <w:rFonts w:ascii="Times New Roman" w:eastAsia="Times New Roman" w:hAnsi="Times New Roman" w:cs="Times New Roman"/>
-          <w:b/>
-          <w:bCs/>
-          <w:sz w:val="24"/>
-          <w:szCs w:val="24"/>
-          <w:lang w:eastAsia="es-CR"/>
-        </w:rPr>
-        <w:t>xd</w:t>
-      </w:r>
-      <w:proofErr w:type="spellEnd"/>
-      <w:r>
-        <w:rPr>
-          <w:rFonts w:ascii="Times New Roman" w:eastAsia="Times New Roman" w:hAnsi="Times New Roman" w:cs="Times New Roman"/>
-          <w:b/>
-          <w:bCs/>
-          <w:sz w:val="24"/>
-          <w:szCs w:val="24"/>
-          <w:lang w:eastAsia="es-CR"/>
-        </w:rPr>
-        <w:t>)</w:t>
+        <w:t>(FALTA AGREGAR MAS LUEGO LO HAGO xd)</w:t>
       </w:r>
     </w:p>
     <w:p>
@@ -6583,7 +6353,6 @@
         </w:rPr>
         <w:t xml:space="preserve">, además de modificarla para que funcione con el </w:t>
       </w:r>
-      <w:proofErr w:type="spellStart"/>
       <w:r>
         <w:rPr>
           <w:rFonts w:ascii="Times New Roman" w:eastAsia="Times New Roman" w:hAnsi="Times New Roman" w:cs="Times New Roman"/>
@@ -6594,7 +6363,6 @@
         </w:rPr>
         <w:t>StepByStep</w:t>
       </w:r>
-      <w:proofErr w:type="spellEnd"/>
       <w:r>
         <w:rPr>
           <w:rFonts w:ascii="Times New Roman" w:eastAsia="Times New Roman" w:hAnsi="Times New Roman" w:cs="Times New Roman"/>
@@ -6745,27 +6513,7 @@
           <w:bCs/>
           <w:lang w:eastAsia="es-CR"/>
         </w:rPr>
-        <w:t xml:space="preserve">Arreglo de la ejecución step </w:t>
-      </w:r>
-      <w:proofErr w:type="spellStart"/>
-      <w:r>
-        <w:rPr>
-          <w:rFonts w:ascii="Times New Roman" w:hAnsi="Times New Roman" w:cs="Times New Roman"/>
-          <w:b/>
-          <w:bCs/>
-          <w:lang w:eastAsia="es-CR"/>
-        </w:rPr>
-        <w:t>by</w:t>
-      </w:r>
-      <w:proofErr w:type="spellEnd"/>
-      <w:r>
-        <w:rPr>
-          <w:rFonts w:ascii="Times New Roman" w:hAnsi="Times New Roman" w:cs="Times New Roman"/>
-          <w:b/>
-          <w:bCs/>
-          <w:lang w:eastAsia="es-CR"/>
-        </w:rPr>
-        <w:t xml:space="preserve"> step.</w:t>
+        <w:t>Arreglo de la ejecución step by step.</w:t>
       </w:r>
     </w:p>
     <w:p>
@@ -6961,27 +6709,7 @@
           <w:bCs/>
           <w:lang w:eastAsia="es-CR"/>
         </w:rPr>
-        <w:t xml:space="preserve">Continuación del trabajo para arreglar el modo de ejecución ciclos step </w:t>
-      </w:r>
-      <w:proofErr w:type="spellStart"/>
-      <w:r>
-        <w:rPr>
-          <w:rFonts w:ascii="Times New Roman" w:hAnsi="Times New Roman" w:cs="Times New Roman"/>
-          <w:b/>
-          <w:bCs/>
-          <w:lang w:eastAsia="es-CR"/>
-        </w:rPr>
-        <w:t>by</w:t>
-      </w:r>
-      <w:proofErr w:type="spellEnd"/>
-      <w:r>
-        <w:rPr>
-          <w:rFonts w:ascii="Times New Roman" w:hAnsi="Times New Roman" w:cs="Times New Roman"/>
-          <w:b/>
-          <w:bCs/>
-          <w:lang w:eastAsia="es-CR"/>
-        </w:rPr>
-        <w:t xml:space="preserve"> step</w:t>
+        <w:t>Continuación del trabajo para arreglar el modo de ejecución ciclos step by step</w:t>
       </w:r>
       <w:r>
         <w:rPr>
@@ -7072,27 +6800,7 @@
           <w:bCs/>
           <w:lang w:eastAsia="es-CR"/>
         </w:rPr>
-        <w:t xml:space="preserve">Añadir el </w:t>
-      </w:r>
-      <w:proofErr w:type="spellStart"/>
-      <w:r>
-        <w:rPr>
-          <w:rFonts w:ascii="Times New Roman" w:hAnsi="Times New Roman" w:cs="Times New Roman"/>
-          <w:b/>
-          <w:bCs/>
-          <w:lang w:eastAsia="es-CR"/>
-        </w:rPr>
-        <w:t>Unit</w:t>
-      </w:r>
-      <w:proofErr w:type="spellEnd"/>
-      <w:r>
-        <w:rPr>
-          <w:rFonts w:ascii="Times New Roman" w:hAnsi="Times New Roman" w:cs="Times New Roman"/>
-          <w:b/>
-          <w:bCs/>
-          <w:lang w:eastAsia="es-CR"/>
-        </w:rPr>
-        <w:t xml:space="preserve"> Hazard</w:t>
+        <w:t>Añadir el Unit Hazard</w:t>
       </w:r>
     </w:p>
     <w:p>
@@ -7203,6 +6911,125 @@
           <w:lang w:eastAsia="es-CR"/>
         </w:rPr>
         <w:t>Recolección de datos para verificar un correcto funcionamiento de los modos del procesador.</w:t>
+      </w:r>
+    </w:p>
+    <w:p>
+      <w:pPr>
+        <w:pStyle w:val="Prrafodelista"/>
+        <w:numPr>
+          <w:ilvl w:val="0"/>
+          <w:numId w:val="18"/>
+        </w:numPr>
+        <w:spacing w:before="100" w:beforeAutospacing="1" w:after="100" w:afterAutospacing="1" w:line="240" w:lineRule="auto"/>
+        <w:rPr>
+          <w:rFonts w:ascii="Times New Roman" w:eastAsia="Times New Roman" w:hAnsi="Times New Roman" w:cs="Times New Roman"/>
+          <w:b/>
+          <w:bCs/>
+          <w:sz w:val="24"/>
+          <w:szCs w:val="24"/>
+          <w:lang w:eastAsia="es-CR"/>
+        </w:rPr>
+      </w:pPr>
+      <w:r>
+        <w:rPr>
+          <w:rFonts w:ascii="Times New Roman" w:eastAsia="Times New Roman" w:hAnsi="Times New Roman" w:cs="Times New Roman"/>
+          <w:b/>
+          <w:bCs/>
+          <w:sz w:val="24"/>
+          <w:szCs w:val="24"/>
+          <w:lang w:eastAsia="es-CR"/>
+        </w:rPr>
+        <w:t>Realizar arreglos en la ejecución step by step, ejecutar, y ejecución completa.</w:t>
+      </w:r>
+    </w:p>
+    <w:p>
+      <w:pPr>
+        <w:pStyle w:val="Prrafodelista"/>
+        <w:numPr>
+          <w:ilvl w:val="0"/>
+          <w:numId w:val="18"/>
+        </w:numPr>
+        <w:spacing w:before="100" w:beforeAutospacing="1" w:after="100" w:afterAutospacing="1" w:line="240" w:lineRule="auto"/>
+        <w:rPr>
+          <w:rFonts w:ascii="Times New Roman" w:eastAsia="Times New Roman" w:hAnsi="Times New Roman" w:cs="Times New Roman"/>
+          <w:b/>
+          <w:bCs/>
+          <w:sz w:val="24"/>
+          <w:szCs w:val="24"/>
+          <w:lang w:eastAsia="es-CR"/>
+        </w:rPr>
+      </w:pPr>
+      <w:r>
+        <w:rPr>
+          <w:rFonts w:ascii="Times New Roman" w:eastAsia="Times New Roman" w:hAnsi="Times New Roman" w:cs="Times New Roman"/>
+          <w:b/>
+          <w:bCs/>
+          <w:sz w:val="24"/>
+          <w:szCs w:val="24"/>
+          <w:lang w:eastAsia="es-CR"/>
+        </w:rPr>
+        <w:t>Añadir el Unit Hazard</w:t>
+      </w:r>
+    </w:p>
+    <w:p>
+      <w:pPr>
+        <w:pStyle w:val="Prrafodelista"/>
+        <w:numPr>
+          <w:ilvl w:val="0"/>
+          <w:numId w:val="18"/>
+        </w:numPr>
+        <w:spacing w:before="100" w:beforeAutospacing="1" w:after="100" w:afterAutospacing="1" w:line="240" w:lineRule="auto"/>
+        <w:rPr>
+          <w:rFonts w:ascii="Times New Roman" w:eastAsia="Times New Roman" w:hAnsi="Times New Roman" w:cs="Times New Roman"/>
+          <w:b/>
+          <w:bCs/>
+          <w:sz w:val="24"/>
+          <w:szCs w:val="24"/>
+          <w:lang w:eastAsia="es-CR"/>
+        </w:rPr>
+      </w:pPr>
+      <w:r>
+        <w:rPr>
+          <w:rFonts w:ascii="Times New Roman" w:eastAsia="Times New Roman" w:hAnsi="Times New Roman" w:cs="Times New Roman"/>
+          <w:b/>
+          <w:bCs/>
+          <w:sz w:val="24"/>
+          <w:szCs w:val="24"/>
+          <w:lang w:eastAsia="es-CR"/>
+        </w:rPr>
+        <w:t>Terminar documentación y diagramas o mockups pendientes</w:t>
+      </w:r>
+    </w:p>
+    <w:p>
+      <w:pPr>
+        <w:rPr>
+          <w:u w:val="single"/>
+        </w:rPr>
+      </w:pPr>
+    </w:p>
+    <w:p>
+      <w:pPr>
+        <w:spacing w:before="100" w:beforeAutospacing="1" w:after="100" w:afterAutospacing="1" w:line="240" w:lineRule="auto"/>
+        <w:outlineLvl w:val="2"/>
+        <w:rPr>
+          <w:rFonts w:ascii="Times New Roman" w:eastAsia="Times New Roman" w:hAnsi="Times New Roman" w:cs="Times New Roman"/>
+          <w:b/>
+          <w:bCs/>
+          <w:sz w:val="27"/>
+          <w:szCs w:val="27"/>
+          <w:lang w:eastAsia="es-CR"/>
+        </w:rPr>
+      </w:pPr>
+      <w:r>
+        <w:rPr>
+          <w:rFonts w:ascii="Times New Roman" w:eastAsia="Times New Roman" w:hAnsi="Times New Roman" w:cs="Times New Roman"/>
+          <w:b/>
+          <w:bCs/>
+          <w:sz w:val="27"/>
+          <w:szCs w:val="27"/>
+          <w:lang w:eastAsia="es-CR"/>
+        </w:rPr>
+        <w:t>Bitácora de Trabajo 24/11/24</w:t>
       </w:r>
     </w:p>
     <w:p>

</xml_diff>

<commit_message>
información ha sido colectada en el archivo temporala docx - final
</commit_message>
<xml_diff>
--- a/Bitácora de Trabajo.docx
+++ b/Bitácora de Trabajo.docx
@@ -2,6 +2,219 @@
 <file path=word/document.xml><?xml version="1.0" encoding="utf-8"?>
 <w:document xmlns:wpc="http://schemas.microsoft.com/office/word/2010/wordprocessingCanvas" xmlns:cx="http://schemas.microsoft.com/office/drawing/2014/chartex" xmlns:cx1="http://schemas.microsoft.com/office/drawing/2015/9/8/chartex" xmlns:cx2="http://schemas.microsoft.com/office/drawing/2015/10/21/chartex" xmlns:cx3="http://schemas.microsoft.com/office/drawing/2016/5/9/chartex" xmlns:cx4="http://schemas.microsoft.com/office/drawing/2016/5/10/chartex" xmlns:cx5="http://schemas.microsoft.com/office/drawing/2016/5/11/chartex" xmlns:cx6="http://schemas.microsoft.com/office/drawing/2016/5/12/chartex" xmlns:cx7="http://schemas.microsoft.com/office/drawing/2016/5/13/chartex" xmlns:cx8="http://schemas.microsoft.com/office/drawing/2016/5/14/chartex" xmlns:mc="http://schemas.openxmlformats.org/markup-compatibility/2006" xmlns:aink="http://schemas.microsoft.com/office/drawing/2016/ink" xmlns:am3d="http://schemas.microsoft.com/office/drawing/2017/model3d" xmlns:o="urn:schemas-microsoft-com:office:office" xmlns:oel="http://schemas.microsoft.com/office/2019/extlst" xmlns:r="http://schemas.openxmlformats.org/officeDocument/2006/relationships" xmlns:m="http://schemas.openxmlformats.org/officeDocument/2006/math" xmlns:v="urn:schemas-microsoft-com:vml" xmlns:wp14="http://schemas.microsoft.com/office/word/2010/wordprocessingDrawing" xmlns:wp="http://schemas.openxmlformats.org/drawingml/2006/wordprocessingDrawing" xmlns:w10="urn:schemas-microsoft-com:office:word" xmlns:w="http://schemas.openxmlformats.org/wordprocessingml/2006/main" xmlns:w14="http://schemas.microsoft.com/office/word/2010/wordml" xmlns:w15="http://schemas.microsoft.com/office/word/2012/wordml" xmlns:w16cex="http://schemas.microsoft.com/office/word/2018/wordml/cex" xmlns:w16cid="http://schemas.microsoft.com/office/word/2016/wordml/cid" xmlns:w16="http://schemas.microsoft.com/office/word/2018/wordml" xmlns:w16du="http://schemas.microsoft.com/office/word/2023/wordml/word16du" xmlns:w16sdtdh="http://schemas.microsoft.com/office/word/2020/wordml/sdtdatahash" xmlns:w16se="http://schemas.microsoft.com/office/word/2015/wordml/symex" xmlns:wpg="http://schemas.microsoft.com/office/word/2010/wordprocessingGroup" xmlns:wpi="http://schemas.microsoft.com/office/word/2010/wordprocessingInk" xmlns:wne="http://schemas.microsoft.com/office/word/2006/wordml" xmlns:wps="http://schemas.microsoft.com/office/word/2010/wordprocessingShape" mc:Ignorable="w14 w15 w16se w16cid w16 w16cex w16sdtdh w16du wp14">
   <w:body>
+    <w:p>
+      <w:pPr>
+        <w:jc w:val="center"/>
+        <w:rPr>
+          <w:rFonts w:ascii="Times New Roman" w:hAnsi="Times New Roman" w:cs="Times New Roman"/>
+          <w:b/>
+          <w:bCs/>
+          <w:sz w:val="32"/>
+          <w:szCs w:val="32"/>
+          <w:lang w:eastAsia="es-CR"/>
+        </w:rPr>
+      </w:pPr>
+      <w:r>
+        <w:rPr>
+          <w:rFonts w:ascii="Times New Roman" w:hAnsi="Times New Roman" w:cs="Times New Roman"/>
+          <w:b/>
+          <w:bCs/>
+          <w:sz w:val="32"/>
+          <w:szCs w:val="32"/>
+          <w:lang w:eastAsia="es-CR"/>
+        </w:rPr>
+        <w:t xml:space="preserve">Bitácora de </w:t>
+      </w:r>
+      <w:r>
+        <w:rPr>
+          <w:rFonts w:ascii="Times New Roman" w:hAnsi="Times New Roman" w:cs="Times New Roman"/>
+          <w:b/>
+          <w:bCs/>
+          <w:sz w:val="32"/>
+          <w:szCs w:val="32"/>
+          <w:lang w:eastAsia="es-CR"/>
+        </w:rPr>
+        <w:t>Trabajo Proyecto 2 – Fundamentos de Arquitectura de Computadores</w:t>
+      </w:r>
+    </w:p>
+    <w:p>
+      <w:pPr>
+        <w:rPr>
+          <w:rFonts w:ascii="Times New Roman" w:hAnsi="Times New Roman" w:cs="Times New Roman"/>
+          <w:b/>
+          <w:bCs/>
+          <w:sz w:val="32"/>
+          <w:szCs w:val="32"/>
+          <w:u w:val="single"/>
+          <w:lang w:eastAsia="es-CR"/>
+        </w:rPr>
+        <w:sectPr>
+          <w:pgSz w:w="12240" w:h="15840"/>
+          <w:pgMar w:top="1417" w:right="1701" w:bottom="1417" w:left="1701" w:header="708" w:footer="708" w:gutter="0"/>
+          <w:cols w:space="708"/>
+          <w:docGrid w:linePitch="360"/>
+        </w:sectPr>
+      </w:pPr>
+    </w:p>
+    <w:p>
+      <w:pPr>
+        <w:jc w:val="center"/>
+        <w:rPr>
+          <w:rFonts w:ascii="Times New Roman" w:hAnsi="Times New Roman" w:cs="Times New Roman"/>
+          <w:b/>
+          <w:bCs/>
+          <w:lang w:eastAsia="es-CR"/>
+        </w:rPr>
+      </w:pPr>
+      <w:r>
+        <w:rPr>
+          <w:rFonts w:ascii="Times New Roman" w:hAnsi="Times New Roman" w:cs="Times New Roman"/>
+          <w:b/>
+          <w:bCs/>
+          <w:lang w:eastAsia="es-CR"/>
+        </w:rPr>
+        <w:t>Kevin Lobo Juárez</w:t>
+      </w:r>
+    </w:p>
+    <w:p>
+      <w:pPr>
+        <w:jc w:val="center"/>
+        <w:rPr>
+          <w:rFonts w:ascii="Times New Roman" w:hAnsi="Times New Roman" w:cs="Times New Roman"/>
+          <w:b/>
+          <w:bCs/>
+          <w:lang w:eastAsia="es-CR"/>
+        </w:rPr>
+      </w:pPr>
+      <w:r>
+        <w:rPr>
+          <w:rFonts w:ascii="Times New Roman" w:hAnsi="Times New Roman" w:cs="Times New Roman"/>
+          <w:b/>
+          <w:bCs/>
+          <w:lang w:eastAsia="es-CR"/>
+        </w:rPr>
+        <w:t>2020087823</w:t>
+      </w:r>
+    </w:p>
+    <w:p>
+      <w:pPr>
+        <w:jc w:val="center"/>
+        <w:rPr>
+          <w:rFonts w:ascii="Times New Roman" w:hAnsi="Times New Roman" w:cs="Times New Roman"/>
+          <w:b/>
+          <w:bCs/>
+          <w:lang w:eastAsia="es-CR"/>
+        </w:rPr>
+      </w:pPr>
+      <w:r>
+        <w:rPr>
+          <w:rFonts w:ascii="Times New Roman" w:hAnsi="Times New Roman" w:cs="Times New Roman"/>
+          <w:b/>
+          <w:bCs/>
+          <w:lang w:eastAsia="es-CR"/>
+        </w:rPr>
+        <w:t>Javier Tenorio Cervante</w:t>
+      </w:r>
+      <w:r>
+        <w:rPr>
+          <w:rFonts w:ascii="Times New Roman" w:hAnsi="Times New Roman" w:cs="Times New Roman"/>
+          <w:b/>
+          <w:bCs/>
+          <w:lang w:eastAsia="es-CR"/>
+        </w:rPr>
+        <w:t>s</w:t>
+      </w:r>
+    </w:p>
+    <w:p>
+      <w:pPr>
+        <w:jc w:val="center"/>
+        <w:rPr>
+          <w:rFonts w:ascii="Times New Roman" w:hAnsi="Times New Roman" w:cs="Times New Roman"/>
+          <w:b/>
+          <w:bCs/>
+          <w:lang w:eastAsia="es-CR"/>
+        </w:rPr>
+      </w:pPr>
+      <w:r>
+        <w:rPr>
+          <w:rFonts w:ascii="Times New Roman" w:hAnsi="Times New Roman" w:cs="Times New Roman"/>
+          <w:b/>
+          <w:bCs/>
+          <w:lang w:eastAsia="es-CR"/>
+        </w:rPr>
+        <w:t>2020065308</w:t>
+      </w:r>
+    </w:p>
+    <w:p>
+      <w:pPr>
+        <w:jc w:val="center"/>
+        <w:rPr>
+          <w:rFonts w:ascii="Times New Roman" w:hAnsi="Times New Roman" w:cs="Times New Roman"/>
+          <w:b/>
+          <w:bCs/>
+          <w:lang w:eastAsia="es-CR"/>
+        </w:rPr>
+      </w:pPr>
+      <w:r>
+        <w:rPr>
+          <w:rFonts w:ascii="Times New Roman" w:hAnsi="Times New Roman" w:cs="Times New Roman"/>
+          <w:b/>
+          <w:bCs/>
+          <w:lang w:eastAsia="es-CR"/>
+        </w:rPr>
+        <w:t xml:space="preserve">Randall Bolaños </w:t>
+      </w:r>
+      <w:r>
+        <w:rPr>
+          <w:rFonts w:ascii="Times New Roman" w:hAnsi="Times New Roman" w:cs="Times New Roman"/>
+          <w:b/>
+          <w:bCs/>
+          <w:lang w:eastAsia="es-CR"/>
+        </w:rPr>
+        <w:t>López</w:t>
+      </w:r>
+    </w:p>
+    <w:p>
+      <w:pPr>
+        <w:jc w:val="center"/>
+        <w:rPr>
+          <w:rFonts w:ascii="Times New Roman" w:hAnsi="Times New Roman" w:cs="Times New Roman"/>
+          <w:b/>
+          <w:bCs/>
+          <w:lang w:eastAsia="es-CR"/>
+        </w:rPr>
+      </w:pPr>
+      <w:r>
+        <w:rPr>
+          <w:rFonts w:ascii="Times New Roman" w:hAnsi="Times New Roman" w:cs="Times New Roman"/>
+          <w:b/>
+          <w:bCs/>
+          <w:lang w:eastAsia="es-CR"/>
+        </w:rPr>
+        <w:t>2019043784</w:t>
+      </w:r>
+    </w:p>
+    <w:p>
+      <w:pPr>
+        <w:spacing w:before="100" w:beforeAutospacing="1" w:after="100" w:afterAutospacing="1" w:line="240" w:lineRule="auto"/>
+        <w:outlineLvl w:val="2"/>
+        <w:rPr>
+          <w:rFonts w:ascii="Times New Roman" w:eastAsia="Times New Roman" w:hAnsi="Times New Roman" w:cs="Times New Roman"/>
+          <w:b/>
+          <w:bCs/>
+          <w:sz w:val="27"/>
+          <w:szCs w:val="27"/>
+          <w:lang w:eastAsia="es-CR"/>
+        </w:rPr>
+        <w:sectPr>
+          <w:type w:val="continuous"/>
+          <w:pgSz w:w="12240" w:h="15840"/>
+          <w:pgMar w:top="1417" w:right="1701" w:bottom="1417" w:left="1701" w:header="708" w:footer="708" w:gutter="0"/>
+          <w:cols w:num="3" w:space="708"/>
+          <w:docGrid w:linePitch="360"/>
+        </w:sectPr>
+      </w:pPr>
+    </w:p>
     <w:p>
       <w:pPr>
         <w:spacing w:before="100" w:beforeAutospacing="1" w:after="100" w:afterAutospacing="1" w:line="240" w:lineRule="auto"/>
@@ -856,6 +1069,7 @@
           <w:szCs w:val="24"/>
           <w:lang w:eastAsia="es-CR"/>
         </w:rPr>
+        <w:lastRenderedPageBreak/>
         <w:t>Corrección de Errores:</w:t>
       </w:r>
     </w:p>
@@ -978,7 +1192,6 @@
           <w:szCs w:val="24"/>
           <w:lang w:eastAsia="es-CR"/>
         </w:rPr>
-        <w:lastRenderedPageBreak/>
         <w:t>Se reorganizó la visualización de los registros y la memoria en cuadrículas claras.</w:t>
       </w:r>
     </w:p>
@@ -1619,6 +1832,7 @@
           <w:szCs w:val="24"/>
           <w:lang w:eastAsia="es-CR"/>
         </w:rPr>
+        <w:lastRenderedPageBreak/>
         <w:t>Se detectó un problema inherente a la segmentación del pipeline que causaba conflictos al sobrescribir registros intermedios.</w:t>
       </w:r>
     </w:p>
@@ -1717,7 +1931,6 @@
           <w:szCs w:val="24"/>
           <w:lang w:eastAsia="es-CR"/>
         </w:rPr>
-        <w:lastRenderedPageBreak/>
         <w:t>Validación de resultados en los registros tras la ejecución:</w:t>
       </w:r>
     </w:p>
@@ -2422,6 +2635,7 @@
           <w:szCs w:val="24"/>
           <w:lang w:eastAsia="es-CR"/>
         </w:rPr>
+        <w:lastRenderedPageBreak/>
         <w:t>Manejo de Segmentación:</w:t>
       </w:r>
     </w:p>
@@ -2479,7 +2693,6 @@
           <w:szCs w:val="24"/>
           <w:lang w:eastAsia="es-CR"/>
         </w:rPr>
-        <w:lastRenderedPageBreak/>
         <w:t>Se realizaron ajustes para el correcto manejo y lógica secuencial de cada una de las instrucciones, además de dependencias adicionales que provocan saltos de procesos innecesarios para este tipo de instrucción</w:t>
       </w:r>
       <w:r>
@@ -3168,7 +3381,6 @@
           <w:szCs w:val="27"/>
           <w:lang w:eastAsia="es-CR"/>
         </w:rPr>
-        <w:lastRenderedPageBreak/>
         <w:t>Bitácora de Trabajo - 12/11/2024</w:t>
       </w:r>
     </w:p>
@@ -3961,6 +4173,7 @@
           <w:szCs w:val="24"/>
           <w:lang w:eastAsia="es-CR"/>
         </w:rPr>
+        <w:lastRenderedPageBreak/>
         <w:t>Resultados:</w:t>
       </w:r>
     </w:p>
@@ -4073,7 +4286,6 @@
           <w:szCs w:val="24"/>
           <w:lang w:eastAsia="es-CR"/>
         </w:rPr>
-        <w:lastRenderedPageBreak/>
         <w:t>Resolución de casos especiales como divisores cero para DIV y MOD, garantizando estabilidad y funcionalidad.</w:t>
       </w:r>
     </w:p>
@@ -4834,6 +5046,7 @@
           <w:szCs w:val="24"/>
           <w:lang w:eastAsia="es-CR"/>
         </w:rPr>
+        <w:lastRenderedPageBreak/>
         <w:t>Ajustes para soportar múltiples filas de botones en la interfaz.</w:t>
       </w:r>
     </w:p>
@@ -4921,7 +5134,6 @@
           <w:szCs w:val="24"/>
           <w:lang w:eastAsia="es-CR"/>
         </w:rPr>
-        <w:lastRenderedPageBreak/>
         <w:t>Sincronización del PC:</w:t>
       </w:r>
     </w:p>
@@ -5872,6 +6084,7 @@
           <w:szCs w:val="24"/>
           <w:lang w:eastAsia="es-CR"/>
         </w:rPr>
+        <w:lastRenderedPageBreak/>
         <w:t>Optimización del manejo de dependencias:</w:t>
       </w:r>
       <w:r>
@@ -5942,7 +6155,6 @@
           <w:szCs w:val="24"/>
           <w:lang w:eastAsia="es-CR"/>
         </w:rPr>
-        <w:lastRenderedPageBreak/>
         <w:t>Implementación adicional:</w:t>
       </w:r>
     </w:p>
@@ -6171,42 +6383,15 @@
         </w:rPr>
         <w:t xml:space="preserve">Implementación incompleta del StepByStep de la ejecución Pipeline </w:t>
       </w:r>
-    </w:p>
-    <w:p>
-      <w:pPr>
-        <w:spacing w:before="100" w:beforeAutospacing="1" w:after="100" w:afterAutospacing="1" w:line="240" w:lineRule="auto"/>
-        <w:ind w:left="720"/>
-        <w:rPr>
-          <w:rFonts w:ascii="Times New Roman" w:eastAsia="Times New Roman" w:hAnsi="Times New Roman" w:cs="Times New Roman"/>
-          <w:b/>
-          <w:bCs/>
-          <w:sz w:val="24"/>
-          <w:szCs w:val="24"/>
-          <w:lang w:eastAsia="es-CR"/>
-        </w:rPr>
-      </w:pPr>
-    </w:p>
-    <w:p>
-      <w:pPr>
-        <w:spacing w:before="100" w:beforeAutospacing="1" w:after="100" w:afterAutospacing="1" w:line="240" w:lineRule="auto"/>
-        <w:ind w:left="720"/>
-        <w:rPr>
-          <w:rFonts w:ascii="Times New Roman" w:eastAsia="Times New Roman" w:hAnsi="Times New Roman" w:cs="Times New Roman"/>
-          <w:sz w:val="24"/>
-          <w:szCs w:val="24"/>
-          <w:lang w:eastAsia="es-CR"/>
-        </w:rPr>
-      </w:pPr>
-      <w:r>
-        <w:rPr>
-          <w:rFonts w:ascii="Times New Roman" w:eastAsia="Times New Roman" w:hAnsi="Times New Roman" w:cs="Times New Roman"/>
-          <w:b/>
-          <w:bCs/>
-          <w:sz w:val="24"/>
-          <w:szCs w:val="24"/>
-          <w:lang w:eastAsia="es-CR"/>
-        </w:rPr>
-        <w:t>(FALTA AGREGAR MAS LUEGO LO HAGO xd)</w:t>
+      <w:r>
+        <w:rPr>
+          <w:rFonts w:ascii="Times New Roman" w:eastAsia="Times New Roman" w:hAnsi="Times New Roman" w:cs="Times New Roman"/>
+          <w:sz w:val="24"/>
+          <w:szCs w:val="24"/>
+          <w:u w:val="single"/>
+          <w:lang w:eastAsia="es-CR"/>
+        </w:rPr>
+        <w:t xml:space="preserve">                    </w:t>
       </w:r>
     </w:p>
     <w:p>
@@ -6456,6 +6641,24 @@
           <w:bCs/>
           <w:lang w:eastAsia="es-CR"/>
         </w:rPr>
+        <w:t xml:space="preserve"> </w:t>
+      </w:r>
+      <w:r>
+        <w:rPr>
+          <w:rFonts w:ascii="Times New Roman" w:hAnsi="Times New Roman" w:cs="Times New Roman"/>
+          <w:b/>
+          <w:bCs/>
+          <w:lang w:eastAsia="es-CR"/>
+        </w:rPr>
+        <w:t>se utilizó draw.io</w:t>
+      </w:r>
+      <w:r>
+        <w:rPr>
+          <w:rFonts w:ascii="Times New Roman" w:hAnsi="Times New Roman" w:cs="Times New Roman"/>
+          <w:b/>
+          <w:bCs/>
+          <w:lang w:eastAsia="es-CR"/>
+        </w:rPr>
         <w:t>.</w:t>
       </w:r>
     </w:p>
@@ -6489,7 +6692,7 @@
           <w:bCs/>
           <w:lang w:eastAsia="es-CR"/>
         </w:rPr>
-        <w:t>.</w:t>
+        <w:t xml:space="preserve"> se utilizó draw.io.</w:t>
       </w:r>
     </w:p>
     <w:p>
@@ -6625,6 +6828,243 @@
     <w:p>
       <w:pPr>
         <w:spacing w:before="100" w:beforeAutospacing="1" w:after="100" w:afterAutospacing="1" w:line="240" w:lineRule="auto"/>
+        <w:rPr>
+          <w:rFonts w:ascii="Times New Roman" w:eastAsia="Times New Roman" w:hAnsi="Times New Roman" w:cs="Times New Roman"/>
+          <w:b/>
+          <w:bCs/>
+          <w:sz w:val="24"/>
+          <w:szCs w:val="24"/>
+          <w:lang w:eastAsia="es-CR"/>
+        </w:rPr>
+      </w:pPr>
+      <w:r>
+        <w:rPr>
+          <w:rFonts w:ascii="Times New Roman" w:eastAsia="Times New Roman" w:hAnsi="Times New Roman" w:cs="Times New Roman"/>
+          <w:b/>
+          <w:bCs/>
+          <w:noProof/>
+          <w:sz w:val="24"/>
+          <w:szCs w:val="24"/>
+          <w:lang w:eastAsia="es-CR"/>
+        </w:rPr>
+        <w:lastRenderedPageBreak/>
+        <w:drawing>
+          <wp:inline distT="0" distB="0" distL="0" distR="0" wp14:anchorId="773F781B" wp14:editId="0798A03C">
+            <wp:extent cx="5612130" cy="2480310"/>
+            <wp:effectExtent l="0" t="0" r="7620" b="0"/>
+            <wp:docPr id="61535343" name="Imagen 1"/>
+            <wp:cNvGraphicFramePr>
+              <a:graphicFrameLocks xmlns:a="http://schemas.openxmlformats.org/drawingml/2006/main" noChangeAspect="1"/>
+            </wp:cNvGraphicFramePr>
+            <a:graphic xmlns:a="http://schemas.openxmlformats.org/drawingml/2006/main">
+              <a:graphicData uri="http://schemas.openxmlformats.org/drawingml/2006/picture">
+                <pic:pic xmlns:pic="http://schemas.openxmlformats.org/drawingml/2006/picture">
+                  <pic:nvPicPr>
+                    <pic:cNvPr id="61535343" name="Imagen 61535343"/>
+                    <pic:cNvPicPr/>
+                  </pic:nvPicPr>
+                  <pic:blipFill>
+                    <a:blip r:embed="rId5">
+                      <a:extLst>
+                        <a:ext uri="{28A0092B-C50C-407E-A947-70E740481C1C}">
+                          <a14:useLocalDpi xmlns:a14="http://schemas.microsoft.com/office/drawing/2010/main" val="0"/>
+                        </a:ext>
+                      </a:extLst>
+                    </a:blip>
+                    <a:stretch>
+                      <a:fillRect/>
+                    </a:stretch>
+                  </pic:blipFill>
+                  <pic:spPr>
+                    <a:xfrm>
+                      <a:off x="0" y="0"/>
+                      <a:ext cx="5612130" cy="2480310"/>
+                    </a:xfrm>
+                    <a:prstGeom prst="rect">
+                      <a:avLst/>
+                    </a:prstGeom>
+                  </pic:spPr>
+                </pic:pic>
+              </a:graphicData>
+            </a:graphic>
+          </wp:inline>
+        </w:drawing>
+      </w:r>
+    </w:p>
+    <w:p>
+      <w:pPr>
+        <w:spacing w:before="100" w:beforeAutospacing="1" w:after="100" w:afterAutospacing="1" w:line="240" w:lineRule="auto"/>
+        <w:jc w:val="center"/>
+        <w:rPr>
+          <w:rFonts w:ascii="Times New Roman" w:eastAsia="Times New Roman" w:hAnsi="Times New Roman" w:cs="Times New Roman"/>
+          <w:b/>
+          <w:bCs/>
+          <w:sz w:val="24"/>
+          <w:szCs w:val="24"/>
+          <w:lang w:eastAsia="es-CR"/>
+        </w:rPr>
+      </w:pPr>
+      <w:r>
+        <w:rPr>
+          <w:rFonts w:ascii="Times New Roman" w:eastAsia="Times New Roman" w:hAnsi="Times New Roman" w:cs="Times New Roman"/>
+          <w:b/>
+          <w:bCs/>
+          <w:sz w:val="24"/>
+          <w:szCs w:val="24"/>
+          <w:lang w:eastAsia="es-CR"/>
+        </w:rPr>
+        <w:t>Figura 1. Mockup de la ventana de historial de ejecuciones creada con draw.io.</w:t>
+      </w:r>
+    </w:p>
+    <w:p>
+      <w:pPr>
+        <w:spacing w:before="100" w:beforeAutospacing="1" w:after="100" w:afterAutospacing="1" w:line="240" w:lineRule="auto"/>
+        <w:rPr>
+          <w:rFonts w:ascii="Times New Roman" w:eastAsia="Times New Roman" w:hAnsi="Times New Roman" w:cs="Times New Roman"/>
+          <w:b/>
+          <w:bCs/>
+          <w:sz w:val="24"/>
+          <w:szCs w:val="24"/>
+          <w:lang w:eastAsia="es-CR"/>
+        </w:rPr>
+      </w:pPr>
+      <w:r>
+        <w:rPr>
+          <w:rFonts w:ascii="Times New Roman" w:eastAsia="Times New Roman" w:hAnsi="Times New Roman" w:cs="Times New Roman"/>
+          <w:b/>
+          <w:bCs/>
+          <w:noProof/>
+          <w:sz w:val="24"/>
+          <w:szCs w:val="24"/>
+          <w:lang w:eastAsia="es-CR"/>
+        </w:rPr>
+        <w:drawing>
+          <wp:inline distT="0" distB="0" distL="0" distR="0" wp14:anchorId="6C417F1E" wp14:editId="315C2346">
+            <wp:extent cx="5612130" cy="3091815"/>
+            <wp:effectExtent l="0" t="0" r="7620" b="0"/>
+            <wp:docPr id="431312527" name="Imagen 2"/>
+            <wp:cNvGraphicFramePr>
+              <a:graphicFrameLocks xmlns:a="http://schemas.openxmlformats.org/drawingml/2006/main" noChangeAspect="1"/>
+            </wp:cNvGraphicFramePr>
+            <a:graphic xmlns:a="http://schemas.openxmlformats.org/drawingml/2006/main">
+              <a:graphicData uri="http://schemas.openxmlformats.org/drawingml/2006/picture">
+                <pic:pic xmlns:pic="http://schemas.openxmlformats.org/drawingml/2006/picture">
+                  <pic:nvPicPr>
+                    <pic:cNvPr id="431312527" name="Imagen 431312527"/>
+                    <pic:cNvPicPr/>
+                  </pic:nvPicPr>
+                  <pic:blipFill>
+                    <a:blip r:embed="rId6">
+                      <a:extLst>
+                        <a:ext uri="{28A0092B-C50C-407E-A947-70E740481C1C}">
+                          <a14:useLocalDpi xmlns:a14="http://schemas.microsoft.com/office/drawing/2010/main" val="0"/>
+                        </a:ext>
+                      </a:extLst>
+                    </a:blip>
+                    <a:stretch>
+                      <a:fillRect/>
+                    </a:stretch>
+                  </pic:blipFill>
+                  <pic:spPr>
+                    <a:xfrm>
+                      <a:off x="0" y="0"/>
+                      <a:ext cx="5612130" cy="3091815"/>
+                    </a:xfrm>
+                    <a:prstGeom prst="rect">
+                      <a:avLst/>
+                    </a:prstGeom>
+                  </pic:spPr>
+                </pic:pic>
+              </a:graphicData>
+            </a:graphic>
+          </wp:inline>
+        </w:drawing>
+      </w:r>
+    </w:p>
+    <w:p>
+      <w:pPr>
+        <w:spacing w:before="100" w:beforeAutospacing="1" w:after="100" w:afterAutospacing="1" w:line="240" w:lineRule="auto"/>
+        <w:rPr>
+          <w:rFonts w:ascii="Times New Roman" w:eastAsia="Times New Roman" w:hAnsi="Times New Roman" w:cs="Times New Roman"/>
+          <w:b/>
+          <w:bCs/>
+          <w:sz w:val="24"/>
+          <w:szCs w:val="24"/>
+          <w:lang w:eastAsia="es-CR"/>
+        </w:rPr>
+      </w:pPr>
+      <w:r>
+        <w:rPr>
+          <w:rFonts w:ascii="Times New Roman" w:eastAsia="Times New Roman" w:hAnsi="Times New Roman" w:cs="Times New Roman"/>
+          <w:b/>
+          <w:bCs/>
+          <w:sz w:val="24"/>
+          <w:szCs w:val="24"/>
+          <w:lang w:eastAsia="es-CR"/>
+        </w:rPr>
+        <w:t xml:space="preserve">Figura </w:t>
+      </w:r>
+      <w:r>
+        <w:rPr>
+          <w:rFonts w:ascii="Times New Roman" w:eastAsia="Times New Roman" w:hAnsi="Times New Roman" w:cs="Times New Roman"/>
+          <w:b/>
+          <w:bCs/>
+          <w:sz w:val="24"/>
+          <w:szCs w:val="24"/>
+          <w:lang w:eastAsia="es-CR"/>
+        </w:rPr>
+        <w:t>2</w:t>
+      </w:r>
+      <w:r>
+        <w:rPr>
+          <w:rFonts w:ascii="Times New Roman" w:eastAsia="Times New Roman" w:hAnsi="Times New Roman" w:cs="Times New Roman"/>
+          <w:b/>
+          <w:bCs/>
+          <w:sz w:val="24"/>
+          <w:szCs w:val="24"/>
+          <w:lang w:eastAsia="es-CR"/>
+        </w:rPr>
+        <w:t xml:space="preserve">. Mockup de la ventana </w:t>
+      </w:r>
+      <w:r>
+        <w:rPr>
+          <w:rFonts w:ascii="Times New Roman" w:eastAsia="Times New Roman" w:hAnsi="Times New Roman" w:cs="Times New Roman"/>
+          <w:b/>
+          <w:bCs/>
+          <w:sz w:val="24"/>
+          <w:szCs w:val="24"/>
+          <w:lang w:eastAsia="es-CR"/>
+        </w:rPr>
+        <w:t xml:space="preserve">del simulador de ejecuciones </w:t>
+      </w:r>
+      <w:r>
+        <w:rPr>
+          <w:rFonts w:ascii="Times New Roman" w:eastAsia="Times New Roman" w:hAnsi="Times New Roman" w:cs="Times New Roman"/>
+          <w:b/>
+          <w:bCs/>
+          <w:sz w:val="24"/>
+          <w:szCs w:val="24"/>
+          <w:lang w:eastAsia="es-CR"/>
+        </w:rPr>
+        <w:t>creada con draw.io.</w:t>
+      </w:r>
+    </w:p>
+    <w:p>
+      <w:pPr>
+        <w:spacing w:before="100" w:beforeAutospacing="1" w:after="100" w:afterAutospacing="1" w:line="240" w:lineRule="auto"/>
+        <w:rPr>
+          <w:rFonts w:ascii="Times New Roman" w:eastAsia="Times New Roman" w:hAnsi="Times New Roman" w:cs="Times New Roman"/>
+          <w:b/>
+          <w:bCs/>
+          <w:sz w:val="24"/>
+          <w:szCs w:val="24"/>
+          <w:lang w:eastAsia="es-CR"/>
+        </w:rPr>
+      </w:pPr>
+    </w:p>
+    <w:p>
+      <w:pPr>
+        <w:spacing w:before="100" w:beforeAutospacing="1" w:after="100" w:afterAutospacing="1" w:line="240" w:lineRule="auto"/>
         <w:outlineLvl w:val="2"/>
         <w:rPr>
           <w:rFonts w:ascii="Times New Roman" w:eastAsia="Times New Roman" w:hAnsi="Times New Roman" w:cs="Times New Roman"/>
@@ -6775,7 +7215,6 @@
           <w:bCs/>
           <w:lang w:eastAsia="es-CR"/>
         </w:rPr>
-        <w:lastRenderedPageBreak/>
         <w:t>Implementación de la ejecución completa</w:t>
       </w:r>
     </w:p>
@@ -6800,6 +7239,7 @@
           <w:bCs/>
           <w:lang w:eastAsia="es-CR"/>
         </w:rPr>
+        <w:lastRenderedPageBreak/>
         <w:t>Añadir el Unit Hazard</w:t>
       </w:r>
     </w:p>
@@ -6968,7 +7408,18 @@
           <w:szCs w:val="24"/>
           <w:lang w:eastAsia="es-CR"/>
         </w:rPr>
-        <w:t>Añadir el Unit Hazard</w:t>
+        <w:t>Completar</w:t>
+      </w:r>
+      <w:r>
+        <w:rPr>
+          <w:rFonts w:ascii="Times New Roman" w:eastAsia="Times New Roman" w:hAnsi="Times New Roman" w:cs="Times New Roman"/>
+          <w:b/>
+          <w:bCs/>
+          <w:sz w:val="24"/>
+          <w:szCs w:val="24"/>
+          <w:lang w:eastAsia="es-CR"/>
+        </w:rPr>
+        <w:t xml:space="preserve"> el Unit Hazard</w:t>
       </w:r>
     </w:p>
     <w:p>
@@ -7020,6 +7471,7 @@
           <w:lang w:eastAsia="es-CR"/>
         </w:rPr>
       </w:pPr>
+      <w:bookmarkStart w:id="0" w:name="_Hlk183486633"/>
       <w:r>
         <w:rPr>
           <w:rFonts w:ascii="Times New Roman" w:eastAsia="Times New Roman" w:hAnsi="Times New Roman" w:cs="Times New Roman"/>
@@ -7029,17 +7481,425 @@
           <w:szCs w:val="27"/>
           <w:lang w:eastAsia="es-CR"/>
         </w:rPr>
-        <w:t>Bitácora de Trabajo 24/11/24</w:t>
-      </w:r>
-    </w:p>
-    <w:p>
-      <w:pPr>
-        <w:rPr>
-          <w:u w:val="single"/>
-        </w:rPr>
-      </w:pPr>
+        <w:t>Bitácora de Trabajo 2</w:t>
+      </w:r>
+      <w:r>
+        <w:rPr>
+          <w:rFonts w:ascii="Times New Roman" w:eastAsia="Times New Roman" w:hAnsi="Times New Roman" w:cs="Times New Roman"/>
+          <w:b/>
+          <w:bCs/>
+          <w:sz w:val="27"/>
+          <w:szCs w:val="27"/>
+          <w:lang w:eastAsia="es-CR"/>
+        </w:rPr>
+        <w:t>5</w:t>
+      </w:r>
+      <w:r>
+        <w:rPr>
+          <w:rFonts w:ascii="Times New Roman" w:eastAsia="Times New Roman" w:hAnsi="Times New Roman" w:cs="Times New Roman"/>
+          <w:b/>
+          <w:bCs/>
+          <w:sz w:val="27"/>
+          <w:szCs w:val="27"/>
+          <w:lang w:eastAsia="es-CR"/>
+        </w:rPr>
+        <w:t>/11/24</w:t>
+      </w:r>
+    </w:p>
+    <w:bookmarkEnd w:id="0"/>
+    <w:p>
+      <w:pPr>
+        <w:rPr>
+          <w:rFonts w:ascii="Times New Roman" w:hAnsi="Times New Roman" w:cs="Times New Roman"/>
+          <w:b/>
+          <w:bCs/>
+          <w:lang w:eastAsia="es-CR"/>
+        </w:rPr>
+      </w:pPr>
+      <w:r>
+        <w:rPr>
+          <w:rFonts w:ascii="Times New Roman" w:hAnsi="Times New Roman" w:cs="Times New Roman"/>
+          <w:b/>
+          <w:bCs/>
+          <w:lang w:eastAsia="es-CR"/>
+        </w:rPr>
+        <w:t>Actividades realizadas:</w:t>
+      </w:r>
+    </w:p>
+    <w:p>
+      <w:pPr>
+        <w:pStyle w:val="Prrafodelista"/>
+        <w:numPr>
+          <w:ilvl w:val="0"/>
+          <w:numId w:val="21"/>
+        </w:numPr>
+        <w:rPr>
+          <w:rFonts w:ascii="Times New Roman" w:hAnsi="Times New Roman" w:cs="Times New Roman"/>
+          <w:b/>
+          <w:bCs/>
+          <w:lang w:eastAsia="es-CR"/>
+        </w:rPr>
+      </w:pPr>
+      <w:r>
+        <w:rPr>
+          <w:rFonts w:ascii="Times New Roman" w:hAnsi="Times New Roman" w:cs="Times New Roman"/>
+          <w:b/>
+          <w:bCs/>
+          <w:lang w:eastAsia="es-CR"/>
+        </w:rPr>
+        <w:t>Continuación del trabajo para arreglar el modo de ejecución ciclos step by step.</w:t>
+      </w:r>
+    </w:p>
+    <w:p>
+      <w:pPr>
+        <w:pStyle w:val="Prrafodelista"/>
+        <w:numPr>
+          <w:ilvl w:val="0"/>
+          <w:numId w:val="21"/>
+        </w:numPr>
+        <w:rPr>
+          <w:rFonts w:ascii="Times New Roman" w:hAnsi="Times New Roman" w:cs="Times New Roman"/>
+          <w:b/>
+          <w:bCs/>
+          <w:lang w:eastAsia="es-CR"/>
+        </w:rPr>
+      </w:pPr>
+      <w:r>
+        <w:rPr>
+          <w:rFonts w:ascii="Times New Roman" w:hAnsi="Times New Roman" w:cs="Times New Roman"/>
+          <w:b/>
+          <w:bCs/>
+          <w:lang w:eastAsia="es-CR"/>
+        </w:rPr>
+        <w:t>Implementación de la ejecución de ciclo por una unidad de tiempo.</w:t>
+      </w:r>
+    </w:p>
+    <w:p>
+      <w:pPr>
+        <w:pStyle w:val="Prrafodelista"/>
+        <w:numPr>
+          <w:ilvl w:val="0"/>
+          <w:numId w:val="21"/>
+        </w:numPr>
+        <w:rPr>
+          <w:rFonts w:ascii="Times New Roman" w:hAnsi="Times New Roman" w:cs="Times New Roman"/>
+          <w:b/>
+          <w:bCs/>
+          <w:lang w:eastAsia="es-CR"/>
+        </w:rPr>
+      </w:pPr>
+      <w:r>
+        <w:rPr>
+          <w:rFonts w:ascii="Times New Roman" w:hAnsi="Times New Roman" w:cs="Times New Roman"/>
+          <w:b/>
+          <w:bCs/>
+          <w:lang w:eastAsia="es-CR"/>
+        </w:rPr>
+        <w:t>Implementación de la ejecución completa</w:t>
+      </w:r>
+    </w:p>
+    <w:p>
+      <w:pPr>
+        <w:pStyle w:val="Prrafodelista"/>
+        <w:numPr>
+          <w:ilvl w:val="0"/>
+          <w:numId w:val="21"/>
+        </w:numPr>
+        <w:rPr>
+          <w:rFonts w:ascii="Times New Roman" w:hAnsi="Times New Roman" w:cs="Times New Roman"/>
+          <w:b/>
+          <w:bCs/>
+          <w:lang w:eastAsia="es-CR"/>
+        </w:rPr>
+      </w:pPr>
+      <w:r>
+        <w:rPr>
+          <w:rFonts w:ascii="Times New Roman" w:hAnsi="Times New Roman" w:cs="Times New Roman"/>
+          <w:b/>
+          <w:bCs/>
+          <w:lang w:eastAsia="es-CR"/>
+        </w:rPr>
+        <w:t>Añadir el Unit Hazard</w:t>
+      </w:r>
+    </w:p>
+    <w:p>
+      <w:pPr>
+        <w:pStyle w:val="Prrafodelista"/>
+        <w:numPr>
+          <w:ilvl w:val="0"/>
+          <w:numId w:val="21"/>
+        </w:numPr>
+        <w:rPr>
+          <w:rFonts w:ascii="Times New Roman" w:hAnsi="Times New Roman" w:cs="Times New Roman"/>
+          <w:b/>
+          <w:bCs/>
+          <w:lang w:eastAsia="es-CR"/>
+        </w:rPr>
+      </w:pPr>
+      <w:r>
+        <w:rPr>
+          <w:rFonts w:ascii="Times New Roman" w:hAnsi="Times New Roman" w:cs="Times New Roman"/>
+          <w:b/>
+          <w:bCs/>
+          <w:lang w:eastAsia="es-CR"/>
+        </w:rPr>
+        <w:t>Diagrama general.</w:t>
+      </w:r>
+    </w:p>
+    <w:p>
+      <w:pPr>
+        <w:pStyle w:val="Prrafodelista"/>
+        <w:numPr>
+          <w:ilvl w:val="0"/>
+          <w:numId w:val="21"/>
+        </w:numPr>
+        <w:rPr>
+          <w:rFonts w:ascii="Times New Roman" w:hAnsi="Times New Roman" w:cs="Times New Roman"/>
+          <w:b/>
+          <w:bCs/>
+          <w:lang w:eastAsia="es-CR"/>
+        </w:rPr>
+      </w:pPr>
+      <w:r>
+        <w:rPr>
+          <w:rFonts w:ascii="Times New Roman" w:hAnsi="Times New Roman" w:cs="Times New Roman"/>
+          <w:b/>
+          <w:bCs/>
+          <w:lang w:eastAsia="es-CR"/>
+        </w:rPr>
+        <w:t>Trabajo en la documentación.</w:t>
+      </w:r>
+    </w:p>
+    <w:p>
+      <w:pPr>
+        <w:spacing w:before="100" w:beforeAutospacing="1" w:after="100" w:afterAutospacing="1" w:line="240" w:lineRule="auto"/>
+        <w:rPr>
+          <w:rFonts w:ascii="Times New Roman" w:eastAsia="Times New Roman" w:hAnsi="Times New Roman" w:cs="Times New Roman"/>
+          <w:b/>
+          <w:bCs/>
+          <w:sz w:val="24"/>
+          <w:szCs w:val="24"/>
+          <w:lang w:eastAsia="es-CR"/>
+        </w:rPr>
+      </w:pPr>
+      <w:r>
+        <w:rPr>
+          <w:rFonts w:ascii="Times New Roman" w:eastAsia="Times New Roman" w:hAnsi="Times New Roman" w:cs="Times New Roman"/>
+          <w:b/>
+          <w:bCs/>
+          <w:sz w:val="24"/>
+          <w:szCs w:val="24"/>
+          <w:lang w:eastAsia="es-CR"/>
+        </w:rPr>
+        <w:t>Siguientes pasos:</w:t>
+      </w:r>
+    </w:p>
+    <w:p>
+      <w:pPr>
+        <w:pStyle w:val="Prrafodelista"/>
+        <w:numPr>
+          <w:ilvl w:val="0"/>
+          <w:numId w:val="18"/>
+        </w:numPr>
+        <w:spacing w:before="100" w:beforeAutospacing="1" w:after="100" w:afterAutospacing="1" w:line="240" w:lineRule="auto"/>
+        <w:rPr>
+          <w:rFonts w:ascii="Times New Roman" w:eastAsia="Times New Roman" w:hAnsi="Times New Roman" w:cs="Times New Roman"/>
+          <w:b/>
+          <w:bCs/>
+          <w:sz w:val="24"/>
+          <w:szCs w:val="24"/>
+          <w:lang w:eastAsia="es-CR"/>
+        </w:rPr>
+      </w:pPr>
+      <w:r>
+        <w:rPr>
+          <w:rFonts w:ascii="Times New Roman" w:eastAsia="Times New Roman" w:hAnsi="Times New Roman" w:cs="Times New Roman"/>
+          <w:b/>
+          <w:bCs/>
+          <w:sz w:val="24"/>
+          <w:szCs w:val="24"/>
+          <w:lang w:eastAsia="es-CR"/>
+        </w:rPr>
+        <w:t>Recolección de datos para verificar un correcto funcionamiento de los modos del procesador.</w:t>
+      </w:r>
+    </w:p>
+    <w:p>
+      <w:pPr>
+        <w:spacing w:before="100" w:beforeAutospacing="1" w:after="100" w:afterAutospacing="1" w:line="240" w:lineRule="auto"/>
+        <w:outlineLvl w:val="2"/>
+        <w:rPr>
+          <w:rFonts w:ascii="Times New Roman" w:eastAsia="Times New Roman" w:hAnsi="Times New Roman" w:cs="Times New Roman"/>
+          <w:b/>
+          <w:bCs/>
+          <w:sz w:val="27"/>
+          <w:szCs w:val="27"/>
+          <w:lang w:eastAsia="es-CR"/>
+        </w:rPr>
+      </w:pPr>
+      <w:r>
+        <w:rPr>
+          <w:rFonts w:ascii="Times New Roman" w:eastAsia="Times New Roman" w:hAnsi="Times New Roman" w:cs="Times New Roman"/>
+          <w:b/>
+          <w:bCs/>
+          <w:sz w:val="27"/>
+          <w:szCs w:val="27"/>
+          <w:lang w:eastAsia="es-CR"/>
+        </w:rPr>
+        <w:t>Bitácora de Trabajo 2</w:t>
+      </w:r>
+      <w:r>
+        <w:rPr>
+          <w:rFonts w:ascii="Times New Roman" w:eastAsia="Times New Roman" w:hAnsi="Times New Roman" w:cs="Times New Roman"/>
+          <w:b/>
+          <w:bCs/>
+          <w:sz w:val="27"/>
+          <w:szCs w:val="27"/>
+          <w:lang w:eastAsia="es-CR"/>
+        </w:rPr>
+        <w:t>6</w:t>
+      </w:r>
+      <w:r>
+        <w:rPr>
+          <w:rFonts w:ascii="Times New Roman" w:eastAsia="Times New Roman" w:hAnsi="Times New Roman" w:cs="Times New Roman"/>
+          <w:b/>
+          <w:bCs/>
+          <w:sz w:val="27"/>
+          <w:szCs w:val="27"/>
+          <w:lang w:eastAsia="es-CR"/>
+        </w:rPr>
+        <w:t>/11/24</w:t>
+      </w:r>
+    </w:p>
+    <w:p>
+      <w:pPr>
+        <w:rPr>
+          <w:rFonts w:ascii="Times New Roman" w:hAnsi="Times New Roman" w:cs="Times New Roman"/>
+          <w:b/>
+          <w:bCs/>
+          <w:lang w:eastAsia="es-CR"/>
+        </w:rPr>
+      </w:pPr>
+      <w:r>
+        <w:rPr>
+          <w:rFonts w:ascii="Times New Roman" w:hAnsi="Times New Roman" w:cs="Times New Roman"/>
+          <w:b/>
+          <w:bCs/>
+          <w:lang w:eastAsia="es-CR"/>
+        </w:rPr>
+        <w:t>Actividades realizadas:</w:t>
+      </w:r>
+    </w:p>
+    <w:p>
+      <w:pPr>
+        <w:pStyle w:val="Prrafodelista"/>
+        <w:numPr>
+          <w:ilvl w:val="0"/>
+          <w:numId w:val="22"/>
+        </w:numPr>
+        <w:spacing w:before="100" w:beforeAutospacing="1" w:after="100" w:afterAutospacing="1" w:line="240" w:lineRule="auto"/>
+        <w:rPr>
+          <w:rFonts w:ascii="Times New Roman" w:eastAsia="Times New Roman" w:hAnsi="Times New Roman" w:cs="Times New Roman"/>
+          <w:b/>
+          <w:bCs/>
+          <w:sz w:val="24"/>
+          <w:szCs w:val="24"/>
+          <w:lang w:eastAsia="es-CR"/>
+        </w:rPr>
+      </w:pPr>
+      <w:r>
+        <w:rPr>
+          <w:rFonts w:ascii="Times New Roman" w:eastAsia="Times New Roman" w:hAnsi="Times New Roman" w:cs="Times New Roman"/>
+          <w:b/>
+          <w:bCs/>
+          <w:sz w:val="24"/>
+          <w:szCs w:val="24"/>
+          <w:lang w:eastAsia="es-CR"/>
+        </w:rPr>
+        <w:t>Comprobación de ciertos casos, donde el programa funciona correcto como lo es modo básico, modo de predicción y modo completo, mientras que en el forwarding tiene problemas con BEQ BNE.</w:t>
+      </w:r>
+    </w:p>
+    <w:p>
+      <w:pPr>
+        <w:pStyle w:val="Prrafodelista"/>
+        <w:numPr>
+          <w:ilvl w:val="0"/>
+          <w:numId w:val="22"/>
+        </w:numPr>
+        <w:spacing w:before="100" w:beforeAutospacing="1" w:after="100" w:afterAutospacing="1" w:line="240" w:lineRule="auto"/>
+        <w:rPr>
+          <w:rFonts w:ascii="Times New Roman" w:eastAsia="Times New Roman" w:hAnsi="Times New Roman" w:cs="Times New Roman"/>
+          <w:b/>
+          <w:bCs/>
+          <w:sz w:val="24"/>
+          <w:szCs w:val="24"/>
+          <w:lang w:eastAsia="es-CR"/>
+        </w:rPr>
+      </w:pPr>
+      <w:r>
+        <w:rPr>
+          <w:rFonts w:ascii="Times New Roman" w:eastAsia="Times New Roman" w:hAnsi="Times New Roman" w:cs="Times New Roman"/>
+          <w:b/>
+          <w:bCs/>
+          <w:sz w:val="24"/>
+          <w:szCs w:val="24"/>
+          <w:lang w:eastAsia="es-CR"/>
+        </w:rPr>
+        <w:t>Se añade una ventana para el historial de ejecuciones.</w:t>
+      </w:r>
+    </w:p>
+    <w:p>
+      <w:pPr>
+        <w:pStyle w:val="Prrafodelista"/>
+        <w:numPr>
+          <w:ilvl w:val="0"/>
+          <w:numId w:val="22"/>
+        </w:numPr>
+        <w:spacing w:before="100" w:beforeAutospacing="1" w:after="100" w:afterAutospacing="1" w:line="240" w:lineRule="auto"/>
+        <w:rPr>
+          <w:rFonts w:ascii="Times New Roman" w:eastAsia="Times New Roman" w:hAnsi="Times New Roman" w:cs="Times New Roman"/>
+          <w:b/>
+          <w:bCs/>
+          <w:sz w:val="24"/>
+          <w:szCs w:val="24"/>
+          <w:lang w:eastAsia="es-CR"/>
+        </w:rPr>
+      </w:pPr>
+      <w:r>
+        <w:rPr>
+          <w:rFonts w:ascii="Times New Roman" w:eastAsia="Times New Roman" w:hAnsi="Times New Roman" w:cs="Times New Roman"/>
+          <w:b/>
+          <w:bCs/>
+          <w:sz w:val="24"/>
+          <w:szCs w:val="24"/>
+          <w:lang w:eastAsia="es-CR"/>
+        </w:rPr>
+        <w:t xml:space="preserve">Se distribuye la </w:t>
+      </w:r>
+      <w:r>
+        <w:rPr>
+          <w:rFonts w:ascii="Times New Roman" w:eastAsia="Times New Roman" w:hAnsi="Times New Roman" w:cs="Times New Roman"/>
+          <w:b/>
+          <w:bCs/>
+          <w:sz w:val="24"/>
+          <w:szCs w:val="24"/>
+          <w:lang w:eastAsia="es-CR"/>
+        </w:rPr>
+        <w:t>información más organizada</w:t>
+      </w:r>
+      <w:r>
+        <w:rPr>
+          <w:rFonts w:ascii="Times New Roman" w:eastAsia="Times New Roman" w:hAnsi="Times New Roman" w:cs="Times New Roman"/>
+          <w:b/>
+          <w:bCs/>
+          <w:sz w:val="24"/>
+          <w:szCs w:val="24"/>
+          <w:lang w:eastAsia="es-CR"/>
+        </w:rPr>
+        <w:t xml:space="preserve"> para que se pueda leer sin problemas.</w:t>
+      </w:r>
     </w:p>
     <w:sectPr>
+      <w:type w:val="continuous"/>
       <w:pgSz w:w="12240" w:h="15840"/>
       <w:pgMar w:top="1417" w:right="1701" w:bottom="1417" w:left="1701" w:header="708" w:footer="708" w:gutter="0"/>
       <w:cols w:space="708"/>
@@ -7302,6 +8162,95 @@
     </w:lvl>
   </w:abstractNum>
   <w:abstractNum w:abstractNumId="2" w15:restartNumberingAfterBreak="0">
+    <w:nsid w:val="222A57D5"/>
+    <w:multiLevelType w:val="hybridMultilevel"/>
+    <w:tmpl w:val="5E508EB2"/>
+    <w:lvl w:ilvl="0" w:tplc="080A000F">
+      <w:start w:val="1"/>
+      <w:numFmt w:val="decimal"/>
+      <w:lvlText w:val="%1."/>
+      <w:lvlJc w:val="left"/>
+      <w:pPr>
+        <w:ind w:left="720" w:hanging="360"/>
+      </w:pPr>
+      <w:rPr>
+        <w:rFonts w:hint="default"/>
+      </w:rPr>
+    </w:lvl>
+    <w:lvl w:ilvl="1" w:tplc="080A0019" w:tentative="1">
+      <w:start w:val="1"/>
+      <w:numFmt w:val="lowerLetter"/>
+      <w:lvlText w:val="%2."/>
+      <w:lvlJc w:val="left"/>
+      <w:pPr>
+        <w:ind w:left="1440" w:hanging="360"/>
+      </w:pPr>
+    </w:lvl>
+    <w:lvl w:ilvl="2" w:tplc="080A001B" w:tentative="1">
+      <w:start w:val="1"/>
+      <w:numFmt w:val="lowerRoman"/>
+      <w:lvlText w:val="%3."/>
+      <w:lvlJc w:val="right"/>
+      <w:pPr>
+        <w:ind w:left="2160" w:hanging="180"/>
+      </w:pPr>
+    </w:lvl>
+    <w:lvl w:ilvl="3" w:tplc="080A000F" w:tentative="1">
+      <w:start w:val="1"/>
+      <w:numFmt w:val="decimal"/>
+      <w:lvlText w:val="%4."/>
+      <w:lvlJc w:val="left"/>
+      <w:pPr>
+        <w:ind w:left="2880" w:hanging="360"/>
+      </w:pPr>
+    </w:lvl>
+    <w:lvl w:ilvl="4" w:tplc="080A0019" w:tentative="1">
+      <w:start w:val="1"/>
+      <w:numFmt w:val="lowerLetter"/>
+      <w:lvlText w:val="%5."/>
+      <w:lvlJc w:val="left"/>
+      <w:pPr>
+        <w:ind w:left="3600" w:hanging="360"/>
+      </w:pPr>
+    </w:lvl>
+    <w:lvl w:ilvl="5" w:tplc="080A001B" w:tentative="1">
+      <w:start w:val="1"/>
+      <w:numFmt w:val="lowerRoman"/>
+      <w:lvlText w:val="%6."/>
+      <w:lvlJc w:val="right"/>
+      <w:pPr>
+        <w:ind w:left="4320" w:hanging="180"/>
+      </w:pPr>
+    </w:lvl>
+    <w:lvl w:ilvl="6" w:tplc="080A000F" w:tentative="1">
+      <w:start w:val="1"/>
+      <w:numFmt w:val="decimal"/>
+      <w:lvlText w:val="%7."/>
+      <w:lvlJc w:val="left"/>
+      <w:pPr>
+        <w:ind w:left="5040" w:hanging="360"/>
+      </w:pPr>
+    </w:lvl>
+    <w:lvl w:ilvl="7" w:tplc="080A0019" w:tentative="1">
+      <w:start w:val="1"/>
+      <w:numFmt w:val="lowerLetter"/>
+      <w:lvlText w:val="%8."/>
+      <w:lvlJc w:val="left"/>
+      <w:pPr>
+        <w:ind w:left="5760" w:hanging="360"/>
+      </w:pPr>
+    </w:lvl>
+    <w:lvl w:ilvl="8" w:tplc="080A001B" w:tentative="1">
+      <w:start w:val="1"/>
+      <w:numFmt w:val="lowerRoman"/>
+      <w:lvlText w:val="%9."/>
+      <w:lvlJc w:val="right"/>
+      <w:pPr>
+        <w:ind w:left="6480" w:hanging="180"/>
+      </w:pPr>
+    </w:lvl>
+  </w:abstractNum>
+  <w:abstractNum w:abstractNumId="3" w15:restartNumberingAfterBreak="0">
     <w:nsid w:val="249117DA"/>
     <w:multiLevelType w:val="multilevel"/>
     <w:tmpl w:val="5A6662D0"/>
@@ -7450,7 +8399,7 @@
       </w:rPr>
     </w:lvl>
   </w:abstractNum>
-  <w:abstractNum w:abstractNumId="3" w15:restartNumberingAfterBreak="0">
+  <w:abstractNum w:abstractNumId="4" w15:restartNumberingAfterBreak="0">
     <w:nsid w:val="2B5773AE"/>
     <w:multiLevelType w:val="multilevel"/>
     <w:tmpl w:val="96AE3CD2"/>
@@ -7579,7 +8528,7 @@
       </w:pPr>
     </w:lvl>
   </w:abstractNum>
-  <w:abstractNum w:abstractNumId="4" w15:restartNumberingAfterBreak="0">
+  <w:abstractNum w:abstractNumId="5" w15:restartNumberingAfterBreak="0">
     <w:nsid w:val="2BDD7E54"/>
     <w:multiLevelType w:val="multilevel"/>
     <w:tmpl w:val="7746465A"/>
@@ -7696,7 +8645,7 @@
       </w:pPr>
     </w:lvl>
   </w:abstractNum>
-  <w:abstractNum w:abstractNumId="5" w15:restartNumberingAfterBreak="0">
+  <w:abstractNum w:abstractNumId="6" w15:restartNumberingAfterBreak="0">
     <w:nsid w:val="33F043D7"/>
     <w:multiLevelType w:val="multilevel"/>
     <w:tmpl w:val="C4022B74"/>
@@ -7845,7 +8794,7 @@
       </w:rPr>
     </w:lvl>
   </w:abstractNum>
-  <w:abstractNum w:abstractNumId="6" w15:restartNumberingAfterBreak="0">
+  <w:abstractNum w:abstractNumId="7" w15:restartNumberingAfterBreak="0">
     <w:nsid w:val="347826FC"/>
     <w:multiLevelType w:val="multilevel"/>
     <w:tmpl w:val="991A08F4"/>
@@ -7994,7 +8943,7 @@
       </w:rPr>
     </w:lvl>
   </w:abstractNum>
-  <w:abstractNum w:abstractNumId="7" w15:restartNumberingAfterBreak="0">
+  <w:abstractNum w:abstractNumId="8" w15:restartNumberingAfterBreak="0">
     <w:nsid w:val="35DE3997"/>
     <w:multiLevelType w:val="multilevel"/>
     <w:tmpl w:val="0A8268D2"/>
@@ -8143,7 +9092,7 @@
       </w:rPr>
     </w:lvl>
   </w:abstractNum>
-  <w:abstractNum w:abstractNumId="8" w15:restartNumberingAfterBreak="0">
+  <w:abstractNum w:abstractNumId="9" w15:restartNumberingAfterBreak="0">
     <w:nsid w:val="3E2A0E77"/>
     <w:multiLevelType w:val="multilevel"/>
     <w:tmpl w:val="1B247820"/>
@@ -8292,7 +9241,7 @@
       </w:rPr>
     </w:lvl>
   </w:abstractNum>
-  <w:abstractNum w:abstractNumId="9" w15:restartNumberingAfterBreak="0">
+  <w:abstractNum w:abstractNumId="10" w15:restartNumberingAfterBreak="0">
     <w:nsid w:val="43234985"/>
     <w:multiLevelType w:val="multilevel"/>
     <w:tmpl w:val="830CE0B8"/>
@@ -8413,7 +9362,7 @@
       </w:pPr>
     </w:lvl>
   </w:abstractNum>
-  <w:abstractNum w:abstractNumId="10" w15:restartNumberingAfterBreak="0">
+  <w:abstractNum w:abstractNumId="11" w15:restartNumberingAfterBreak="0">
     <w:nsid w:val="446D3DA9"/>
     <w:multiLevelType w:val="multilevel"/>
     <w:tmpl w:val="6BD8CF22"/>
@@ -8562,7 +9511,7 @@
       </w:rPr>
     </w:lvl>
   </w:abstractNum>
-  <w:abstractNum w:abstractNumId="11" w15:restartNumberingAfterBreak="0">
+  <w:abstractNum w:abstractNumId="12" w15:restartNumberingAfterBreak="0">
     <w:nsid w:val="49AD2F1E"/>
     <w:multiLevelType w:val="multilevel"/>
     <w:tmpl w:val="A8484238"/>
@@ -8683,7 +9632,7 @@
       </w:pPr>
     </w:lvl>
   </w:abstractNum>
-  <w:abstractNum w:abstractNumId="12" w15:restartNumberingAfterBreak="0">
+  <w:abstractNum w:abstractNumId="13" w15:restartNumberingAfterBreak="0">
     <w:nsid w:val="56955716"/>
     <w:multiLevelType w:val="multilevel"/>
     <w:tmpl w:val="499C5AC4"/>
@@ -8800,7 +9749,7 @@
       </w:pPr>
     </w:lvl>
   </w:abstractNum>
-  <w:abstractNum w:abstractNumId="13" w15:restartNumberingAfterBreak="0">
+  <w:abstractNum w:abstractNumId="14" w15:restartNumberingAfterBreak="0">
     <w:nsid w:val="57A510AF"/>
     <w:multiLevelType w:val="multilevel"/>
     <w:tmpl w:val="7D3C0D2E"/>
@@ -8949,7 +9898,7 @@
       </w:rPr>
     </w:lvl>
   </w:abstractNum>
-  <w:abstractNum w:abstractNumId="14" w15:restartNumberingAfterBreak="0">
+  <w:abstractNum w:abstractNumId="15" w15:restartNumberingAfterBreak="0">
     <w:nsid w:val="651476C7"/>
     <w:multiLevelType w:val="multilevel"/>
     <w:tmpl w:val="F7B8E44E"/>
@@ -9098,7 +10047,7 @@
       </w:rPr>
     </w:lvl>
   </w:abstractNum>
-  <w:abstractNum w:abstractNumId="15" w15:restartNumberingAfterBreak="0">
+  <w:abstractNum w:abstractNumId="16" w15:restartNumberingAfterBreak="0">
     <w:nsid w:val="753A79B6"/>
     <w:multiLevelType w:val="hybridMultilevel"/>
     <w:tmpl w:val="89063C24"/>
@@ -9187,7 +10136,7 @@
       </w:pPr>
     </w:lvl>
   </w:abstractNum>
-  <w:abstractNum w:abstractNumId="16" w15:restartNumberingAfterBreak="0">
+  <w:abstractNum w:abstractNumId="17" w15:restartNumberingAfterBreak="0">
     <w:nsid w:val="75F46D8E"/>
     <w:multiLevelType w:val="multilevel"/>
     <w:tmpl w:val="686C9050"/>
@@ -9336,7 +10285,7 @@
       </w:rPr>
     </w:lvl>
   </w:abstractNum>
-  <w:abstractNum w:abstractNumId="17" w15:restartNumberingAfterBreak="0">
+  <w:abstractNum w:abstractNumId="18" w15:restartNumberingAfterBreak="0">
     <w:nsid w:val="7640572C"/>
     <w:multiLevelType w:val="multilevel"/>
     <w:tmpl w:val="FA80C6E8"/>
@@ -9485,7 +10434,7 @@
       </w:rPr>
     </w:lvl>
   </w:abstractNum>
-  <w:abstractNum w:abstractNumId="18" w15:restartNumberingAfterBreak="0">
+  <w:abstractNum w:abstractNumId="19" w15:restartNumberingAfterBreak="0">
     <w:nsid w:val="76700157"/>
     <w:multiLevelType w:val="hybridMultilevel"/>
     <w:tmpl w:val="0AC8E9C4"/>
@@ -9574,7 +10523,7 @@
       </w:pPr>
     </w:lvl>
   </w:abstractNum>
-  <w:abstractNum w:abstractNumId="19" w15:restartNumberingAfterBreak="0">
+  <w:abstractNum w:abstractNumId="20" w15:restartNumberingAfterBreak="0">
     <w:nsid w:val="78D311E8"/>
     <w:multiLevelType w:val="multilevel"/>
     <w:tmpl w:val="45321DAA"/>
@@ -9723,7 +10672,7 @@
       </w:rPr>
     </w:lvl>
   </w:abstractNum>
-  <w:abstractNum w:abstractNumId="20" w15:restartNumberingAfterBreak="0">
+  <w:abstractNum w:abstractNumId="21" w15:restartNumberingAfterBreak="0">
     <w:nsid w:val="7B89060A"/>
     <w:multiLevelType w:val="multilevel"/>
     <w:tmpl w:val="B39CFCB2"/>
@@ -9873,67 +10822,70 @@
     </w:lvl>
   </w:abstractNum>
   <w:num w:numId="1" w16cid:durableId="12466761">
-    <w:abstractNumId w:val="11"/>
+    <w:abstractNumId w:val="12"/>
   </w:num>
   <w:num w:numId="2" w16cid:durableId="1045299983">
-    <w:abstractNumId w:val="17"/>
+    <w:abstractNumId w:val="18"/>
   </w:num>
   <w:num w:numId="3" w16cid:durableId="1493326708">
-    <w:abstractNumId w:val="2"/>
+    <w:abstractNumId w:val="3"/>
   </w:num>
   <w:num w:numId="4" w16cid:durableId="1670014452">
-    <w:abstractNumId w:val="4"/>
+    <w:abstractNumId w:val="5"/>
   </w:num>
   <w:num w:numId="5" w16cid:durableId="1765834075">
-    <w:abstractNumId w:val="8"/>
+    <w:abstractNumId w:val="9"/>
   </w:num>
   <w:num w:numId="6" w16cid:durableId="1389693909">
-    <w:abstractNumId w:val="20"/>
+    <w:abstractNumId w:val="21"/>
   </w:num>
   <w:num w:numId="7" w16cid:durableId="1314723760">
-    <w:abstractNumId w:val="12"/>
+    <w:abstractNumId w:val="13"/>
   </w:num>
   <w:num w:numId="8" w16cid:durableId="1549219400">
-    <w:abstractNumId w:val="6"/>
+    <w:abstractNumId w:val="7"/>
   </w:num>
   <w:num w:numId="9" w16cid:durableId="2054889776">
-    <w:abstractNumId w:val="14"/>
+    <w:abstractNumId w:val="15"/>
   </w:num>
   <w:num w:numId="10" w16cid:durableId="221016544">
     <w:abstractNumId w:val="1"/>
   </w:num>
   <w:num w:numId="11" w16cid:durableId="64186148">
-    <w:abstractNumId w:val="5"/>
+    <w:abstractNumId w:val="6"/>
   </w:num>
   <w:num w:numId="12" w16cid:durableId="1884639131">
-    <w:abstractNumId w:val="7"/>
+    <w:abstractNumId w:val="8"/>
   </w:num>
   <w:num w:numId="13" w16cid:durableId="1540702183">
-    <w:abstractNumId w:val="9"/>
+    <w:abstractNumId w:val="10"/>
   </w:num>
   <w:num w:numId="14" w16cid:durableId="1317105962">
-    <w:abstractNumId w:val="10"/>
+    <w:abstractNumId w:val="11"/>
   </w:num>
   <w:num w:numId="15" w16cid:durableId="777916581">
-    <w:abstractNumId w:val="19"/>
+    <w:abstractNumId w:val="20"/>
   </w:num>
   <w:num w:numId="16" w16cid:durableId="459809303">
     <w:abstractNumId w:val="0"/>
   </w:num>
   <w:num w:numId="17" w16cid:durableId="1318412031">
-    <w:abstractNumId w:val="13"/>
+    <w:abstractNumId w:val="14"/>
   </w:num>
   <w:num w:numId="18" w16cid:durableId="1374957980">
+    <w:abstractNumId w:val="17"/>
+  </w:num>
+  <w:num w:numId="19" w16cid:durableId="1540436001">
+    <w:abstractNumId w:val="4"/>
+  </w:num>
+  <w:num w:numId="20" w16cid:durableId="861478189">
+    <w:abstractNumId w:val="19"/>
+  </w:num>
+  <w:num w:numId="21" w16cid:durableId="2065248470">
     <w:abstractNumId w:val="16"/>
   </w:num>
-  <w:num w:numId="19" w16cid:durableId="1540436001">
-    <w:abstractNumId w:val="3"/>
-  </w:num>
-  <w:num w:numId="20" w16cid:durableId="861478189">
-    <w:abstractNumId w:val="18"/>
-  </w:num>
-  <w:num w:numId="21" w16cid:durableId="2065248470">
-    <w:abstractNumId w:val="15"/>
+  <w:num w:numId="22" w16cid:durableId="1196649907">
+    <w:abstractNumId w:val="2"/>
   </w:num>
 </w:numbering>
 </file>
@@ -10336,6 +11288,7 @@
   <w:style w:type="paragraph" w:default="1" w:styleId="Normal">
     <w:name w:val="Normal"/>
     <w:qFormat/>
+    <w:rsid w:val="0023465C"/>
   </w:style>
   <w:style w:type="paragraph" w:styleId="Ttulo3">
     <w:name w:val="heading 3"/>

</xml_diff>

<commit_message>
bitácora con link al github
</commit_message>
<xml_diff>
--- a/Bitácora de Trabajo.docx
+++ b/Bitácora de Trabajo.docx
@@ -408,7 +408,27 @@
           <w:szCs w:val="24"/>
           <w:lang w:eastAsia="es-CR"/>
         </w:rPr>
-        <w:t>: Representación gráfica con Pygame.</w:t>
+        <w:t xml:space="preserve">: Representación gráfica con </w:t>
+      </w:r>
+      <w:proofErr w:type="spellStart"/>
+      <w:r>
+        <w:rPr>
+          <w:rFonts w:ascii="Times New Roman" w:eastAsia="Times New Roman" w:hAnsi="Times New Roman" w:cs="Times New Roman"/>
+          <w:sz w:val="24"/>
+          <w:szCs w:val="24"/>
+          <w:lang w:eastAsia="es-CR"/>
+        </w:rPr>
+        <w:t>Pygame</w:t>
+      </w:r>
+      <w:proofErr w:type="spellEnd"/>
+      <w:r>
+        <w:rPr>
+          <w:rFonts w:ascii="Times New Roman" w:eastAsia="Times New Roman" w:hAnsi="Times New Roman" w:cs="Times New Roman"/>
+          <w:sz w:val="24"/>
+          <w:szCs w:val="24"/>
+          <w:lang w:eastAsia="es-CR"/>
+        </w:rPr>
+        <w:t>.</w:t>
       </w:r>
     </w:p>
     <w:p>
@@ -616,6 +636,7 @@
         </w:rPr>
         <w:t>Inicialización del pipeline (</w:t>
       </w:r>
+      <w:proofErr w:type="spellStart"/>
       <w:r>
         <w:rPr>
           <w:rFonts w:ascii="Courier New" w:eastAsia="Times New Roman" w:hAnsi="Courier New" w:cs="Courier New"/>
@@ -625,6 +646,7 @@
         </w:rPr>
         <w:t>initialize_pipeline</w:t>
       </w:r>
+      <w:proofErr w:type="spellEnd"/>
       <w:r>
         <w:rPr>
           <w:rFonts w:ascii="Times New Roman" w:eastAsia="Times New Roman" w:hAnsi="Times New Roman" w:cs="Times New Roman"/>
@@ -658,6 +680,7 @@
         </w:rPr>
         <w:t>Simulación de un ciclo (</w:t>
       </w:r>
+      <w:proofErr w:type="spellStart"/>
       <w:r>
         <w:rPr>
           <w:rFonts w:ascii="Courier New" w:eastAsia="Times New Roman" w:hAnsi="Courier New" w:cs="Courier New"/>
@@ -667,6 +690,7 @@
         </w:rPr>
         <w:t>execute_cycle</w:t>
       </w:r>
+      <w:proofErr w:type="spellEnd"/>
       <w:r>
         <w:rPr>
           <w:rFonts w:ascii="Times New Roman" w:eastAsia="Times New Roman" w:hAnsi="Times New Roman" w:cs="Times New Roman"/>
@@ -1696,6 +1720,7 @@
         </w:rPr>
         <w:t xml:space="preserve">: Extensión de la lógica de </w:t>
       </w:r>
+      <w:proofErr w:type="spellStart"/>
       <w:r>
         <w:rPr>
           <w:rFonts w:ascii="Courier New" w:eastAsia="Times New Roman" w:hAnsi="Courier New" w:cs="Courier New"/>
@@ -1705,6 +1730,7 @@
         </w:rPr>
         <w:t>execute_cycle</w:t>
       </w:r>
+      <w:proofErr w:type="spellEnd"/>
       <w:r>
         <w:rPr>
           <w:rFonts w:ascii="Times New Roman" w:eastAsia="Times New Roman" w:hAnsi="Times New Roman" w:cs="Times New Roman"/>
@@ -2413,6 +2439,7 @@
         </w:rPr>
         <w:t xml:space="preserve"> (</w:t>
       </w:r>
+      <w:proofErr w:type="spellStart"/>
       <w:r>
         <w:rPr>
           <w:rFonts w:ascii="Times New Roman" w:eastAsia="Times New Roman" w:hAnsi="Times New Roman" w:cs="Times New Roman"/>
@@ -2422,6 +2449,7 @@
         </w:rPr>
         <w:t>carfa</w:t>
       </w:r>
+      <w:proofErr w:type="spellEnd"/>
       <w:r>
         <w:rPr>
           <w:rFonts w:ascii="Times New Roman" w:eastAsia="Times New Roman" w:hAnsi="Times New Roman" w:cs="Times New Roman"/>
@@ -2534,6 +2562,7 @@
         </w:rPr>
         <w:t xml:space="preserve">: Extensión de la lógica de </w:t>
       </w:r>
+      <w:proofErr w:type="spellStart"/>
       <w:r>
         <w:rPr>
           <w:rFonts w:ascii="Courier New" w:eastAsia="Times New Roman" w:hAnsi="Courier New" w:cs="Courier New"/>
@@ -2543,6 +2572,7 @@
         </w:rPr>
         <w:t>execute_cycle</w:t>
       </w:r>
+      <w:proofErr w:type="spellEnd"/>
       <w:r>
         <w:rPr>
           <w:rFonts w:ascii="Times New Roman" w:eastAsia="Times New Roman" w:hAnsi="Times New Roman" w:cs="Times New Roman"/>
@@ -3556,6 +3586,7 @@
         </w:rPr>
         <w:t xml:space="preserve"> Extensión de la lógica en </w:t>
       </w:r>
+      <w:proofErr w:type="spellStart"/>
       <w:r>
         <w:rPr>
           <w:rFonts w:ascii="Courier New" w:eastAsia="Times New Roman" w:hAnsi="Courier New" w:cs="Courier New"/>
@@ -3565,6 +3596,7 @@
         </w:rPr>
         <w:t>execute_cycle</w:t>
       </w:r>
+      <w:proofErr w:type="spellEnd"/>
       <w:r>
         <w:rPr>
           <w:rFonts w:ascii="Times New Roman" w:eastAsia="Times New Roman" w:hAnsi="Times New Roman" w:cs="Times New Roman"/>
@@ -4581,7 +4613,67 @@
           <w:szCs w:val="24"/>
           <w:lang w:eastAsia="es-CR"/>
         </w:rPr>
-        <w:t xml:space="preserve"> (Branch if Not Equal), </w:t>
+        <w:t xml:space="preserve"> (Branch </w:t>
+      </w:r>
+      <w:proofErr w:type="spellStart"/>
+      <w:r>
+        <w:rPr>
+          <w:rFonts w:ascii="Times New Roman" w:eastAsia="Times New Roman" w:hAnsi="Times New Roman" w:cs="Times New Roman"/>
+          <w:sz w:val="24"/>
+          <w:szCs w:val="24"/>
+          <w:lang w:eastAsia="es-CR"/>
+        </w:rPr>
+        <w:t>if</w:t>
+      </w:r>
+      <w:proofErr w:type="spellEnd"/>
+      <w:r>
+        <w:rPr>
+          <w:rFonts w:ascii="Times New Roman" w:eastAsia="Times New Roman" w:hAnsi="Times New Roman" w:cs="Times New Roman"/>
+          <w:sz w:val="24"/>
+          <w:szCs w:val="24"/>
+          <w:lang w:eastAsia="es-CR"/>
+        </w:rPr>
+        <w:t xml:space="preserve"> </w:t>
+      </w:r>
+      <w:proofErr w:type="spellStart"/>
+      <w:r>
+        <w:rPr>
+          <w:rFonts w:ascii="Times New Roman" w:eastAsia="Times New Roman" w:hAnsi="Times New Roman" w:cs="Times New Roman"/>
+          <w:sz w:val="24"/>
+          <w:szCs w:val="24"/>
+          <w:lang w:eastAsia="es-CR"/>
+        </w:rPr>
+        <w:t>Not</w:t>
+      </w:r>
+      <w:proofErr w:type="spellEnd"/>
+      <w:r>
+        <w:rPr>
+          <w:rFonts w:ascii="Times New Roman" w:eastAsia="Times New Roman" w:hAnsi="Times New Roman" w:cs="Times New Roman"/>
+          <w:sz w:val="24"/>
+          <w:szCs w:val="24"/>
+          <w:lang w:eastAsia="es-CR"/>
+        </w:rPr>
+        <w:t xml:space="preserve"> </w:t>
+      </w:r>
+      <w:proofErr w:type="spellStart"/>
+      <w:r>
+        <w:rPr>
+          <w:rFonts w:ascii="Times New Roman" w:eastAsia="Times New Roman" w:hAnsi="Times New Roman" w:cs="Times New Roman"/>
+          <w:sz w:val="24"/>
+          <w:szCs w:val="24"/>
+          <w:lang w:eastAsia="es-CR"/>
+        </w:rPr>
+        <w:t>Equal</w:t>
+      </w:r>
+      <w:proofErr w:type="spellEnd"/>
+      <w:r>
+        <w:rPr>
+          <w:rFonts w:ascii="Times New Roman" w:eastAsia="Times New Roman" w:hAnsi="Times New Roman" w:cs="Times New Roman"/>
+          <w:sz w:val="24"/>
+          <w:szCs w:val="24"/>
+          <w:lang w:eastAsia="es-CR"/>
+        </w:rPr>
+        <w:t xml:space="preserve">), </w:t>
       </w:r>
       <w:r>
         <w:rPr>
@@ -4601,7 +4693,47 @@
           <w:szCs w:val="24"/>
           <w:lang w:eastAsia="es-CR"/>
         </w:rPr>
-        <w:t xml:space="preserve"> (Branch if Equal), y </w:t>
+        <w:t xml:space="preserve"> (Branch </w:t>
+      </w:r>
+      <w:proofErr w:type="spellStart"/>
+      <w:r>
+        <w:rPr>
+          <w:rFonts w:ascii="Times New Roman" w:eastAsia="Times New Roman" w:hAnsi="Times New Roman" w:cs="Times New Roman"/>
+          <w:sz w:val="24"/>
+          <w:szCs w:val="24"/>
+          <w:lang w:eastAsia="es-CR"/>
+        </w:rPr>
+        <w:t>if</w:t>
+      </w:r>
+      <w:proofErr w:type="spellEnd"/>
+      <w:r>
+        <w:rPr>
+          <w:rFonts w:ascii="Times New Roman" w:eastAsia="Times New Roman" w:hAnsi="Times New Roman" w:cs="Times New Roman"/>
+          <w:sz w:val="24"/>
+          <w:szCs w:val="24"/>
+          <w:lang w:eastAsia="es-CR"/>
+        </w:rPr>
+        <w:t xml:space="preserve"> </w:t>
+      </w:r>
+      <w:proofErr w:type="spellStart"/>
+      <w:r>
+        <w:rPr>
+          <w:rFonts w:ascii="Times New Roman" w:eastAsia="Times New Roman" w:hAnsi="Times New Roman" w:cs="Times New Roman"/>
+          <w:sz w:val="24"/>
+          <w:szCs w:val="24"/>
+          <w:lang w:eastAsia="es-CR"/>
+        </w:rPr>
+        <w:t>Equal</w:t>
+      </w:r>
+      <w:proofErr w:type="spellEnd"/>
+      <w:r>
+        <w:rPr>
+          <w:rFonts w:ascii="Times New Roman" w:eastAsia="Times New Roman" w:hAnsi="Times New Roman" w:cs="Times New Roman"/>
+          <w:sz w:val="24"/>
+          <w:szCs w:val="24"/>
+          <w:lang w:eastAsia="es-CR"/>
+        </w:rPr>
+        <w:t xml:space="preserve">), y </w:t>
       </w:r>
       <w:r>
         <w:rPr>
@@ -4699,6 +4831,7 @@
         </w:rPr>
         <w:t xml:space="preserve">Extensión de la lógica en </w:t>
       </w:r>
+      <w:proofErr w:type="spellStart"/>
       <w:r>
         <w:rPr>
           <w:rFonts w:ascii="Courier New" w:eastAsia="Times New Roman" w:hAnsi="Courier New" w:cs="Courier New"/>
@@ -4708,6 +4841,7 @@
         </w:rPr>
         <w:t>execute_cycle</w:t>
       </w:r>
+      <w:proofErr w:type="spellEnd"/>
       <w:r>
         <w:rPr>
           <w:rFonts w:ascii="Times New Roman" w:eastAsia="Times New Roman" w:hAnsi="Times New Roman" w:cs="Times New Roman"/>
@@ -4846,16 +4980,53 @@
         </w:rPr>
         <w:t xml:space="preserve">Actualización del </w:t>
       </w:r>
-      <w:r>
-        <w:rPr>
-          <w:rFonts w:ascii="Times New Roman" w:eastAsia="Times New Roman" w:hAnsi="Times New Roman" w:cs="Times New Roman"/>
-          <w:b/>
-          <w:bCs/>
-          <w:sz w:val="24"/>
-          <w:szCs w:val="24"/>
-          <w:lang w:eastAsia="es-CR"/>
-        </w:rPr>
-        <w:t>Program Counter (PC)</w:t>
+      <w:proofErr w:type="spellStart"/>
+      <w:r>
+        <w:rPr>
+          <w:rFonts w:ascii="Times New Roman" w:eastAsia="Times New Roman" w:hAnsi="Times New Roman" w:cs="Times New Roman"/>
+          <w:b/>
+          <w:bCs/>
+          <w:sz w:val="24"/>
+          <w:szCs w:val="24"/>
+          <w:lang w:eastAsia="es-CR"/>
+        </w:rPr>
+        <w:t>Program</w:t>
+      </w:r>
+      <w:proofErr w:type="spellEnd"/>
+      <w:r>
+        <w:rPr>
+          <w:rFonts w:ascii="Times New Roman" w:eastAsia="Times New Roman" w:hAnsi="Times New Roman" w:cs="Times New Roman"/>
+          <w:b/>
+          <w:bCs/>
+          <w:sz w:val="24"/>
+          <w:szCs w:val="24"/>
+          <w:lang w:eastAsia="es-CR"/>
+        </w:rPr>
+        <w:t xml:space="preserve"> </w:t>
+      </w:r>
+      <w:proofErr w:type="spellStart"/>
+      <w:r>
+        <w:rPr>
+          <w:rFonts w:ascii="Times New Roman" w:eastAsia="Times New Roman" w:hAnsi="Times New Roman" w:cs="Times New Roman"/>
+          <w:b/>
+          <w:bCs/>
+          <w:sz w:val="24"/>
+          <w:szCs w:val="24"/>
+          <w:lang w:eastAsia="es-CR"/>
+        </w:rPr>
+        <w:t>Counter</w:t>
+      </w:r>
+      <w:proofErr w:type="spellEnd"/>
+      <w:r>
+        <w:rPr>
+          <w:rFonts w:ascii="Times New Roman" w:eastAsia="Times New Roman" w:hAnsi="Times New Roman" w:cs="Times New Roman"/>
+          <w:b/>
+          <w:bCs/>
+          <w:sz w:val="24"/>
+          <w:szCs w:val="24"/>
+          <w:lang w:eastAsia="es-CR"/>
+        </w:rPr>
+        <w:t xml:space="preserve"> (PC)</w:t>
       </w:r>
       <w:r>
         <w:rPr>
@@ -6381,7 +6552,31 @@
           <w:szCs w:val="24"/>
           <w:lang w:eastAsia="es-CR"/>
         </w:rPr>
-        <w:t xml:space="preserve">Implementación incompleta del StepByStep de la ejecución Pipeline </w:t>
+        <w:t xml:space="preserve">Implementación incompleta del </w:t>
+      </w:r>
+      <w:proofErr w:type="spellStart"/>
+      <w:r>
+        <w:rPr>
+          <w:rFonts w:ascii="Times New Roman" w:eastAsia="Times New Roman" w:hAnsi="Times New Roman" w:cs="Times New Roman"/>
+          <w:b/>
+          <w:bCs/>
+          <w:sz w:val="24"/>
+          <w:szCs w:val="24"/>
+          <w:lang w:eastAsia="es-CR"/>
+        </w:rPr>
+        <w:t>StepByStep</w:t>
+      </w:r>
+      <w:proofErr w:type="spellEnd"/>
+      <w:r>
+        <w:rPr>
+          <w:rFonts w:ascii="Times New Roman" w:eastAsia="Times New Roman" w:hAnsi="Times New Roman" w:cs="Times New Roman"/>
+          <w:b/>
+          <w:bCs/>
+          <w:sz w:val="24"/>
+          <w:szCs w:val="24"/>
+          <w:lang w:eastAsia="es-CR"/>
+        </w:rPr>
+        <w:t xml:space="preserve"> de la ejecución Pipeline </w:t>
       </w:r>
       <w:r>
         <w:rPr>
@@ -6538,6 +6733,7 @@
         </w:rPr>
         <w:t xml:space="preserve">, además de modificarla para que funcione con el </w:t>
       </w:r>
+      <w:proofErr w:type="spellStart"/>
       <w:r>
         <w:rPr>
           <w:rFonts w:ascii="Times New Roman" w:eastAsia="Times New Roman" w:hAnsi="Times New Roman" w:cs="Times New Roman"/>
@@ -6548,6 +6744,7 @@
         </w:rPr>
         <w:t>StepByStep</w:t>
       </w:r>
+      <w:proofErr w:type="spellEnd"/>
       <w:r>
         <w:rPr>
           <w:rFonts w:ascii="Times New Roman" w:eastAsia="Times New Roman" w:hAnsi="Times New Roman" w:cs="Times New Roman"/>
@@ -6716,7 +6913,27 @@
           <w:bCs/>
           <w:lang w:eastAsia="es-CR"/>
         </w:rPr>
-        <w:t>Arreglo de la ejecución step by step.</w:t>
+        <w:t xml:space="preserve">Arreglo de la ejecución step </w:t>
+      </w:r>
+      <w:proofErr w:type="spellStart"/>
+      <w:r>
+        <w:rPr>
+          <w:rFonts w:ascii="Times New Roman" w:hAnsi="Times New Roman" w:cs="Times New Roman"/>
+          <w:b/>
+          <w:bCs/>
+          <w:lang w:eastAsia="es-CR"/>
+        </w:rPr>
+        <w:t>by</w:t>
+      </w:r>
+      <w:proofErr w:type="spellEnd"/>
+      <w:r>
+        <w:rPr>
+          <w:rFonts w:ascii="Times New Roman" w:hAnsi="Times New Roman" w:cs="Times New Roman"/>
+          <w:b/>
+          <w:bCs/>
+          <w:lang w:eastAsia="es-CR"/>
+        </w:rPr>
+        <w:t xml:space="preserve"> step.</w:t>
       </w:r>
     </w:p>
     <w:p>
@@ -7149,7 +7366,27 @@
           <w:bCs/>
           <w:lang w:eastAsia="es-CR"/>
         </w:rPr>
-        <w:t>Continuación del trabajo para arreglar el modo de ejecución ciclos step by step</w:t>
+        <w:t xml:space="preserve">Continuación del trabajo para arreglar el modo de ejecución ciclos step </w:t>
+      </w:r>
+      <w:proofErr w:type="spellStart"/>
+      <w:r>
+        <w:rPr>
+          <w:rFonts w:ascii="Times New Roman" w:hAnsi="Times New Roman" w:cs="Times New Roman"/>
+          <w:b/>
+          <w:bCs/>
+          <w:lang w:eastAsia="es-CR"/>
+        </w:rPr>
+        <w:t>by</w:t>
+      </w:r>
+      <w:proofErr w:type="spellEnd"/>
+      <w:r>
+        <w:rPr>
+          <w:rFonts w:ascii="Times New Roman" w:hAnsi="Times New Roman" w:cs="Times New Roman"/>
+          <w:b/>
+          <w:bCs/>
+          <w:lang w:eastAsia="es-CR"/>
+        </w:rPr>
+        <w:t xml:space="preserve"> step</w:t>
       </w:r>
       <w:r>
         <w:rPr>
@@ -7240,7 +7477,27 @@
           <w:lang w:eastAsia="es-CR"/>
         </w:rPr>
         <w:lastRenderedPageBreak/>
-        <w:t>Añadir el Unit Hazard</w:t>
+        <w:t xml:space="preserve">Añadir el </w:t>
+      </w:r>
+      <w:proofErr w:type="spellStart"/>
+      <w:r>
+        <w:rPr>
+          <w:rFonts w:ascii="Times New Roman" w:hAnsi="Times New Roman" w:cs="Times New Roman"/>
+          <w:b/>
+          <w:bCs/>
+          <w:lang w:eastAsia="es-CR"/>
+        </w:rPr>
+        <w:t>Unit</w:t>
+      </w:r>
+      <w:proofErr w:type="spellEnd"/>
+      <w:r>
+        <w:rPr>
+          <w:rFonts w:ascii="Times New Roman" w:hAnsi="Times New Roman" w:cs="Times New Roman"/>
+          <w:b/>
+          <w:bCs/>
+          <w:lang w:eastAsia="es-CR"/>
+        </w:rPr>
+        <w:t xml:space="preserve"> Hazard</w:t>
       </w:r>
     </w:p>
     <w:p>
@@ -7379,7 +7636,31 @@
           <w:szCs w:val="24"/>
           <w:lang w:eastAsia="es-CR"/>
         </w:rPr>
-        <w:t>Realizar arreglos en la ejecución step by step, ejecutar, y ejecución completa.</w:t>
+        <w:t xml:space="preserve">Realizar arreglos en la ejecución step </w:t>
+      </w:r>
+      <w:proofErr w:type="spellStart"/>
+      <w:r>
+        <w:rPr>
+          <w:rFonts w:ascii="Times New Roman" w:eastAsia="Times New Roman" w:hAnsi="Times New Roman" w:cs="Times New Roman"/>
+          <w:b/>
+          <w:bCs/>
+          <w:sz w:val="24"/>
+          <w:szCs w:val="24"/>
+          <w:lang w:eastAsia="es-CR"/>
+        </w:rPr>
+        <w:t>by</w:t>
+      </w:r>
+      <w:proofErr w:type="spellEnd"/>
+      <w:r>
+        <w:rPr>
+          <w:rFonts w:ascii="Times New Roman" w:eastAsia="Times New Roman" w:hAnsi="Times New Roman" w:cs="Times New Roman"/>
+          <w:b/>
+          <w:bCs/>
+          <w:sz w:val="24"/>
+          <w:szCs w:val="24"/>
+          <w:lang w:eastAsia="es-CR"/>
+        </w:rPr>
+        <w:t xml:space="preserve"> step, ejecutar, y ejecución completa.</w:t>
       </w:r>
     </w:p>
     <w:p>
@@ -7419,7 +7700,31 @@
           <w:szCs w:val="24"/>
           <w:lang w:eastAsia="es-CR"/>
         </w:rPr>
-        <w:t xml:space="preserve"> el Unit Hazard</w:t>
+        <w:t xml:space="preserve"> el </w:t>
+      </w:r>
+      <w:proofErr w:type="spellStart"/>
+      <w:r>
+        <w:rPr>
+          <w:rFonts w:ascii="Times New Roman" w:eastAsia="Times New Roman" w:hAnsi="Times New Roman" w:cs="Times New Roman"/>
+          <w:b/>
+          <w:bCs/>
+          <w:sz w:val="24"/>
+          <w:szCs w:val="24"/>
+          <w:lang w:eastAsia="es-CR"/>
+        </w:rPr>
+        <w:t>Unit</w:t>
+      </w:r>
+      <w:proofErr w:type="spellEnd"/>
+      <w:r>
+        <w:rPr>
+          <w:rFonts w:ascii="Times New Roman" w:eastAsia="Times New Roman" w:hAnsi="Times New Roman" w:cs="Times New Roman"/>
+          <w:b/>
+          <w:bCs/>
+          <w:sz w:val="24"/>
+          <w:szCs w:val="24"/>
+          <w:lang w:eastAsia="es-CR"/>
+        </w:rPr>
+        <w:t xml:space="preserve"> Hazard</w:t>
       </w:r>
     </w:p>
     <w:p>
@@ -7547,7 +7852,27 @@
           <w:bCs/>
           <w:lang w:eastAsia="es-CR"/>
         </w:rPr>
-        <w:t>Continuación del trabajo para arreglar el modo de ejecución ciclos step by step.</w:t>
+        <w:t xml:space="preserve">Continuación del trabajo para arreglar el modo de ejecución ciclos step </w:t>
+      </w:r>
+      <w:proofErr w:type="spellStart"/>
+      <w:r>
+        <w:rPr>
+          <w:rFonts w:ascii="Times New Roman" w:hAnsi="Times New Roman" w:cs="Times New Roman"/>
+          <w:b/>
+          <w:bCs/>
+          <w:lang w:eastAsia="es-CR"/>
+        </w:rPr>
+        <w:t>by</w:t>
+      </w:r>
+      <w:proofErr w:type="spellEnd"/>
+      <w:r>
+        <w:rPr>
+          <w:rFonts w:ascii="Times New Roman" w:hAnsi="Times New Roman" w:cs="Times New Roman"/>
+          <w:b/>
+          <w:bCs/>
+          <w:lang w:eastAsia="es-CR"/>
+        </w:rPr>
+        <w:t xml:space="preserve"> step.</w:t>
       </w:r>
     </w:p>
     <w:p>
@@ -7619,7 +7944,27 @@
           <w:bCs/>
           <w:lang w:eastAsia="es-CR"/>
         </w:rPr>
-        <w:t>Añadir el Unit Hazard</w:t>
+        <w:t xml:space="preserve">Añadir el </w:t>
+      </w:r>
+      <w:proofErr w:type="spellStart"/>
+      <w:r>
+        <w:rPr>
+          <w:rFonts w:ascii="Times New Roman" w:hAnsi="Times New Roman" w:cs="Times New Roman"/>
+          <w:b/>
+          <w:bCs/>
+          <w:lang w:eastAsia="es-CR"/>
+        </w:rPr>
+        <w:t>Unit</w:t>
+      </w:r>
+      <w:proofErr w:type="spellEnd"/>
+      <w:r>
+        <w:rPr>
+          <w:rFonts w:ascii="Times New Roman" w:hAnsi="Times New Roman" w:cs="Times New Roman"/>
+          <w:b/>
+          <w:bCs/>
+          <w:lang w:eastAsia="es-CR"/>
+        </w:rPr>
+        <w:t xml:space="preserve"> Hazard</w:t>
       </w:r>
     </w:p>
     <w:p>
@@ -7815,7 +8160,31 @@
           <w:szCs w:val="24"/>
           <w:lang w:eastAsia="es-CR"/>
         </w:rPr>
-        <w:t>Comprobación de ciertos casos, donde el programa funciona correcto como lo es modo básico, modo de predicción y modo completo, mientras que en el forwarding tiene problemas con BEQ BNE.</w:t>
+        <w:t xml:space="preserve">Comprobación de ciertos casos, donde el programa funciona correcto como lo es modo básico, modo de predicción y modo completo, mientras que en el </w:t>
+      </w:r>
+      <w:proofErr w:type="spellStart"/>
+      <w:r>
+        <w:rPr>
+          <w:rFonts w:ascii="Times New Roman" w:eastAsia="Times New Roman" w:hAnsi="Times New Roman" w:cs="Times New Roman"/>
+          <w:b/>
+          <w:bCs/>
+          <w:sz w:val="24"/>
+          <w:szCs w:val="24"/>
+          <w:lang w:eastAsia="es-CR"/>
+        </w:rPr>
+        <w:t>forwarding</w:t>
+      </w:r>
+      <w:proofErr w:type="spellEnd"/>
+      <w:r>
+        <w:rPr>
+          <w:rFonts w:ascii="Times New Roman" w:eastAsia="Times New Roman" w:hAnsi="Times New Roman" w:cs="Times New Roman"/>
+          <w:b/>
+          <w:bCs/>
+          <w:sz w:val="24"/>
+          <w:szCs w:val="24"/>
+          <w:lang w:eastAsia="es-CR"/>
+        </w:rPr>
+        <w:t xml:space="preserve"> tiene problemas con BEQ BNE.</w:t>
       </w:r>
     </w:p>
     <w:p>
@@ -7896,6 +8265,65 @@
           <w:lang w:eastAsia="es-CR"/>
         </w:rPr>
         <w:t xml:space="preserve"> para que se pueda leer sin problemas.</w:t>
+      </w:r>
+    </w:p>
+    <w:p>
+      <w:pPr>
+        <w:spacing w:before="100" w:beforeAutospacing="1" w:after="100" w:afterAutospacing="1" w:line="240" w:lineRule="auto"/>
+        <w:rPr>
+          <w:rFonts w:ascii="Times New Roman" w:eastAsia="Times New Roman" w:hAnsi="Times New Roman" w:cs="Times New Roman"/>
+          <w:b/>
+          <w:bCs/>
+          <w:sz w:val="24"/>
+          <w:szCs w:val="24"/>
+          <w:lang w:eastAsia="es-CR"/>
+        </w:rPr>
+      </w:pPr>
+      <w:r>
+        <w:rPr>
+          <w:rFonts w:ascii="Times New Roman" w:eastAsia="Times New Roman" w:hAnsi="Times New Roman" w:cs="Times New Roman"/>
+          <w:b/>
+          <w:bCs/>
+          <w:sz w:val="24"/>
+          <w:szCs w:val="24"/>
+          <w:lang w:eastAsia="es-CR"/>
+        </w:rPr>
+        <w:t xml:space="preserve">Consulte el avance desde </w:t>
+      </w:r>
+      <w:proofErr w:type="spellStart"/>
+      <w:r>
+        <w:rPr>
+          <w:rFonts w:ascii="Times New Roman" w:eastAsia="Times New Roman" w:hAnsi="Times New Roman" w:cs="Times New Roman"/>
+          <w:b/>
+          <w:bCs/>
+          <w:sz w:val="24"/>
+          <w:szCs w:val="24"/>
+          <w:lang w:eastAsia="es-CR"/>
+        </w:rPr>
+        <w:t>Github</w:t>
+      </w:r>
+      <w:proofErr w:type="spellEnd"/>
+      <w:r>
+        <w:rPr>
+          <w:rFonts w:ascii="Times New Roman" w:eastAsia="Times New Roman" w:hAnsi="Times New Roman" w:cs="Times New Roman"/>
+          <w:b/>
+          <w:bCs/>
+          <w:sz w:val="24"/>
+          <w:szCs w:val="24"/>
+          <w:lang w:eastAsia="es-CR"/>
+        </w:rPr>
+        <w:t xml:space="preserve">: </w:t>
+      </w:r>
+      <w:r>
+        <w:rPr>
+          <w:rFonts w:ascii="Times New Roman" w:eastAsia="Times New Roman" w:hAnsi="Times New Roman" w:cs="Times New Roman"/>
+          <w:b/>
+          <w:bCs/>
+          <w:sz w:val="24"/>
+          <w:szCs w:val="24"/>
+          <w:lang w:eastAsia="es-CR"/>
+        </w:rPr>
+        <w:t>https://github.com/Randall-BL/RBolanos-compu-archi-found-2G1-2023.git</w:t>
       </w:r>
     </w:p>
     <w:sectPr>

</xml_diff>